<commit_message>
images status on 18 feb 2019
</commit_message>
<xml_diff>
--- a/Images Status In enterprise serives.docx
+++ b/Images Status In enterprise serives.docx
@@ -383,7 +383,6 @@
                 <w:color w:val="auto"/>
                 <w:spacing w:val="0"/>
                 <w:position w:val="0"/>
-                <w:shd w:fill="auto" w:val="clear"/>
               </w:rPr>
             </w:pPr>
           </w:p>
@@ -414,7 +413,6 @@
                 <w:color w:val="auto"/>
                 <w:spacing w:val="0"/>
                 <w:position w:val="0"/>
-                <w:shd w:fill="auto" w:val="clear"/>
               </w:rPr>
             </w:pPr>
             <w:r>
@@ -457,7 +455,6 @@
                 <w:color w:val="auto"/>
                 <w:spacing w:val="0"/>
                 <w:position w:val="0"/>
-                <w:shd w:fill="auto" w:val="clear"/>
               </w:rPr>
             </w:pPr>
             <w:r>
@@ -500,7 +497,6 @@
                 <w:color w:val="auto"/>
                 <w:spacing w:val="0"/>
                 <w:position w:val="0"/>
-                <w:shd w:fill="auto" w:val="clear"/>
               </w:rPr>
             </w:pPr>
             <w:r>
@@ -549,7 +545,6 @@
                 <w:color w:val="auto"/>
                 <w:spacing w:val="0"/>
                 <w:position w:val="0"/>
-                <w:shd w:fill="auto" w:val="clear"/>
               </w:rPr>
             </w:pPr>
             <w:r>
@@ -694,7 +689,6 @@
                 <w:color w:val="auto"/>
                 <w:spacing w:val="0"/>
                 <w:position w:val="0"/>
-                <w:shd w:fill="auto" w:val="clear"/>
               </w:rPr>
             </w:pPr>
             <w:r>
@@ -839,7 +833,6 @@
                 <w:color w:val="auto"/>
                 <w:spacing w:val="0"/>
                 <w:position w:val="0"/>
-                <w:shd w:fill="auto" w:val="clear"/>
               </w:rPr>
             </w:pPr>
             <w:r>
@@ -910,7 +903,6 @@
                 <w:color w:val="auto"/>
                 <w:spacing w:val="0"/>
                 <w:position w:val="0"/>
-                <w:shd w:fill="auto" w:val="clear"/>
               </w:rPr>
             </w:pPr>
             <w:r>
@@ -1023,7 +1015,6 @@
                 <w:color w:val="auto"/>
                 <w:spacing w:val="0"/>
                 <w:position w:val="0"/>
-                <w:shd w:fill="auto" w:val="clear"/>
               </w:rPr>
             </w:pPr>
             <w:r>
@@ -1094,7 +1085,6 @@
                 <w:color w:val="auto"/>
                 <w:spacing w:val="0"/>
                 <w:position w:val="0"/>
-                <w:shd w:fill="auto" w:val="clear"/>
               </w:rPr>
             </w:pPr>
             <w:r>
@@ -1207,7 +1197,6 @@
                 <w:color w:val="auto"/>
                 <w:spacing w:val="0"/>
                 <w:position w:val="0"/>
-                <w:shd w:fill="auto" w:val="clear"/>
               </w:rPr>
             </w:pPr>
             <w:r>
@@ -1278,7 +1267,6 @@
                 <w:color w:val="auto"/>
                 <w:spacing w:val="0"/>
                 <w:position w:val="0"/>
-                <w:shd w:fill="auto" w:val="clear"/>
               </w:rPr>
             </w:pPr>
             <w:r>
@@ -1321,7 +1309,6 @@
                 <w:color w:val="auto"/>
                 <w:spacing w:val="0"/>
                 <w:position w:val="0"/>
-                <w:shd w:fill="auto" w:val="clear"/>
               </w:rPr>
             </w:pPr>
             <w:r>
@@ -1363,7 +1350,6 @@
                 <w:rFonts w:ascii="Calibri" w:hAnsi="Calibri" w:cs="Calibri" w:eastAsia="Calibri"/>
                 <w:spacing w:val="0"/>
                 <w:position w:val="0"/>
-                <w:shd w:fill="auto" w:val="clear"/>
               </w:rPr>
             </w:pPr>
             <w:r>
@@ -1440,7 +1426,6 @@
                 <w:color w:val="auto"/>
                 <w:spacing w:val="0"/>
                 <w:position w:val="0"/>
-                <w:shd w:fill="auto" w:val="clear"/>
               </w:rPr>
             </w:pPr>
             <w:r>
@@ -1511,7 +1496,6 @@
                 <w:color w:val="auto"/>
                 <w:spacing w:val="0"/>
                 <w:position w:val="0"/>
-                <w:shd w:fill="auto" w:val="clear"/>
               </w:rPr>
             </w:pPr>
             <w:r>
@@ -1652,7 +1636,6 @@
                 <w:color w:val="auto"/>
                 <w:spacing w:val="0"/>
                 <w:position w:val="0"/>
-                <w:shd w:fill="auto" w:val="clear"/>
               </w:rPr>
             </w:pPr>
             <w:r>
@@ -1723,7 +1706,6 @@
                 <w:color w:val="auto"/>
                 <w:spacing w:val="0"/>
                 <w:position w:val="0"/>
-                <w:shd w:fill="auto" w:val="clear"/>
               </w:rPr>
             </w:pPr>
             <w:r>
@@ -1766,7 +1748,6 @@
                 <w:color w:val="auto"/>
                 <w:spacing w:val="0"/>
                 <w:position w:val="0"/>
-                <w:shd w:fill="auto" w:val="clear"/>
               </w:rPr>
             </w:pPr>
             <w:r>
@@ -1808,7 +1789,6 @@
                 <w:rFonts w:ascii="Calibri" w:hAnsi="Calibri" w:cs="Calibri" w:eastAsia="Calibri"/>
                 <w:spacing w:val="0"/>
                 <w:position w:val="0"/>
-                <w:shd w:fill="auto" w:val="clear"/>
               </w:rPr>
             </w:pPr>
             <w:r>
@@ -1857,7 +1837,6 @@
                 <w:color w:val="auto"/>
                 <w:spacing w:val="0"/>
                 <w:position w:val="0"/>
-                <w:shd w:fill="auto" w:val="clear"/>
               </w:rPr>
             </w:pPr>
             <w:r>
@@ -1928,7 +1907,6 @@
                 <w:color w:val="auto"/>
                 <w:spacing w:val="0"/>
                 <w:position w:val="0"/>
-                <w:shd w:fill="auto" w:val="clear"/>
               </w:rPr>
             </w:pPr>
             <w:r>
@@ -1971,7 +1949,6 @@
                 <w:color w:val="auto"/>
                 <w:spacing w:val="0"/>
                 <w:position w:val="0"/>
-                <w:shd w:fill="auto" w:val="clear"/>
               </w:rPr>
             </w:pPr>
             <w:r>
@@ -2013,7 +1990,6 @@
                 <w:rFonts w:ascii="Calibri" w:hAnsi="Calibri" w:cs="Calibri" w:eastAsia="Calibri"/>
                 <w:spacing w:val="0"/>
                 <w:position w:val="0"/>
-                <w:shd w:fill="auto" w:val="clear"/>
               </w:rPr>
             </w:pPr>
             <w:r>
@@ -2133,7 +2109,6 @@
                 <w:color w:val="auto"/>
                 <w:spacing w:val="0"/>
                 <w:position w:val="0"/>
-                <w:shd w:fill="auto" w:val="clear"/>
               </w:rPr>
             </w:pPr>
             <w:r>
@@ -2176,7 +2151,6 @@
                 <w:color w:val="auto"/>
                 <w:spacing w:val="0"/>
                 <w:position w:val="0"/>
-                <w:shd w:fill="auto" w:val="clear"/>
               </w:rPr>
             </w:pPr>
             <w:r>
@@ -2219,7 +2193,6 @@
                 <w:color w:val="auto"/>
                 <w:spacing w:val="0"/>
                 <w:position w:val="0"/>
-                <w:shd w:fill="auto" w:val="clear"/>
               </w:rPr>
             </w:pPr>
             <w:r>
@@ -2262,7 +2235,6 @@
                 <w:color w:val="auto"/>
                 <w:spacing w:val="0"/>
                 <w:position w:val="0"/>
-                <w:shd w:fill="auto" w:val="clear"/>
               </w:rPr>
             </w:pPr>
             <w:r>
@@ -2311,7 +2283,6 @@
                 <w:color w:val="auto"/>
                 <w:spacing w:val="0"/>
                 <w:position w:val="0"/>
-                <w:shd w:fill="auto" w:val="clear"/>
               </w:rPr>
             </w:pPr>
             <w:r>
@@ -2456,7 +2427,6 @@
                 <w:color w:val="auto"/>
                 <w:spacing w:val="0"/>
                 <w:position w:val="0"/>
-                <w:shd w:fill="auto" w:val="clear"/>
               </w:rPr>
             </w:pPr>
             <w:r>
@@ -2601,7 +2571,6 @@
                 <w:color w:val="auto"/>
                 <w:spacing w:val="0"/>
                 <w:position w:val="0"/>
-                <w:shd w:fill="auto" w:val="clear"/>
               </w:rPr>
             </w:pPr>
             <w:r>
@@ -2672,7 +2641,6 @@
                 <w:color w:val="auto"/>
                 <w:spacing w:val="0"/>
                 <w:position w:val="0"/>
-                <w:shd w:fill="auto" w:val="clear"/>
               </w:rPr>
             </w:pPr>
             <w:r>
@@ -2785,7 +2753,6 @@
                 <w:color w:val="auto"/>
                 <w:spacing w:val="0"/>
                 <w:position w:val="0"/>
-                <w:shd w:fill="auto" w:val="clear"/>
               </w:rPr>
             </w:pPr>
             <w:r>
@@ -2856,7 +2823,6 @@
                 <w:color w:val="auto"/>
                 <w:spacing w:val="0"/>
                 <w:position w:val="0"/>
-                <w:shd w:fill="auto" w:val="clear"/>
               </w:rPr>
             </w:pPr>
             <w:r>
@@ -2969,7 +2935,6 @@
                 <w:color w:val="auto"/>
                 <w:spacing w:val="0"/>
                 <w:position w:val="0"/>
-                <w:shd w:fill="auto" w:val="clear"/>
               </w:rPr>
             </w:pPr>
             <w:r>
@@ -3040,7 +3005,6 @@
                 <w:color w:val="auto"/>
                 <w:spacing w:val="0"/>
                 <w:position w:val="0"/>
-                <w:shd w:fill="auto" w:val="clear"/>
               </w:rPr>
             </w:pPr>
             <w:r>
@@ -3153,7 +3117,6 @@
                 <w:color w:val="auto"/>
                 <w:spacing w:val="0"/>
                 <w:position w:val="0"/>
-                <w:shd w:fill="auto" w:val="clear"/>
               </w:rPr>
             </w:pPr>
             <w:r>
@@ -3224,7 +3187,6 @@
                 <w:color w:val="auto"/>
                 <w:spacing w:val="0"/>
                 <w:position w:val="0"/>
-                <w:shd w:fill="auto" w:val="clear"/>
               </w:rPr>
             </w:pPr>
             <w:r>
@@ -3337,7 +3299,6 @@
                 <w:color w:val="auto"/>
                 <w:spacing w:val="0"/>
                 <w:position w:val="0"/>
-                <w:shd w:fill="auto" w:val="clear"/>
               </w:rPr>
             </w:pPr>
             <w:r>
@@ -3408,7 +3369,6 @@
                 <w:color w:val="auto"/>
                 <w:spacing w:val="0"/>
                 <w:position w:val="0"/>
-                <w:shd w:fill="auto" w:val="clear"/>
               </w:rPr>
             </w:pPr>
             <w:r>
@@ -3521,7 +3481,6 @@
                 <w:color w:val="auto"/>
                 <w:spacing w:val="0"/>
                 <w:position w:val="0"/>
-                <w:shd w:fill="auto" w:val="clear"/>
               </w:rPr>
             </w:pPr>
             <w:r>
@@ -3592,7 +3551,6 @@
                 <w:color w:val="auto"/>
                 <w:spacing w:val="0"/>
                 <w:position w:val="0"/>
-                <w:shd w:fill="auto" w:val="clear"/>
               </w:rPr>
             </w:pPr>
             <w:r>
@@ -3705,7 +3663,6 @@
                 <w:color w:val="auto"/>
                 <w:spacing w:val="0"/>
                 <w:position w:val="0"/>
-                <w:shd w:fill="auto" w:val="clear"/>
               </w:rPr>
             </w:pPr>
             <w:r>
@@ -3776,7 +3733,6 @@
                 <w:color w:val="auto"/>
                 <w:spacing w:val="0"/>
                 <w:position w:val="0"/>
-                <w:shd w:fill="auto" w:val="clear"/>
               </w:rPr>
             </w:pPr>
             <w:r>
@@ -3976,7 +3932,6 @@
                 <w:color w:val="auto"/>
                 <w:spacing w:val="0"/>
                 <w:position w:val="0"/>
-                <w:shd w:fill="auto" w:val="clear"/>
               </w:rPr>
             </w:pPr>
             <w:r>
@@ -4019,7 +3974,6 @@
                 <w:color w:val="auto"/>
                 <w:spacing w:val="0"/>
                 <w:position w:val="0"/>
-                <w:shd w:fill="auto" w:val="clear"/>
               </w:rPr>
             </w:pPr>
             <w:r>
@@ -4062,7 +4016,6 @@
                 <w:color w:val="auto"/>
                 <w:spacing w:val="0"/>
                 <w:position w:val="0"/>
-                <w:shd w:fill="auto" w:val="clear"/>
               </w:rPr>
             </w:pPr>
             <w:r>
@@ -4105,7 +4058,6 @@
                 <w:color w:val="auto"/>
                 <w:spacing w:val="0"/>
                 <w:position w:val="0"/>
-                <w:shd w:fill="auto" w:val="clear"/>
               </w:rPr>
             </w:pPr>
             <w:r>
@@ -4154,7 +4106,6 @@
                 <w:color w:val="auto"/>
                 <w:spacing w:val="0"/>
                 <w:position w:val="0"/>
-                <w:shd w:fill="auto" w:val="clear"/>
               </w:rPr>
             </w:pPr>
             <w:r>
@@ -4299,7 +4250,6 @@
                 <w:color w:val="auto"/>
                 <w:spacing w:val="0"/>
                 <w:position w:val="0"/>
-                <w:shd w:fill="auto" w:val="clear"/>
               </w:rPr>
             </w:pPr>
             <w:r>
@@ -4444,7 +4394,6 @@
                 <w:color w:val="auto"/>
                 <w:spacing w:val="0"/>
                 <w:position w:val="0"/>
-                <w:shd w:fill="auto" w:val="clear"/>
               </w:rPr>
             </w:pPr>
             <w:r>
@@ -4515,7 +4464,6 @@
                 <w:color w:val="auto"/>
                 <w:spacing w:val="0"/>
                 <w:position w:val="0"/>
-                <w:shd w:fill="auto" w:val="clear"/>
               </w:rPr>
             </w:pPr>
             <w:r>
@@ -4628,7 +4576,6 @@
                 <w:color w:val="auto"/>
                 <w:spacing w:val="0"/>
                 <w:position w:val="0"/>
-                <w:shd w:fill="auto" w:val="clear"/>
               </w:rPr>
             </w:pPr>
             <w:r>
@@ -4699,7 +4646,6 @@
                 <w:color w:val="auto"/>
                 <w:spacing w:val="0"/>
                 <w:position w:val="0"/>
-                <w:shd w:fill="auto" w:val="clear"/>
               </w:rPr>
             </w:pPr>
             <w:r>
@@ -4812,7 +4758,6 @@
                 <w:color w:val="auto"/>
                 <w:spacing w:val="0"/>
                 <w:position w:val="0"/>
-                <w:shd w:fill="auto" w:val="clear"/>
               </w:rPr>
             </w:pPr>
             <w:r>
@@ -4883,7 +4828,6 @@
                 <w:color w:val="auto"/>
                 <w:spacing w:val="0"/>
                 <w:position w:val="0"/>
-                <w:shd w:fill="auto" w:val="clear"/>
               </w:rPr>
             </w:pPr>
             <w:r>
@@ -4996,7 +4940,6 @@
                 <w:color w:val="auto"/>
                 <w:spacing w:val="0"/>
                 <w:position w:val="0"/>
-                <w:shd w:fill="auto" w:val="clear"/>
               </w:rPr>
             </w:pPr>
             <w:r>
@@ -5067,7 +5010,6 @@
                 <w:color w:val="auto"/>
                 <w:spacing w:val="0"/>
                 <w:position w:val="0"/>
-                <w:shd w:fill="auto" w:val="clear"/>
               </w:rPr>
             </w:pPr>
             <w:r>
@@ -5110,7 +5052,6 @@
                 <w:color w:val="auto"/>
                 <w:spacing w:val="0"/>
                 <w:position w:val="0"/>
-                <w:shd w:fill="auto" w:val="clear"/>
               </w:rPr>
             </w:pPr>
             <w:r>
@@ -5152,7 +5093,6 @@
                 <w:rFonts w:ascii="Calibri" w:hAnsi="Calibri" w:cs="Calibri" w:eastAsia="Calibri"/>
                 <w:spacing w:val="0"/>
                 <w:position w:val="0"/>
-                <w:shd w:fill="auto" w:val="clear"/>
               </w:rPr>
             </w:pPr>
             <w:r>
@@ -5201,7 +5141,6 @@
                 <w:color w:val="auto"/>
                 <w:spacing w:val="0"/>
                 <w:position w:val="0"/>
-                <w:shd w:fill="auto" w:val="clear"/>
               </w:rPr>
             </w:pPr>
             <w:r>
@@ -5272,7 +5211,6 @@
                 <w:color w:val="auto"/>
                 <w:spacing w:val="0"/>
                 <w:position w:val="0"/>
-                <w:shd w:fill="auto" w:val="clear"/>
               </w:rPr>
             </w:pPr>
             <w:r>
@@ -5315,7 +5253,6 @@
                 <w:color w:val="auto"/>
                 <w:spacing w:val="0"/>
                 <w:position w:val="0"/>
-                <w:shd w:fill="auto" w:val="clear"/>
               </w:rPr>
             </w:pPr>
             <w:r>
@@ -5357,7 +5294,6 @@
                 <w:rFonts w:ascii="Calibri" w:hAnsi="Calibri" w:cs="Calibri" w:eastAsia="Calibri"/>
                 <w:spacing w:val="0"/>
                 <w:position w:val="0"/>
-                <w:shd w:fill="auto" w:val="clear"/>
               </w:rPr>
             </w:pPr>
             <w:r>
@@ -5406,7 +5342,6 @@
                 <w:color w:val="auto"/>
                 <w:spacing w:val="0"/>
                 <w:position w:val="0"/>
-                <w:shd w:fill="auto" w:val="clear"/>
               </w:rPr>
             </w:pPr>
             <w:r>
@@ -5477,7 +5412,6 @@
                 <w:color w:val="auto"/>
                 <w:spacing w:val="0"/>
                 <w:position w:val="0"/>
-                <w:shd w:fill="auto" w:val="clear"/>
               </w:rPr>
             </w:pPr>
             <w:r>
@@ -5520,7 +5454,6 @@
                 <w:color w:val="auto"/>
                 <w:spacing w:val="0"/>
                 <w:position w:val="0"/>
-                <w:shd w:fill="auto" w:val="clear"/>
               </w:rPr>
             </w:pPr>
             <w:r>
@@ -5562,7 +5495,6 @@
                 <w:rFonts w:ascii="Calibri" w:hAnsi="Calibri" w:cs="Calibri" w:eastAsia="Calibri"/>
                 <w:spacing w:val="0"/>
                 <w:position w:val="0"/>
-                <w:shd w:fill="auto" w:val="clear"/>
               </w:rPr>
             </w:pPr>
             <w:r>
@@ -5639,7 +5571,6 @@
                 <w:color w:val="auto"/>
                 <w:spacing w:val="0"/>
                 <w:position w:val="0"/>
-                <w:shd w:fill="auto" w:val="clear"/>
               </w:rPr>
             </w:pPr>
             <w:r>
@@ -5710,7 +5641,6 @@
                 <w:color w:val="auto"/>
                 <w:spacing w:val="0"/>
                 <w:position w:val="0"/>
-                <w:shd w:fill="auto" w:val="clear"/>
               </w:rPr>
             </w:pPr>
             <w:r>
@@ -5753,7 +5683,6 @@
                 <w:color w:val="auto"/>
                 <w:spacing w:val="0"/>
                 <w:position w:val="0"/>
-                <w:shd w:fill="auto" w:val="clear"/>
               </w:rPr>
             </w:pPr>
             <w:r>
@@ -5795,7 +5724,6 @@
                 <w:rFonts w:ascii="Calibri" w:hAnsi="Calibri" w:cs="Calibri" w:eastAsia="Calibri"/>
                 <w:spacing w:val="0"/>
                 <w:position w:val="0"/>
-                <w:shd w:fill="auto" w:val="clear"/>
               </w:rPr>
             </w:pPr>
             <w:r>
@@ -5915,7 +5843,6 @@
                 <w:color w:val="auto"/>
                 <w:spacing w:val="0"/>
                 <w:position w:val="0"/>
-                <w:shd w:fill="auto" w:val="clear"/>
               </w:rPr>
             </w:pPr>
             <w:r>
@@ -5958,7 +5885,6 @@
                 <w:color w:val="auto"/>
                 <w:spacing w:val="0"/>
                 <w:position w:val="0"/>
-                <w:shd w:fill="auto" w:val="clear"/>
               </w:rPr>
             </w:pPr>
             <w:r>
@@ -6001,7 +5927,6 @@
                 <w:color w:val="auto"/>
                 <w:spacing w:val="0"/>
                 <w:position w:val="0"/>
-                <w:shd w:fill="auto" w:val="clear"/>
               </w:rPr>
             </w:pPr>
             <w:r>
@@ -6044,7 +5969,6 @@
                 <w:color w:val="auto"/>
                 <w:spacing w:val="0"/>
                 <w:position w:val="0"/>
-                <w:shd w:fill="auto" w:val="clear"/>
               </w:rPr>
             </w:pPr>
             <w:r>
@@ -6093,7 +6017,6 @@
                 <w:color w:val="auto"/>
                 <w:spacing w:val="0"/>
                 <w:position w:val="0"/>
-                <w:shd w:fill="auto" w:val="clear"/>
               </w:rPr>
             </w:pPr>
             <w:r>
@@ -6238,7 +6161,6 @@
                 <w:color w:val="auto"/>
                 <w:spacing w:val="0"/>
                 <w:position w:val="0"/>
-                <w:shd w:fill="auto" w:val="clear"/>
               </w:rPr>
             </w:pPr>
             <w:r>
@@ -6383,7 +6305,6 @@
                 <w:color w:val="auto"/>
                 <w:spacing w:val="0"/>
                 <w:position w:val="0"/>
-                <w:shd w:fill="auto" w:val="clear"/>
               </w:rPr>
             </w:pPr>
             <w:r>
@@ -6454,7 +6375,6 @@
                 <w:color w:val="auto"/>
                 <w:spacing w:val="0"/>
                 <w:position w:val="0"/>
-                <w:shd w:fill="auto" w:val="clear"/>
               </w:rPr>
             </w:pPr>
             <w:r>
@@ -6567,7 +6487,6 @@
                 <w:color w:val="auto"/>
                 <w:spacing w:val="0"/>
                 <w:position w:val="0"/>
-                <w:shd w:fill="auto" w:val="clear"/>
               </w:rPr>
             </w:pPr>
             <w:r>
@@ -6638,7 +6557,6 @@
                 <w:color w:val="auto"/>
                 <w:spacing w:val="0"/>
                 <w:position w:val="0"/>
-                <w:shd w:fill="auto" w:val="clear"/>
               </w:rPr>
             </w:pPr>
             <w:r>
@@ -6751,7 +6669,6 @@
                 <w:color w:val="auto"/>
                 <w:spacing w:val="0"/>
                 <w:position w:val="0"/>
-                <w:shd w:fill="auto" w:val="clear"/>
               </w:rPr>
             </w:pPr>
             <w:r>
@@ -6822,7 +6739,6 @@
                 <w:color w:val="auto"/>
                 <w:spacing w:val="0"/>
                 <w:position w:val="0"/>
-                <w:shd w:fill="auto" w:val="clear"/>
               </w:rPr>
             </w:pPr>
             <w:r>
@@ -6935,7 +6851,6 @@
                 <w:color w:val="auto"/>
                 <w:spacing w:val="0"/>
                 <w:position w:val="0"/>
-                <w:shd w:fill="auto" w:val="clear"/>
               </w:rPr>
             </w:pPr>
             <w:r>
@@ -7006,7 +6921,6 @@
                 <w:color w:val="auto"/>
                 <w:spacing w:val="0"/>
                 <w:position w:val="0"/>
-                <w:shd w:fill="auto" w:val="clear"/>
               </w:rPr>
             </w:pPr>
             <w:r>
@@ -7049,7 +6963,6 @@
                 <w:color w:val="auto"/>
                 <w:spacing w:val="0"/>
                 <w:position w:val="0"/>
-                <w:shd w:fill="auto" w:val="clear"/>
               </w:rPr>
             </w:pPr>
             <w:r>
@@ -7091,7 +7004,6 @@
                 <w:rFonts w:ascii="Calibri" w:hAnsi="Calibri" w:cs="Calibri" w:eastAsia="Calibri"/>
                 <w:spacing w:val="0"/>
                 <w:position w:val="0"/>
-                <w:shd w:fill="auto" w:val="clear"/>
               </w:rPr>
             </w:pPr>
             <w:r>
@@ -7140,7 +7052,6 @@
                 <w:color w:val="auto"/>
                 <w:spacing w:val="0"/>
                 <w:position w:val="0"/>
-                <w:shd w:fill="auto" w:val="clear"/>
               </w:rPr>
             </w:pPr>
             <w:r>
@@ -7211,7 +7122,6 @@
                 <w:color w:val="auto"/>
                 <w:spacing w:val="0"/>
                 <w:position w:val="0"/>
-                <w:shd w:fill="auto" w:val="clear"/>
               </w:rPr>
             </w:pPr>
             <w:r>
@@ -7254,7 +7164,6 @@
                 <w:color w:val="auto"/>
                 <w:spacing w:val="0"/>
                 <w:position w:val="0"/>
-                <w:shd w:fill="auto" w:val="clear"/>
               </w:rPr>
             </w:pPr>
             <w:r>
@@ -7296,7 +7205,6 @@
                 <w:rFonts w:ascii="Calibri" w:hAnsi="Calibri" w:cs="Calibri" w:eastAsia="Calibri"/>
                 <w:spacing w:val="0"/>
                 <w:position w:val="0"/>
-                <w:shd w:fill="auto" w:val="clear"/>
               </w:rPr>
             </w:pPr>
             <w:r>
@@ -7345,7 +7253,6 @@
                 <w:color w:val="auto"/>
                 <w:spacing w:val="0"/>
                 <w:position w:val="0"/>
-                <w:shd w:fill="auto" w:val="clear"/>
               </w:rPr>
             </w:pPr>
             <w:r>
@@ -7416,7 +7323,6 @@
                 <w:color w:val="auto"/>
                 <w:spacing w:val="0"/>
                 <w:position w:val="0"/>
-                <w:shd w:fill="auto" w:val="clear"/>
               </w:rPr>
             </w:pPr>
             <w:r>
@@ -7459,7 +7365,6 @@
                 <w:color w:val="auto"/>
                 <w:spacing w:val="0"/>
                 <w:position w:val="0"/>
-                <w:shd w:fill="auto" w:val="clear"/>
               </w:rPr>
             </w:pPr>
             <w:r>
@@ -7501,7 +7406,6 @@
                 <w:rFonts w:ascii="Calibri" w:hAnsi="Calibri" w:cs="Calibri" w:eastAsia="Calibri"/>
                 <w:spacing w:val="0"/>
                 <w:position w:val="0"/>
-                <w:shd w:fill="auto" w:val="clear"/>
               </w:rPr>
             </w:pPr>
             <w:r>
@@ -7578,7 +7482,6 @@
                 <w:color w:val="auto"/>
                 <w:spacing w:val="0"/>
                 <w:position w:val="0"/>
-                <w:shd w:fill="auto" w:val="clear"/>
               </w:rPr>
             </w:pPr>
             <w:r>
@@ -7649,7 +7552,6 @@
                 <w:color w:val="auto"/>
                 <w:spacing w:val="0"/>
                 <w:position w:val="0"/>
-                <w:shd w:fill="auto" w:val="clear"/>
               </w:rPr>
             </w:pPr>
             <w:r>
@@ -7692,7 +7594,6 @@
                 <w:color w:val="auto"/>
                 <w:spacing w:val="0"/>
                 <w:position w:val="0"/>
-                <w:shd w:fill="auto" w:val="clear"/>
               </w:rPr>
             </w:pPr>
             <w:r>
@@ -7734,7 +7635,6 @@
                 <w:rFonts w:ascii="Calibri" w:hAnsi="Calibri" w:cs="Calibri" w:eastAsia="Calibri"/>
                 <w:spacing w:val="0"/>
                 <w:position w:val="0"/>
-                <w:shd w:fill="auto" w:val="clear"/>
               </w:rPr>
             </w:pPr>
             <w:r>
@@ -7854,7 +7754,6 @@
                 <w:color w:val="auto"/>
                 <w:spacing w:val="0"/>
                 <w:position w:val="0"/>
-                <w:shd w:fill="auto" w:val="clear"/>
               </w:rPr>
             </w:pPr>
             <w:r>
@@ -7897,7 +7796,6 @@
                 <w:color w:val="auto"/>
                 <w:spacing w:val="0"/>
                 <w:position w:val="0"/>
-                <w:shd w:fill="auto" w:val="clear"/>
               </w:rPr>
             </w:pPr>
             <w:r>
@@ -7940,7 +7838,6 @@
                 <w:color w:val="auto"/>
                 <w:spacing w:val="0"/>
                 <w:position w:val="0"/>
-                <w:shd w:fill="auto" w:val="clear"/>
               </w:rPr>
             </w:pPr>
             <w:r>
@@ -7983,7 +7880,6 @@
                 <w:color w:val="auto"/>
                 <w:spacing w:val="0"/>
                 <w:position w:val="0"/>
-                <w:shd w:fill="auto" w:val="clear"/>
               </w:rPr>
             </w:pPr>
             <w:r>
@@ -8032,7 +7928,6 @@
                 <w:color w:val="auto"/>
                 <w:spacing w:val="0"/>
                 <w:position w:val="0"/>
-                <w:shd w:fill="auto" w:val="clear"/>
               </w:rPr>
             </w:pPr>
             <w:r>
@@ -8177,7 +8072,6 @@
                 <w:color w:val="auto"/>
                 <w:spacing w:val="0"/>
                 <w:position w:val="0"/>
-                <w:shd w:fill="auto" w:val="clear"/>
               </w:rPr>
             </w:pPr>
             <w:r>
@@ -8322,7 +8216,6 @@
                 <w:color w:val="auto"/>
                 <w:spacing w:val="0"/>
                 <w:position w:val="0"/>
-                <w:shd w:fill="auto" w:val="clear"/>
               </w:rPr>
             </w:pPr>
             <w:r>
@@ -8393,7 +8286,6 @@
                 <w:color w:val="auto"/>
                 <w:spacing w:val="0"/>
                 <w:position w:val="0"/>
-                <w:shd w:fill="auto" w:val="clear"/>
               </w:rPr>
             </w:pPr>
             <w:r>
@@ -8506,7 +8398,6 @@
                 <w:color w:val="auto"/>
                 <w:spacing w:val="0"/>
                 <w:position w:val="0"/>
-                <w:shd w:fill="auto" w:val="clear"/>
               </w:rPr>
             </w:pPr>
             <w:r>
@@ -8577,7 +8468,6 @@
                 <w:color w:val="auto"/>
                 <w:spacing w:val="0"/>
                 <w:position w:val="0"/>
-                <w:shd w:fill="auto" w:val="clear"/>
               </w:rPr>
             </w:pPr>
             <w:r>
@@ -8690,7 +8580,6 @@
                 <w:color w:val="auto"/>
                 <w:spacing w:val="0"/>
                 <w:position w:val="0"/>
-                <w:shd w:fill="auto" w:val="clear"/>
               </w:rPr>
             </w:pPr>
             <w:r>
@@ -8761,7 +8650,6 @@
                 <w:color w:val="auto"/>
                 <w:spacing w:val="0"/>
                 <w:position w:val="0"/>
-                <w:shd w:fill="auto" w:val="clear"/>
               </w:rPr>
             </w:pPr>
             <w:r>
@@ -8874,7 +8762,6 @@
                 <w:color w:val="auto"/>
                 <w:spacing w:val="0"/>
                 <w:position w:val="0"/>
-                <w:shd w:fill="auto" w:val="clear"/>
               </w:rPr>
             </w:pPr>
             <w:r>
@@ -8945,7 +8832,6 @@
                 <w:color w:val="auto"/>
                 <w:spacing w:val="0"/>
                 <w:position w:val="0"/>
-                <w:shd w:fill="auto" w:val="clear"/>
               </w:rPr>
             </w:pPr>
             <w:r>
@@ -8988,7 +8874,6 @@
                 <w:color w:val="auto"/>
                 <w:spacing w:val="0"/>
                 <w:position w:val="0"/>
-                <w:shd w:fill="auto" w:val="clear"/>
               </w:rPr>
             </w:pPr>
             <w:r>
@@ -9030,7 +8915,6 @@
                 <w:rFonts w:ascii="Calibri" w:hAnsi="Calibri" w:cs="Calibri" w:eastAsia="Calibri"/>
                 <w:spacing w:val="0"/>
                 <w:position w:val="0"/>
-                <w:shd w:fill="auto" w:val="clear"/>
               </w:rPr>
             </w:pPr>
             <w:r>
@@ -9079,7 +8963,6 @@
                 <w:color w:val="auto"/>
                 <w:spacing w:val="0"/>
                 <w:position w:val="0"/>
-                <w:shd w:fill="auto" w:val="clear"/>
               </w:rPr>
             </w:pPr>
             <w:r>
@@ -9150,7 +9033,6 @@
                 <w:color w:val="auto"/>
                 <w:spacing w:val="0"/>
                 <w:position w:val="0"/>
-                <w:shd w:fill="auto" w:val="clear"/>
               </w:rPr>
             </w:pPr>
             <w:r>
@@ -9193,7 +9075,6 @@
                 <w:color w:val="auto"/>
                 <w:spacing w:val="0"/>
                 <w:position w:val="0"/>
-                <w:shd w:fill="auto" w:val="clear"/>
               </w:rPr>
             </w:pPr>
             <w:r>
@@ -9235,7 +9116,6 @@
                 <w:rFonts w:ascii="Calibri" w:hAnsi="Calibri" w:cs="Calibri" w:eastAsia="Calibri"/>
                 <w:spacing w:val="0"/>
                 <w:position w:val="0"/>
-                <w:shd w:fill="auto" w:val="clear"/>
               </w:rPr>
             </w:pPr>
             <w:r>
@@ -9284,7 +9164,6 @@
                 <w:color w:val="auto"/>
                 <w:spacing w:val="0"/>
                 <w:position w:val="0"/>
-                <w:shd w:fill="auto" w:val="clear"/>
               </w:rPr>
             </w:pPr>
             <w:r>
@@ -9355,7 +9234,6 @@
                 <w:color w:val="auto"/>
                 <w:spacing w:val="0"/>
                 <w:position w:val="0"/>
-                <w:shd w:fill="auto" w:val="clear"/>
               </w:rPr>
             </w:pPr>
             <w:r>
@@ -9398,7 +9276,6 @@
                 <w:color w:val="auto"/>
                 <w:spacing w:val="0"/>
                 <w:position w:val="0"/>
-                <w:shd w:fill="auto" w:val="clear"/>
               </w:rPr>
             </w:pPr>
             <w:r>
@@ -9440,7 +9317,6 @@
                 <w:rFonts w:ascii="Calibri" w:hAnsi="Calibri" w:cs="Calibri" w:eastAsia="Calibri"/>
                 <w:spacing w:val="0"/>
                 <w:position w:val="0"/>
-                <w:shd w:fill="auto" w:val="clear"/>
               </w:rPr>
             </w:pPr>
             <w:r>
@@ -9806,7 +9682,6 @@
                 <w:color w:val="auto"/>
                 <w:spacing w:val="0"/>
                 <w:position w:val="0"/>
-                <w:shd w:fill="auto" w:val="clear"/>
               </w:rPr>
             </w:pPr>
             <w:r>
@@ -9849,7 +9724,6 @@
                 <w:color w:val="auto"/>
                 <w:spacing w:val="0"/>
                 <w:position w:val="0"/>
-                <w:shd w:fill="auto" w:val="clear"/>
               </w:rPr>
             </w:pPr>
             <w:r>
@@ -9892,7 +9766,6 @@
                 <w:color w:val="auto"/>
                 <w:spacing w:val="0"/>
                 <w:position w:val="0"/>
-                <w:shd w:fill="auto" w:val="clear"/>
               </w:rPr>
             </w:pPr>
             <w:r>
@@ -9935,7 +9808,6 @@
                 <w:color w:val="auto"/>
                 <w:spacing w:val="0"/>
                 <w:position w:val="0"/>
-                <w:shd w:fill="auto" w:val="clear"/>
               </w:rPr>
             </w:pPr>
             <w:r>
@@ -9984,7 +9856,6 @@
                 <w:color w:val="auto"/>
                 <w:spacing w:val="0"/>
                 <w:position w:val="0"/>
-                <w:shd w:fill="auto" w:val="clear"/>
               </w:rPr>
             </w:pPr>
             <w:r>
@@ -10129,7 +10000,6 @@
                 <w:color w:val="auto"/>
                 <w:spacing w:val="0"/>
                 <w:position w:val="0"/>
-                <w:shd w:fill="auto" w:val="clear"/>
               </w:rPr>
             </w:pPr>
             <w:r>
@@ -10274,7 +10144,6 @@
                 <w:color w:val="auto"/>
                 <w:spacing w:val="0"/>
                 <w:position w:val="0"/>
-                <w:shd w:fill="auto" w:val="clear"/>
               </w:rPr>
             </w:pPr>
             <w:r>
@@ -10345,7 +10214,6 @@
                 <w:color w:val="auto"/>
                 <w:spacing w:val="0"/>
                 <w:position w:val="0"/>
-                <w:shd w:fill="auto" w:val="clear"/>
               </w:rPr>
             </w:pPr>
             <w:r>
@@ -10458,7 +10326,6 @@
                 <w:color w:val="auto"/>
                 <w:spacing w:val="0"/>
                 <w:position w:val="0"/>
-                <w:shd w:fill="auto" w:val="clear"/>
               </w:rPr>
             </w:pPr>
             <w:r>
@@ -10529,7 +10396,6 @@
                 <w:color w:val="auto"/>
                 <w:spacing w:val="0"/>
                 <w:position w:val="0"/>
-                <w:shd w:fill="auto" w:val="clear"/>
               </w:rPr>
             </w:pPr>
             <w:r>
@@ -10642,7 +10508,6 @@
                 <w:color w:val="auto"/>
                 <w:spacing w:val="0"/>
                 <w:position w:val="0"/>
-                <w:shd w:fill="auto" w:val="clear"/>
               </w:rPr>
             </w:pPr>
             <w:r>
@@ -10713,7 +10578,6 @@
                 <w:color w:val="auto"/>
                 <w:spacing w:val="0"/>
                 <w:position w:val="0"/>
-                <w:shd w:fill="auto" w:val="clear"/>
               </w:rPr>
             </w:pPr>
             <w:r>
@@ -10826,7 +10690,6 @@
                 <w:color w:val="auto"/>
                 <w:spacing w:val="0"/>
                 <w:position w:val="0"/>
-                <w:shd w:fill="auto" w:val="clear"/>
               </w:rPr>
             </w:pPr>
             <w:r>
@@ -10897,7 +10760,6 @@
                 <w:color w:val="auto"/>
                 <w:spacing w:val="0"/>
                 <w:position w:val="0"/>
-                <w:shd w:fill="auto" w:val="clear"/>
               </w:rPr>
             </w:pPr>
             <w:r>
@@ -10971,7 +10833,6 @@
                 <w:rFonts w:ascii="Calibri" w:hAnsi="Calibri" w:cs="Calibri" w:eastAsia="Calibri"/>
                 <w:spacing w:val="0"/>
                 <w:position w:val="0"/>
-                <w:shd w:fill="auto" w:val="clear"/>
               </w:rPr>
             </w:pPr>
             <w:r>
@@ -11020,7 +10881,6 @@
                 <w:color w:val="auto"/>
                 <w:spacing w:val="0"/>
                 <w:position w:val="0"/>
-                <w:shd w:fill="auto" w:val="clear"/>
               </w:rPr>
             </w:pPr>
             <w:r>
@@ -11091,7 +10951,6 @@
                 <w:color w:val="auto"/>
                 <w:spacing w:val="0"/>
                 <w:position w:val="0"/>
-                <w:shd w:fill="auto" w:val="clear"/>
               </w:rPr>
             </w:pPr>
             <w:r>
@@ -11134,10 +10993,21 @@
                 <w:color w:val="auto"/>
                 <w:spacing w:val="0"/>
                 <w:position w:val="0"/>
-                <w:sz w:val="22"/>
-                <w:shd w:fill="auto" w:val="clear"/>
-              </w:rPr>
-            </w:pPr>
+                <w:shd w:fill="auto" w:val="clear"/>
+              </w:rPr>
+            </w:pPr>
+            <w:r>
+              <w:rPr>
+                <w:rFonts w:ascii="Calibri" w:hAnsi="Calibri" w:cs="Calibri" w:eastAsia="Calibri"/>
+                <w:b/>
+                <w:color w:val="auto"/>
+                <w:spacing w:val="0"/>
+                <w:position w:val="0"/>
+                <w:sz w:val="28"/>
+                <w:shd w:fill="auto" w:val="clear"/>
+              </w:rPr>
+              <w:t xml:space="preserve">Shristi Verma</w:t>
+            </w:r>
           </w:p>
         </w:tc>
         <w:tc>
@@ -11165,7 +11035,6 @@
                 <w:rFonts w:ascii="Calibri" w:hAnsi="Calibri" w:cs="Calibri" w:eastAsia="Calibri"/>
                 <w:spacing w:val="0"/>
                 <w:position w:val="0"/>
-                <w:shd w:fill="auto" w:val="clear"/>
               </w:rPr>
             </w:pPr>
             <w:r>
@@ -11179,6 +11048,208 @@
                 <w:shd w:fill="auto" w:val="clear"/>
               </w:rPr>
               <w:t xml:space="preserve">DONE</w:t>
+            </w:r>
+          </w:p>
+        </w:tc>
+      </w:tr>
+      <w:tr>
+        <w:trPr>
+          <w:trHeight w:val="684" w:hRule="auto"/>
+          <w:jc w:val="left"/>
+        </w:trPr>
+        <w:tc>
+          <w:tcPr>
+            <w:tcW w:w="2376" w:type="dxa"/>
+            <w:tcBorders>
+              <w:top w:val="single" w:color="000000" w:sz="4"/>
+              <w:left w:val="single" w:color="000000" w:sz="4"/>
+              <w:bottom w:val="single" w:color="000000" w:sz="4"/>
+              <w:right w:val="single" w:color="000000" w:sz="4"/>
+            </w:tcBorders>
+            <w:shd w:color="000000" w:fill="ffffff" w:val="clear"/>
+            <w:tcMar>
+              <w:left w:w="108" w:type="dxa"/>
+              <w:right w:w="108" w:type="dxa"/>
+            </w:tcMar>
+            <w:vAlign w:val="top"/>
+          </w:tcPr>
+          <w:p>
+            <w:pPr>
+              <w:spacing w:before="0" w:after="0" w:line="240"/>
+              <w:ind w:right="0" w:left="0" w:firstLine="0"/>
+              <w:jc w:val="center"/>
+              <w:rPr>
+                <w:rFonts w:ascii="Calibri" w:hAnsi="Calibri" w:cs="Calibri" w:eastAsia="Calibri"/>
+                <w:color w:val="auto"/>
+                <w:spacing w:val="0"/>
+                <w:position w:val="0"/>
+              </w:rPr>
+            </w:pPr>
+            <w:r>
+              <w:rPr>
+                <w:rFonts w:ascii="Calibri" w:hAnsi="Calibri" w:cs="Calibri" w:eastAsia="Calibri"/>
+                <w:b/>
+                <w:color w:val="auto"/>
+                <w:spacing w:val="0"/>
+                <w:position w:val="0"/>
+                <w:sz w:val="28"/>
+                <w:shd w:fill="auto" w:val="clear"/>
+              </w:rPr>
+              <w:t xml:space="preserve">Key differences banner</w:t>
+            </w:r>
+          </w:p>
+        </w:tc>
+        <w:tc>
+          <w:tcPr>
+            <w:tcW w:w="2377" w:type="dxa"/>
+            <w:tcBorders>
+              <w:top w:val="single" w:color="000000" w:sz="4"/>
+              <w:left w:val="single" w:color="000000" w:sz="4"/>
+              <w:bottom w:val="single" w:color="000000" w:sz="4"/>
+              <w:right w:val="single" w:color="000000" w:sz="4"/>
+            </w:tcBorders>
+            <w:shd w:color="000000" w:fill="ffffff" w:val="clear"/>
+            <w:tcMar>
+              <w:left w:w="108" w:type="dxa"/>
+              <w:right w:w="108" w:type="dxa"/>
+            </w:tcMar>
+            <w:vAlign w:val="top"/>
+          </w:tcPr>
+          <w:p>
+            <w:pPr>
+              <w:spacing w:before="0" w:after="0" w:line="240"/>
+              <w:ind w:right="0" w:left="0" w:firstLine="0"/>
+              <w:jc w:val="center"/>
+              <w:rPr>
+                <w:rFonts w:ascii="Calibri" w:hAnsi="Calibri" w:cs="Calibri" w:eastAsia="Calibri"/>
+                <w:b/>
+                <w:color w:val="auto"/>
+                <w:spacing w:val="0"/>
+                <w:position w:val="0"/>
+                <w:sz w:val="28"/>
+                <w:shd w:fill="auto" w:val="clear"/>
+              </w:rPr>
+            </w:pPr>
+            <w:r>
+              <w:rPr>
+                <w:rFonts w:ascii="Calibri" w:hAnsi="Calibri" w:cs="Calibri" w:eastAsia="Calibri"/>
+                <w:b/>
+                <w:color w:val="auto"/>
+                <w:spacing w:val="0"/>
+                <w:position w:val="0"/>
+                <w:sz w:val="28"/>
+                <w:shd w:fill="auto" w:val="clear"/>
+              </w:rPr>
+              <w:t xml:space="preserve">Key difference</w:t>
+            </w:r>
+          </w:p>
+          <w:p>
+            <w:pPr>
+              <w:spacing w:before="0" w:after="0" w:line="240"/>
+              <w:ind w:right="0" w:left="0" w:firstLine="0"/>
+              <w:jc w:val="center"/>
+              <w:rPr>
+                <w:rFonts w:ascii="Calibri" w:hAnsi="Calibri" w:cs="Calibri" w:eastAsia="Calibri"/>
+                <w:color w:val="auto"/>
+                <w:spacing w:val="0"/>
+                <w:position w:val="0"/>
+              </w:rPr>
+            </w:pPr>
+            <w:r>
+              <w:rPr>
+                <w:rFonts w:ascii="Calibri" w:hAnsi="Calibri" w:cs="Calibri" w:eastAsia="Calibri"/>
+                <w:b/>
+                <w:color w:val="auto"/>
+                <w:spacing w:val="0"/>
+                <w:position w:val="0"/>
+                <w:sz w:val="28"/>
+                <w:shd w:fill="auto" w:val="clear"/>
+              </w:rPr>
+              <w:t xml:space="preserve">( 1 image)</w:t>
+            </w:r>
+          </w:p>
+        </w:tc>
+        <w:tc>
+          <w:tcPr>
+            <w:tcW w:w="2362" w:type="dxa"/>
+            <w:tcBorders>
+              <w:top w:val="single" w:color="000000" w:sz="4"/>
+              <w:left w:val="single" w:color="000000" w:sz="4"/>
+              <w:bottom w:val="single" w:color="000000" w:sz="4"/>
+              <w:right w:val="single" w:color="000000" w:sz="4"/>
+            </w:tcBorders>
+            <w:shd w:color="000000" w:fill="ffffff" w:val="clear"/>
+            <w:tcMar>
+              <w:left w:w="108" w:type="dxa"/>
+              <w:right w:w="108" w:type="dxa"/>
+            </w:tcMar>
+            <w:vAlign w:val="top"/>
+          </w:tcPr>
+          <w:p>
+            <w:pPr>
+              <w:spacing w:before="0" w:after="0" w:line="240"/>
+              <w:ind w:right="0" w:left="0" w:firstLine="0"/>
+              <w:jc w:val="center"/>
+              <w:rPr>
+                <w:rFonts w:ascii="Calibri" w:hAnsi="Calibri" w:cs="Calibri" w:eastAsia="Calibri"/>
+                <w:color w:val="auto"/>
+                <w:spacing w:val="0"/>
+                <w:position w:val="0"/>
+                <w:shd w:fill="auto" w:val="clear"/>
+              </w:rPr>
+            </w:pPr>
+            <w:r>
+              <w:rPr>
+                <w:rFonts w:ascii="Calibri" w:hAnsi="Calibri" w:cs="Calibri" w:eastAsia="Calibri"/>
+                <w:b/>
+                <w:color w:val="auto"/>
+                <w:spacing w:val="0"/>
+                <w:position w:val="0"/>
+                <w:sz w:val="28"/>
+                <w:shd w:fill="auto" w:val="clear"/>
+              </w:rPr>
+              <w:t xml:space="preserve">Shristi Verma</w:t>
+            </w:r>
+          </w:p>
+        </w:tc>
+        <w:tc>
+          <w:tcPr>
+            <w:tcW w:w="2363" w:type="dxa"/>
+            <w:tcBorders>
+              <w:top w:val="single" w:color="000000" w:sz="4"/>
+              <w:left w:val="single" w:color="000000" w:sz="4"/>
+              <w:bottom w:val="single" w:color="000000" w:sz="4"/>
+              <w:right w:val="single" w:color="000000" w:sz="4"/>
+            </w:tcBorders>
+            <w:shd w:color="000000" w:fill="ffffff" w:val="clear"/>
+            <w:tcMar>
+              <w:left w:w="108" w:type="dxa"/>
+              <w:right w:w="108" w:type="dxa"/>
+            </w:tcMar>
+            <w:vAlign w:val="top"/>
+          </w:tcPr>
+          <w:p>
+            <w:pPr>
+              <w:spacing w:before="0" w:after="0" w:line="240"/>
+              <w:ind w:right="0" w:left="0" w:firstLine="0"/>
+              <w:jc w:val="center"/>
+              <w:rPr>
+                <w:rFonts w:ascii="Calibri" w:hAnsi="Calibri" w:cs="Calibri" w:eastAsia="Calibri"/>
+                <w:spacing w:val="0"/>
+                <w:position w:val="0"/>
+              </w:rPr>
+            </w:pPr>
+            <w:r>
+              <w:rPr>
+                <w:rFonts w:ascii="Calibri" w:hAnsi="Calibri" w:cs="Calibri" w:eastAsia="Calibri"/>
+                <w:b/>
+                <w:color w:val="00B050"/>
+                <w:spacing w:val="0"/>
+                <w:position w:val="0"/>
+                <w:sz w:val="28"/>
+                <w:shd w:fill="auto" w:val="clear"/>
+              </w:rPr>
+              <w:t xml:space="preserve">same as above</w:t>
             </w:r>
           </w:p>
         </w:tc>
@@ -11211,23 +11282,50 @@
               <w:jc w:val="center"/>
               <w:rPr>
                 <w:rFonts w:ascii="Calibri" w:hAnsi="Calibri" w:cs="Calibri" w:eastAsia="Calibri"/>
-                <w:color w:val="auto"/>
-                <w:spacing w:val="0"/>
-                <w:position w:val="0"/>
-                <w:shd w:fill="auto" w:val="clear"/>
-              </w:rPr>
-            </w:pPr>
-            <w:r>
-              <w:rPr>
-                <w:rFonts w:ascii="Calibri" w:hAnsi="Calibri" w:cs="Calibri" w:eastAsia="Calibri"/>
-                <w:b/>
-                <w:color w:val="auto"/>
-                <w:spacing w:val="0"/>
-                <w:position w:val="0"/>
-                <w:sz w:val="28"/>
-                <w:shd w:fill="auto" w:val="clear"/>
-              </w:rPr>
-              <w:t xml:space="preserve">Key differences banner</w:t>
+                <w:b/>
+                <w:color w:val="auto"/>
+                <w:spacing w:val="0"/>
+                <w:position w:val="0"/>
+                <w:sz w:val="28"/>
+                <w:shd w:fill="auto" w:val="clear"/>
+              </w:rPr>
+            </w:pPr>
+            <w:r>
+              <w:rPr>
+                <w:rFonts w:ascii="Calibri" w:hAnsi="Calibri" w:cs="Calibri" w:eastAsia="Calibri"/>
+                <w:b/>
+                <w:color w:val="auto"/>
+                <w:spacing w:val="0"/>
+                <w:position w:val="0"/>
+                <w:sz w:val="28"/>
+                <w:shd w:fill="auto" w:val="clear"/>
+              </w:rPr>
+              <w:t xml:space="preserve">Key differences</w:t>
+            </w:r>
+          </w:p>
+          <w:p>
+            <w:pPr>
+              <w:spacing w:before="0" w:after="0" w:line="240"/>
+              <w:ind w:right="0" w:left="0" w:firstLine="0"/>
+              <w:jc w:val="center"/>
+              <w:rPr>
+                <w:rFonts w:ascii="Calibri" w:hAnsi="Calibri" w:cs="Calibri" w:eastAsia="Calibri"/>
+                <w:color w:val="auto"/>
+                <w:spacing w:val="0"/>
+                <w:position w:val="0"/>
+              </w:rPr>
+            </w:pPr>
+            <w:r>
+              <w:rPr>
+                <w:rFonts w:ascii="Calibri" w:hAnsi="Calibri" w:cs="Calibri" w:eastAsia="Calibri"/>
+                <w:b/>
+                <w:color w:val="auto"/>
+                <w:spacing w:val="0"/>
+                <w:position w:val="0"/>
+                <w:sz w:val="28"/>
+                <w:shd w:fill="auto" w:val="clear"/>
+              </w:rPr>
+              <w:t xml:space="preserve">icons</w:t>
             </w:r>
           </w:p>
         </w:tc>
@@ -11272,33 +11370,32 @@
                 <w:sz w:val="28"/>
                 <w:shd w:fill="auto" w:val="clear"/>
               </w:rPr>
-              <w:t xml:space="preserve">Key difference</w:t>
-            </w:r>
-          </w:p>
-          <w:p>
-            <w:pPr>
-              <w:spacing w:before="0" w:after="0" w:line="240"/>
-              <w:ind w:right="0" w:left="0" w:firstLine="0"/>
-              <w:jc w:val="center"/>
-              <w:rPr>
-                <w:rFonts w:ascii="Calibri" w:hAnsi="Calibri" w:cs="Calibri" w:eastAsia="Calibri"/>
-                <w:color w:val="auto"/>
-                <w:spacing w:val="0"/>
-                <w:position w:val="0"/>
-                <w:shd w:fill="auto" w:val="clear"/>
-              </w:rPr>
-            </w:pPr>
-            <w:r>
-              <w:rPr>
-                <w:rFonts w:ascii="Calibri" w:hAnsi="Calibri" w:cs="Calibri" w:eastAsia="Calibri"/>
-                <w:b/>
-                <w:color w:val="auto"/>
-                <w:spacing w:val="0"/>
-                <w:position w:val="0"/>
-                <w:sz w:val="28"/>
-                <w:shd w:fill="auto" w:val="clear"/>
-              </w:rPr>
-              <w:t xml:space="preserve">( 1 image)</w:t>
+              <w:t xml:space="preserve">Key differnce</w:t>
+            </w:r>
+          </w:p>
+          <w:p>
+            <w:pPr>
+              <w:spacing w:before="0" w:after="0" w:line="240"/>
+              <w:ind w:right="0" w:left="0" w:firstLine="0"/>
+              <w:jc w:val="center"/>
+              <w:rPr>
+                <w:rFonts w:ascii="Calibri" w:hAnsi="Calibri" w:cs="Calibri" w:eastAsia="Calibri"/>
+                <w:color w:val="auto"/>
+                <w:spacing w:val="0"/>
+                <w:position w:val="0"/>
+              </w:rPr>
+            </w:pPr>
+            <w:r>
+              <w:rPr>
+                <w:rFonts w:ascii="Calibri" w:hAnsi="Calibri" w:cs="Calibri" w:eastAsia="Calibri"/>
+                <w:b/>
+                <w:color w:val="auto"/>
+                <w:spacing w:val="0"/>
+                <w:position w:val="0"/>
+                <w:sz w:val="28"/>
+                <w:shd w:fill="auto" w:val="clear"/>
+              </w:rPr>
+              <w:t xml:space="preserve">( 4 icons)</w:t>
             </w:r>
           </w:p>
         </w:tc>
@@ -11328,10 +11425,21 @@
                 <w:color w:val="auto"/>
                 <w:spacing w:val="0"/>
                 <w:position w:val="0"/>
-                <w:sz w:val="22"/>
-                <w:shd w:fill="auto" w:val="clear"/>
-              </w:rPr>
-            </w:pPr>
+                <w:shd w:fill="auto" w:val="clear"/>
+              </w:rPr>
+            </w:pPr>
+            <w:r>
+              <w:rPr>
+                <w:rFonts w:ascii="Calibri" w:hAnsi="Calibri" w:cs="Calibri" w:eastAsia="Calibri"/>
+                <w:b/>
+                <w:color w:val="auto"/>
+                <w:spacing w:val="0"/>
+                <w:position w:val="0"/>
+                <w:sz w:val="28"/>
+                <w:shd w:fill="auto" w:val="clear"/>
+              </w:rPr>
+              <w:t xml:space="preserve">Shristi Verma</w:t>
+            </w:r>
           </w:p>
         </w:tc>
         <w:tc>
@@ -11359,20 +11467,19 @@
                 <w:rFonts w:ascii="Calibri" w:hAnsi="Calibri" w:cs="Calibri" w:eastAsia="Calibri"/>
                 <w:spacing w:val="0"/>
                 <w:position w:val="0"/>
-                <w:shd w:fill="auto" w:val="clear"/>
-              </w:rPr>
-            </w:pPr>
-            <w:r>
-              <w:rPr>
-                <w:rFonts w:ascii="Calibri" w:hAnsi="Calibri" w:cs="Calibri" w:eastAsia="Calibri"/>
-                <w:b/>
-                <w:color w:val="00B050"/>
-                <w:spacing w:val="0"/>
-                <w:position w:val="0"/>
-                <w:sz w:val="28"/>
-                <w:shd w:fill="auto" w:val="clear"/>
-              </w:rPr>
-              <w:t xml:space="preserve">same as above</w:t>
+              </w:rPr>
+            </w:pPr>
+            <w:r>
+              <w:rPr>
+                <w:rFonts w:ascii="Calibri" w:hAnsi="Calibri" w:cs="Calibri" w:eastAsia="Calibri"/>
+                <w:b/>
+                <w:color w:val="7030A0"/>
+                <w:spacing w:val="0"/>
+                <w:position w:val="0"/>
+                <w:sz w:val="28"/>
+                <w:shd w:fill="auto" w:val="clear"/>
+              </w:rPr>
+              <w:t xml:space="preserve">PENDING </w:t>
             </w:r>
           </w:p>
         </w:tc>
@@ -11405,51 +11512,22 @@
               <w:jc w:val="center"/>
               <w:rPr>
                 <w:rFonts w:ascii="Calibri" w:hAnsi="Calibri" w:cs="Calibri" w:eastAsia="Calibri"/>
-                <w:b/>
-                <w:color w:val="auto"/>
-                <w:spacing w:val="0"/>
-                <w:position w:val="0"/>
-                <w:sz w:val="28"/>
-                <w:shd w:fill="auto" w:val="clear"/>
-              </w:rPr>
-            </w:pPr>
-            <w:r>
-              <w:rPr>
-                <w:rFonts w:ascii="Calibri" w:hAnsi="Calibri" w:cs="Calibri" w:eastAsia="Calibri"/>
-                <w:b/>
-                <w:color w:val="auto"/>
-                <w:spacing w:val="0"/>
-                <w:position w:val="0"/>
-                <w:sz w:val="28"/>
-                <w:shd w:fill="auto" w:val="clear"/>
-              </w:rPr>
-              <w:t xml:space="preserve">Key differences</w:t>
-            </w:r>
-          </w:p>
-          <w:p>
-            <w:pPr>
-              <w:spacing w:before="0" w:after="0" w:line="240"/>
-              <w:ind w:right="0" w:left="0" w:firstLine="0"/>
-              <w:jc w:val="center"/>
-              <w:rPr>
-                <w:rFonts w:ascii="Calibri" w:hAnsi="Calibri" w:cs="Calibri" w:eastAsia="Calibri"/>
-                <w:color w:val="auto"/>
-                <w:spacing w:val="0"/>
-                <w:position w:val="0"/>
-                <w:shd w:fill="auto" w:val="clear"/>
-              </w:rPr>
-            </w:pPr>
-            <w:r>
-              <w:rPr>
-                <w:rFonts w:ascii="Calibri" w:hAnsi="Calibri" w:cs="Calibri" w:eastAsia="Calibri"/>
-                <w:b/>
-                <w:color w:val="auto"/>
-                <w:spacing w:val="0"/>
-                <w:position w:val="0"/>
-                <w:sz w:val="28"/>
-                <w:shd w:fill="auto" w:val="clear"/>
-              </w:rPr>
-              <w:t xml:space="preserve">icons</w:t>
+                <w:color w:val="auto"/>
+                <w:spacing w:val="0"/>
+                <w:position w:val="0"/>
+              </w:rPr>
+            </w:pPr>
+            <w:r>
+              <w:rPr>
+                <w:rFonts w:ascii="Calibri" w:hAnsi="Calibri" w:cs="Calibri" w:eastAsia="Calibri"/>
+                <w:b/>
+                <w:color w:val="auto"/>
+                <w:spacing w:val="0"/>
+                <w:position w:val="0"/>
+                <w:sz w:val="28"/>
+                <w:shd w:fill="auto" w:val="clear"/>
+              </w:rPr>
+              <w:t xml:space="preserve">Testing solutions icons</w:t>
             </w:r>
           </w:p>
         </w:tc>
@@ -11494,33 +11572,32 @@
                 <w:sz w:val="28"/>
                 <w:shd w:fill="auto" w:val="clear"/>
               </w:rPr>
-              <w:t xml:space="preserve">Key differnce</w:t>
-            </w:r>
-          </w:p>
-          <w:p>
-            <w:pPr>
-              <w:spacing w:before="0" w:after="0" w:line="240"/>
-              <w:ind w:right="0" w:left="0" w:firstLine="0"/>
-              <w:jc w:val="center"/>
-              <w:rPr>
-                <w:rFonts w:ascii="Calibri" w:hAnsi="Calibri" w:cs="Calibri" w:eastAsia="Calibri"/>
-                <w:color w:val="auto"/>
-                <w:spacing w:val="0"/>
-                <w:position w:val="0"/>
-                <w:shd w:fill="auto" w:val="clear"/>
-              </w:rPr>
-            </w:pPr>
-            <w:r>
-              <w:rPr>
-                <w:rFonts w:ascii="Calibri" w:hAnsi="Calibri" w:cs="Calibri" w:eastAsia="Calibri"/>
-                <w:b/>
-                <w:color w:val="auto"/>
-                <w:spacing w:val="0"/>
-                <w:position w:val="0"/>
-                <w:sz w:val="28"/>
-                <w:shd w:fill="auto" w:val="clear"/>
-              </w:rPr>
-              <w:t xml:space="preserve">( 4 icons)</w:t>
+              <w:t xml:space="preserve">Testing icons</w:t>
+            </w:r>
+          </w:p>
+          <w:p>
+            <w:pPr>
+              <w:spacing w:before="0" w:after="0" w:line="240"/>
+              <w:ind w:right="0" w:left="0" w:firstLine="0"/>
+              <w:jc w:val="center"/>
+              <w:rPr>
+                <w:rFonts w:ascii="Calibri" w:hAnsi="Calibri" w:cs="Calibri" w:eastAsia="Calibri"/>
+                <w:color w:val="auto"/>
+                <w:spacing w:val="0"/>
+                <w:position w:val="0"/>
+              </w:rPr>
+            </w:pPr>
+            <w:r>
+              <w:rPr>
+                <w:rFonts w:ascii="Calibri" w:hAnsi="Calibri" w:cs="Calibri" w:eastAsia="Calibri"/>
+                <w:b/>
+                <w:color w:val="auto"/>
+                <w:spacing w:val="0"/>
+                <w:position w:val="0"/>
+                <w:sz w:val="28"/>
+                <w:shd w:fill="auto" w:val="clear"/>
+              </w:rPr>
+              <w:t xml:space="preserve">( 7 icons)</w:t>
             </w:r>
           </w:p>
         </w:tc>
@@ -11550,10 +11627,21 @@
                 <w:color w:val="auto"/>
                 <w:spacing w:val="0"/>
                 <w:position w:val="0"/>
-                <w:sz w:val="22"/>
-                <w:shd w:fill="auto" w:val="clear"/>
-              </w:rPr>
-            </w:pPr>
+                <w:shd w:fill="auto" w:val="clear"/>
+              </w:rPr>
+            </w:pPr>
+            <w:r>
+              <w:rPr>
+                <w:rFonts w:ascii="Calibri" w:hAnsi="Calibri" w:cs="Calibri" w:eastAsia="Calibri"/>
+                <w:b/>
+                <w:color w:val="auto"/>
+                <w:spacing w:val="0"/>
+                <w:position w:val="0"/>
+                <w:sz w:val="28"/>
+                <w:shd w:fill="auto" w:val="clear"/>
+              </w:rPr>
+              <w:t xml:space="preserve">Shristi Verma</w:t>
+            </w:r>
           </w:p>
         </w:tc>
         <w:tc>
@@ -11581,7 +11669,6 @@
                 <w:rFonts w:ascii="Calibri" w:hAnsi="Calibri" w:cs="Calibri" w:eastAsia="Calibri"/>
                 <w:spacing w:val="0"/>
                 <w:position w:val="0"/>
-                <w:shd w:fill="auto" w:val="clear"/>
               </w:rPr>
             </w:pPr>
             <w:r>
@@ -11601,7 +11688,7 @@
       </w:tr>
       <w:tr>
         <w:trPr>
-          <w:trHeight w:val="380" w:hRule="auto"/>
+          <w:trHeight w:val="764" w:hRule="auto"/>
           <w:jc w:val="left"/>
         </w:trPr>
         <w:tc>
@@ -11635,18 +11722,6 @@
                 <w:shd w:fill="auto" w:val="clear"/>
               </w:rPr>
             </w:pPr>
-            <w:r>
-              <w:rPr>
-                <w:rFonts w:ascii="Calibri" w:hAnsi="Calibri" w:cs="Calibri" w:eastAsia="Calibri"/>
-                <w:b/>
-                <w:color w:val="auto"/>
-                <w:spacing w:val="0"/>
-                <w:position w:val="0"/>
-                <w:sz w:val="28"/>
-                <w:shd w:fill="auto" w:val="clear"/>
-              </w:rPr>
-              <w:t xml:space="preserve">Testing solutions icons</w:t>
-            </w:r>
           </w:p>
         </w:tc>
         <w:tc>
@@ -11680,46 +11755,6 @@
                 <w:shd w:fill="auto" w:val="clear"/>
               </w:rPr>
             </w:pPr>
-            <w:r>
-              <w:rPr>
-                <w:rFonts w:ascii="Calibri" w:hAnsi="Calibri" w:cs="Calibri" w:eastAsia="Calibri"/>
-                <w:b/>
-                <w:color w:val="auto"/>
-                <w:spacing w:val="0"/>
-                <w:position w:val="0"/>
-                <w:sz w:val="28"/>
-                <w:shd w:fill="auto" w:val="clear"/>
-              </w:rPr>
-              <w:t xml:space="preserve">Testing icons</w:t>
-            </w:r>
-          </w:p>
-          <w:p>
-            <w:pPr>
-              <w:spacing w:before="0" w:after="0" w:line="240"/>
-              <w:ind w:right="0" w:left="0" w:firstLine="0"/>
-              <w:jc w:val="center"/>
-              <w:rPr>
-                <w:rFonts w:ascii="Calibri" w:hAnsi="Calibri" w:cs="Calibri" w:eastAsia="Calibri"/>
-                <w:b/>
-                <w:color w:val="auto"/>
-                <w:spacing w:val="0"/>
-                <w:position w:val="0"/>
-                <w:sz w:val="28"/>
-                <w:shd w:fill="auto" w:val="clear"/>
-              </w:rPr>
-            </w:pPr>
-            <w:r>
-              <w:rPr>
-                <w:rFonts w:ascii="Calibri" w:hAnsi="Calibri" w:cs="Calibri" w:eastAsia="Calibri"/>
-                <w:b/>
-                <w:color w:val="auto"/>
-                <w:spacing w:val="0"/>
-                <w:position w:val="0"/>
-                <w:sz w:val="28"/>
-                <w:shd w:fill="auto" w:val="clear"/>
-              </w:rPr>
-              <w:t xml:space="preserve">( 7 icons)</w:t>
-            </w:r>
           </w:p>
         </w:tc>
         <w:tc>
@@ -11777,14 +11812,6 @@
               <w:jc w:val="center"/>
               <w:rPr>
                 <w:rFonts w:ascii="Calibri" w:hAnsi="Calibri" w:cs="Calibri" w:eastAsia="Calibri"/>
-                <w:spacing w:val="0"/>
-                <w:position w:val="0"/>
-                <w:shd w:fill="auto" w:val="clear"/>
-              </w:rPr>
-            </w:pPr>
-            <w:r>
-              <w:rPr>
-                <w:rFonts w:ascii="Calibri" w:hAnsi="Calibri" w:cs="Calibri" w:eastAsia="Calibri"/>
                 <w:b/>
                 <w:color w:val="7030A0"/>
                 <w:spacing w:val="0"/>
@@ -11792,12 +11819,43 @@
                 <w:sz w:val="28"/>
                 <w:shd w:fill="auto" w:val="clear"/>
               </w:rPr>
-              <w:t xml:space="preserve">PENDING </w:t>
-            </w:r>
+            </w:pPr>
           </w:p>
         </w:tc>
       </w:tr>
     </w:tbl>
+    <w:p>
+      <w:pPr>
+        <w:spacing w:before="0" w:after="200" w:line="276"/>
+        <w:ind w:right="0" w:left="0" w:firstLine="0"/>
+        <w:jc w:val="left"/>
+        <w:rPr>
+          <w:rFonts w:ascii="Calibri" w:hAnsi="Calibri" w:cs="Calibri" w:eastAsia="Calibri"/>
+          <w:b/>
+          <w:color w:val="auto"/>
+          <w:spacing w:val="0"/>
+          <w:position w:val="0"/>
+          <w:sz w:val="28"/>
+          <w:shd w:fill="auto" w:val="clear"/>
+        </w:rPr>
+      </w:pPr>
+    </w:p>
+    <w:p>
+      <w:pPr>
+        <w:spacing w:before="0" w:after="200" w:line="276"/>
+        <w:ind w:right="0" w:left="0" w:firstLine="0"/>
+        <w:jc w:val="left"/>
+        <w:rPr>
+          <w:rFonts w:ascii="Calibri" w:hAnsi="Calibri" w:cs="Calibri" w:eastAsia="Calibri"/>
+          <w:b/>
+          <w:color w:val="auto"/>
+          <w:spacing w:val="0"/>
+          <w:position w:val="0"/>
+          <w:sz w:val="28"/>
+          <w:shd w:fill="auto" w:val="clear"/>
+        </w:rPr>
+      </w:pPr>
+    </w:p>
     <w:p>
       <w:pPr>
         <w:spacing w:before="0" w:after="200" w:line="276"/>
@@ -11994,7 +12052,7 @@
         <w:gridCol w:w="2376"/>
         <w:gridCol w:w="2377"/>
         <w:gridCol w:w="2362"/>
-        <w:gridCol w:w="2363"/>
+        <w:gridCol w:w="2375"/>
       </w:tblGrid>
       <w:tr>
         <w:trPr>
@@ -12027,7 +12085,6 @@
                 <w:color w:val="auto"/>
                 <w:spacing w:val="0"/>
                 <w:position w:val="0"/>
-                <w:shd w:fill="auto" w:val="clear"/>
               </w:rPr>
             </w:pPr>
             <w:r>
@@ -12070,7 +12127,6 @@
                 <w:color w:val="auto"/>
                 <w:spacing w:val="0"/>
                 <w:position w:val="0"/>
-                <w:shd w:fill="auto" w:val="clear"/>
               </w:rPr>
             </w:pPr>
             <w:r>
@@ -12113,7 +12169,6 @@
                 <w:color w:val="auto"/>
                 <w:spacing w:val="0"/>
                 <w:position w:val="0"/>
-                <w:shd w:fill="auto" w:val="clear"/>
               </w:rPr>
             </w:pPr>
             <w:r>
@@ -12132,31 +12187,30 @@
         </w:tc>
         <w:tc>
           <w:tcPr>
-            <w:tcW w:w="2363" w:type="dxa"/>
-            <w:tcBorders>
-              <w:top w:val="single" w:color="000000" w:sz="4"/>
-              <w:left w:val="single" w:color="000000" w:sz="4"/>
-              <w:bottom w:val="single" w:color="000000" w:sz="4"/>
-              <w:right w:val="single" w:color="000000" w:sz="4"/>
-            </w:tcBorders>
-            <w:shd w:color="000000" w:fill="ffffff" w:val="clear"/>
-            <w:tcMar>
-              <w:left w:w="108" w:type="dxa"/>
-              <w:right w:w="108" w:type="dxa"/>
-            </w:tcMar>
-            <w:vAlign w:val="top"/>
-          </w:tcPr>
-          <w:p>
-            <w:pPr>
-              <w:spacing w:before="0" w:after="0" w:line="240"/>
-              <w:ind w:right="0" w:left="0" w:firstLine="0"/>
-              <w:jc w:val="center"/>
-              <w:rPr>
-                <w:rFonts w:ascii="Calibri" w:hAnsi="Calibri" w:cs="Calibri" w:eastAsia="Calibri"/>
-                <w:color w:val="auto"/>
-                <w:spacing w:val="0"/>
-                <w:position w:val="0"/>
-                <w:shd w:fill="auto" w:val="clear"/>
+            <w:tcW w:w="2375" w:type="dxa"/>
+            <w:tcBorders>
+              <w:top w:val="single" w:color="000000" w:sz="4"/>
+              <w:left w:val="single" w:color="000000" w:sz="4"/>
+              <w:bottom w:val="single" w:color="000000" w:sz="4"/>
+              <w:right w:val="single" w:color="000000" w:sz="4"/>
+            </w:tcBorders>
+            <w:shd w:color="000000" w:fill="ffffff" w:val="clear"/>
+            <w:tcMar>
+              <w:left w:w="108" w:type="dxa"/>
+              <w:right w:w="108" w:type="dxa"/>
+            </w:tcMar>
+            <w:vAlign w:val="top"/>
+          </w:tcPr>
+          <w:p>
+            <w:pPr>
+              <w:spacing w:before="0" w:after="0" w:line="240"/>
+              <w:ind w:right="0" w:left="0" w:firstLine="0"/>
+              <w:jc w:val="center"/>
+              <w:rPr>
+                <w:rFonts w:ascii="Calibri" w:hAnsi="Calibri" w:cs="Calibri" w:eastAsia="Calibri"/>
+                <w:color w:val="auto"/>
+                <w:spacing w:val="0"/>
+                <w:position w:val="0"/>
               </w:rPr>
             </w:pPr>
             <w:r>
@@ -12205,7 +12259,6 @@
                 <w:color w:val="auto"/>
                 <w:spacing w:val="0"/>
                 <w:position w:val="0"/>
-                <w:shd w:fill="auto" w:val="clear"/>
               </w:rPr>
             </w:pPr>
             <w:r>
@@ -12288,7 +12341,7 @@
         </w:tc>
         <w:tc>
           <w:tcPr>
-            <w:tcW w:w="2363" w:type="dxa"/>
+            <w:tcW w:w="2375" w:type="dxa"/>
             <w:tcBorders>
               <w:top w:val="single" w:color="000000" w:sz="4"/>
               <w:left w:val="single" w:color="000000" w:sz="4"/>
@@ -12350,7 +12403,6 @@
                 <w:color w:val="auto"/>
                 <w:spacing w:val="0"/>
                 <w:position w:val="0"/>
-                <w:shd w:fill="auto" w:val="clear"/>
               </w:rPr>
             </w:pPr>
             <w:r>
@@ -12433,7 +12485,7 @@
         </w:tc>
         <w:tc>
           <w:tcPr>
-            <w:tcW w:w="2363" w:type="dxa"/>
+            <w:tcW w:w="2375" w:type="dxa"/>
             <w:tcBorders>
               <w:top w:val="single" w:color="000000" w:sz="4"/>
               <w:left w:val="single" w:color="000000" w:sz="4"/>
@@ -12495,7 +12547,6 @@
                 <w:color w:val="auto"/>
                 <w:spacing w:val="0"/>
                 <w:position w:val="0"/>
-                <w:shd w:fill="auto" w:val="clear"/>
               </w:rPr>
             </w:pPr>
             <w:r>
@@ -12566,7 +12617,6 @@
                 <w:color w:val="auto"/>
                 <w:spacing w:val="0"/>
                 <w:position w:val="0"/>
-                <w:shd w:fill="auto" w:val="clear"/>
               </w:rPr>
             </w:pPr>
             <w:r>
@@ -12617,7 +12667,7 @@
         </w:tc>
         <w:tc>
           <w:tcPr>
-            <w:tcW w:w="2363" w:type="dxa"/>
+            <w:tcW w:w="2375" w:type="dxa"/>
             <w:tcBorders>
               <w:top w:val="single" w:color="000000" w:sz="4"/>
               <w:left w:val="single" w:color="000000" w:sz="4"/>
@@ -12679,7 +12729,6 @@
                 <w:color w:val="auto"/>
                 <w:spacing w:val="0"/>
                 <w:position w:val="0"/>
-                <w:shd w:fill="auto" w:val="clear"/>
               </w:rPr>
             </w:pPr>
             <w:r>
@@ -12750,7 +12799,6 @@
                 <w:color w:val="auto"/>
                 <w:spacing w:val="0"/>
                 <w:position w:val="0"/>
-                <w:shd w:fill="auto" w:val="clear"/>
               </w:rPr>
             </w:pPr>
             <w:r>
@@ -12801,7 +12849,7 @@
         </w:tc>
         <w:tc>
           <w:tcPr>
-            <w:tcW w:w="2363" w:type="dxa"/>
+            <w:tcW w:w="2375" w:type="dxa"/>
             <w:tcBorders>
               <w:top w:val="single" w:color="000000" w:sz="4"/>
               <w:left w:val="single" w:color="000000" w:sz="4"/>
@@ -12863,7 +12911,6 @@
                 <w:color w:val="auto"/>
                 <w:spacing w:val="0"/>
                 <w:position w:val="0"/>
-                <w:shd w:fill="auto" w:val="clear"/>
               </w:rPr>
             </w:pPr>
             <w:r>
@@ -12934,7 +12981,6 @@
                 <w:color w:val="auto"/>
                 <w:spacing w:val="0"/>
                 <w:position w:val="0"/>
-                <w:shd w:fill="auto" w:val="clear"/>
               </w:rPr>
             </w:pPr>
             <w:r>
@@ -12985,7 +13031,7 @@
         </w:tc>
         <w:tc>
           <w:tcPr>
-            <w:tcW w:w="2363" w:type="dxa"/>
+            <w:tcW w:w="2375" w:type="dxa"/>
             <w:tcBorders>
               <w:top w:val="single" w:color="000000" w:sz="4"/>
               <w:left w:val="single" w:color="000000" w:sz="4"/>
@@ -13047,7 +13093,6 @@
                 <w:color w:val="auto"/>
                 <w:spacing w:val="0"/>
                 <w:position w:val="0"/>
-                <w:shd w:fill="auto" w:val="clear"/>
               </w:rPr>
             </w:pPr>
             <w:r>
@@ -13118,7 +13163,6 @@
                 <w:color w:val="auto"/>
                 <w:spacing w:val="0"/>
                 <w:position w:val="0"/>
-                <w:shd w:fill="auto" w:val="clear"/>
               </w:rPr>
             </w:pPr>
             <w:r>
@@ -13161,42 +13205,63 @@
                 <w:color w:val="auto"/>
                 <w:spacing w:val="0"/>
                 <w:position w:val="0"/>
-                <w:sz w:val="22"/>
-                <w:shd w:fill="auto" w:val="clear"/>
-              </w:rPr>
-            </w:pPr>
-          </w:p>
-        </w:tc>
-        <w:tc>
-          <w:tcPr>
-            <w:tcW w:w="2363" w:type="dxa"/>
-            <w:tcBorders>
-              <w:top w:val="single" w:color="000000" w:sz="4"/>
-              <w:left w:val="single" w:color="000000" w:sz="4"/>
-              <w:bottom w:val="single" w:color="000000" w:sz="4"/>
-              <w:right w:val="single" w:color="000000" w:sz="4"/>
-            </w:tcBorders>
-            <w:shd w:color="000000" w:fill="ffffff" w:val="clear"/>
-            <w:tcMar>
-              <w:left w:w="108" w:type="dxa"/>
-              <w:right w:w="108" w:type="dxa"/>
-            </w:tcMar>
-            <w:vAlign w:val="top"/>
-          </w:tcPr>
-          <w:p>
-            <w:pPr>
-              <w:spacing w:before="0" w:after="0" w:line="240"/>
-              <w:ind w:right="0" w:left="0" w:firstLine="0"/>
-              <w:jc w:val="center"/>
-              <w:rPr>
-                <w:rFonts w:ascii="Calibri" w:hAnsi="Calibri" w:cs="Calibri" w:eastAsia="Calibri"/>
-                <w:color w:val="auto"/>
-                <w:spacing w:val="0"/>
-                <w:position w:val="0"/>
-                <w:sz w:val="22"/>
-                <w:shd w:fill="auto" w:val="clear"/>
-              </w:rPr>
-            </w:pPr>
+                <w:shd w:fill="auto" w:val="clear"/>
+              </w:rPr>
+            </w:pPr>
+            <w:r>
+              <w:rPr>
+                <w:rFonts w:ascii="Calibri" w:hAnsi="Calibri" w:cs="Calibri" w:eastAsia="Calibri"/>
+                <w:b/>
+                <w:color w:val="auto"/>
+                <w:spacing w:val="0"/>
+                <w:position w:val="0"/>
+                <w:sz w:val="28"/>
+                <w:shd w:fill="auto" w:val="clear"/>
+              </w:rPr>
+              <w:t xml:space="preserve">Shristi Verma</w:t>
+            </w:r>
+          </w:p>
+        </w:tc>
+        <w:tc>
+          <w:tcPr>
+            <w:tcW w:w="2375" w:type="dxa"/>
+            <w:tcBorders>
+              <w:top w:val="single" w:color="000000" w:sz="4"/>
+              <w:left w:val="single" w:color="000000" w:sz="4"/>
+              <w:bottom w:val="single" w:color="000000" w:sz="4"/>
+              <w:right w:val="single" w:color="000000" w:sz="4"/>
+            </w:tcBorders>
+            <w:shd w:color="000000" w:fill="ffffff" w:val="clear"/>
+            <w:tcMar>
+              <w:left w:w="108" w:type="dxa"/>
+              <w:right w:w="108" w:type="dxa"/>
+            </w:tcMar>
+            <w:vAlign w:val="top"/>
+          </w:tcPr>
+          <w:p>
+            <w:pPr>
+              <w:spacing w:before="0" w:after="0" w:line="240"/>
+              <w:ind w:right="0" w:left="0" w:firstLine="0"/>
+              <w:jc w:val="center"/>
+              <w:rPr>
+                <w:rFonts w:ascii="Calibri" w:hAnsi="Calibri" w:cs="Calibri" w:eastAsia="Calibri"/>
+                <w:spacing w:val="0"/>
+                <w:position w:val="0"/>
+                <w:shd w:fill="auto" w:val="clear"/>
+              </w:rPr>
+            </w:pPr>
+            <w:r>
+              <w:rPr>
+                <w:rFonts w:ascii="Calibri" w:hAnsi="Calibri" w:cs="Calibri" w:eastAsia="Calibri"/>
+                <w:b/>
+                <w:color w:val="00B050"/>
+                <w:spacing w:val="0"/>
+                <w:position w:val="0"/>
+                <w:sz w:val="28"/>
+                <w:shd w:fill="auto" w:val="clear"/>
+              </w:rPr>
+              <w:t xml:space="preserve">same as above</w:t>
+            </w:r>
           </w:p>
         </w:tc>
       </w:tr>
@@ -13231,7 +13296,6 @@
                 <w:color w:val="auto"/>
                 <w:spacing w:val="0"/>
                 <w:position w:val="0"/>
-                <w:shd w:fill="auto" w:val="clear"/>
               </w:rPr>
             </w:pPr>
             <w:r>
@@ -13302,7 +13366,6 @@
                 <w:color w:val="auto"/>
                 <w:spacing w:val="0"/>
                 <w:position w:val="0"/>
-                <w:shd w:fill="auto" w:val="clear"/>
               </w:rPr>
             </w:pPr>
             <w:r>
@@ -13345,42 +13408,63 @@
                 <w:color w:val="auto"/>
                 <w:spacing w:val="0"/>
                 <w:position w:val="0"/>
-                <w:sz w:val="22"/>
-                <w:shd w:fill="auto" w:val="clear"/>
-              </w:rPr>
-            </w:pPr>
-          </w:p>
-        </w:tc>
-        <w:tc>
-          <w:tcPr>
-            <w:tcW w:w="2363" w:type="dxa"/>
-            <w:tcBorders>
-              <w:top w:val="single" w:color="000000" w:sz="4"/>
-              <w:left w:val="single" w:color="000000" w:sz="4"/>
-              <w:bottom w:val="single" w:color="000000" w:sz="4"/>
-              <w:right w:val="single" w:color="000000" w:sz="4"/>
-            </w:tcBorders>
-            <w:shd w:color="000000" w:fill="ffffff" w:val="clear"/>
-            <w:tcMar>
-              <w:left w:w="108" w:type="dxa"/>
-              <w:right w:w="108" w:type="dxa"/>
-            </w:tcMar>
-            <w:vAlign w:val="top"/>
-          </w:tcPr>
-          <w:p>
-            <w:pPr>
-              <w:spacing w:before="0" w:after="0" w:line="240"/>
-              <w:ind w:right="0" w:left="0" w:firstLine="0"/>
-              <w:jc w:val="center"/>
-              <w:rPr>
-                <w:rFonts w:ascii="Calibri" w:hAnsi="Calibri" w:cs="Calibri" w:eastAsia="Calibri"/>
-                <w:color w:val="auto"/>
-                <w:spacing w:val="0"/>
-                <w:position w:val="0"/>
-                <w:sz w:val="22"/>
-                <w:shd w:fill="auto" w:val="clear"/>
-              </w:rPr>
-            </w:pPr>
+                <w:shd w:fill="auto" w:val="clear"/>
+              </w:rPr>
+            </w:pPr>
+            <w:r>
+              <w:rPr>
+                <w:rFonts w:ascii="Calibri" w:hAnsi="Calibri" w:cs="Calibri" w:eastAsia="Calibri"/>
+                <w:b/>
+                <w:color w:val="auto"/>
+                <w:spacing w:val="0"/>
+                <w:position w:val="0"/>
+                <w:sz w:val="28"/>
+                <w:shd w:fill="auto" w:val="clear"/>
+              </w:rPr>
+              <w:t xml:space="preserve">Shristi Verma</w:t>
+            </w:r>
+          </w:p>
+        </w:tc>
+        <w:tc>
+          <w:tcPr>
+            <w:tcW w:w="2375" w:type="dxa"/>
+            <w:tcBorders>
+              <w:top w:val="single" w:color="000000" w:sz="4"/>
+              <w:left w:val="single" w:color="000000" w:sz="4"/>
+              <w:bottom w:val="single" w:color="000000" w:sz="4"/>
+              <w:right w:val="single" w:color="000000" w:sz="4"/>
+            </w:tcBorders>
+            <w:shd w:color="000000" w:fill="ffffff" w:val="clear"/>
+            <w:tcMar>
+              <w:left w:w="108" w:type="dxa"/>
+              <w:right w:w="108" w:type="dxa"/>
+            </w:tcMar>
+            <w:vAlign w:val="top"/>
+          </w:tcPr>
+          <w:p>
+            <w:pPr>
+              <w:spacing w:before="0" w:after="0" w:line="240"/>
+              <w:ind w:right="0" w:left="0" w:firstLine="0"/>
+              <w:jc w:val="center"/>
+              <w:rPr>
+                <w:rFonts w:ascii="Calibri" w:hAnsi="Calibri" w:cs="Calibri" w:eastAsia="Calibri"/>
+                <w:spacing w:val="0"/>
+                <w:position w:val="0"/>
+                <w:shd w:fill="auto" w:val="clear"/>
+              </w:rPr>
+            </w:pPr>
+            <w:r>
+              <w:rPr>
+                <w:rFonts w:ascii="Calibri" w:hAnsi="Calibri" w:cs="Calibri" w:eastAsia="Calibri"/>
+                <w:b/>
+                <w:color w:val="7030A0"/>
+                <w:spacing w:val="0"/>
+                <w:position w:val="0"/>
+                <w:sz w:val="28"/>
+                <w:shd w:fill="auto" w:val="clear"/>
+              </w:rPr>
+              <w:t xml:space="preserve">PENDING </w:t>
+            </w:r>
           </w:p>
         </w:tc>
       </w:tr>
@@ -13415,7 +13499,6 @@
                 <w:color w:val="auto"/>
                 <w:spacing w:val="0"/>
                 <w:position w:val="0"/>
-                <w:shd w:fill="auto" w:val="clear"/>
               </w:rPr>
             </w:pPr>
             <w:r>
@@ -13486,7 +13569,6 @@
                 <w:color w:val="auto"/>
                 <w:spacing w:val="0"/>
                 <w:position w:val="0"/>
-                <w:shd w:fill="auto" w:val="clear"/>
               </w:rPr>
             </w:pPr>
             <w:r>
@@ -13529,42 +13611,63 @@
                 <w:color w:val="auto"/>
                 <w:spacing w:val="0"/>
                 <w:position w:val="0"/>
-                <w:sz w:val="22"/>
-                <w:shd w:fill="auto" w:val="clear"/>
-              </w:rPr>
-            </w:pPr>
-          </w:p>
-        </w:tc>
-        <w:tc>
-          <w:tcPr>
-            <w:tcW w:w="2363" w:type="dxa"/>
-            <w:tcBorders>
-              <w:top w:val="single" w:color="000000" w:sz="4"/>
-              <w:left w:val="single" w:color="000000" w:sz="4"/>
-              <w:bottom w:val="single" w:color="000000" w:sz="4"/>
-              <w:right w:val="single" w:color="000000" w:sz="4"/>
-            </w:tcBorders>
-            <w:shd w:color="000000" w:fill="ffffff" w:val="clear"/>
-            <w:tcMar>
-              <w:left w:w="108" w:type="dxa"/>
-              <w:right w:w="108" w:type="dxa"/>
-            </w:tcMar>
-            <w:vAlign w:val="top"/>
-          </w:tcPr>
-          <w:p>
-            <w:pPr>
-              <w:spacing w:before="0" w:after="0" w:line="240"/>
-              <w:ind w:right="0" w:left="0" w:firstLine="0"/>
-              <w:jc w:val="center"/>
-              <w:rPr>
-                <w:rFonts w:ascii="Calibri" w:hAnsi="Calibri" w:cs="Calibri" w:eastAsia="Calibri"/>
-                <w:color w:val="auto"/>
-                <w:spacing w:val="0"/>
-                <w:position w:val="0"/>
-                <w:sz w:val="22"/>
-                <w:shd w:fill="auto" w:val="clear"/>
-              </w:rPr>
-            </w:pPr>
+                <w:shd w:fill="auto" w:val="clear"/>
+              </w:rPr>
+            </w:pPr>
+            <w:r>
+              <w:rPr>
+                <w:rFonts w:ascii="Calibri" w:hAnsi="Calibri" w:cs="Calibri" w:eastAsia="Calibri"/>
+                <w:b/>
+                <w:color w:val="auto"/>
+                <w:spacing w:val="0"/>
+                <w:position w:val="0"/>
+                <w:sz w:val="28"/>
+                <w:shd w:fill="auto" w:val="clear"/>
+              </w:rPr>
+              <w:t xml:space="preserve">Shristi Verma</w:t>
+            </w:r>
+          </w:p>
+        </w:tc>
+        <w:tc>
+          <w:tcPr>
+            <w:tcW w:w="2375" w:type="dxa"/>
+            <w:tcBorders>
+              <w:top w:val="single" w:color="000000" w:sz="4"/>
+              <w:left w:val="single" w:color="000000" w:sz="4"/>
+              <w:bottom w:val="single" w:color="000000" w:sz="4"/>
+              <w:right w:val="single" w:color="000000" w:sz="4"/>
+            </w:tcBorders>
+            <w:shd w:color="000000" w:fill="ffffff" w:val="clear"/>
+            <w:tcMar>
+              <w:left w:w="108" w:type="dxa"/>
+              <w:right w:w="108" w:type="dxa"/>
+            </w:tcMar>
+            <w:vAlign w:val="top"/>
+          </w:tcPr>
+          <w:p>
+            <w:pPr>
+              <w:spacing w:before="0" w:after="0" w:line="240"/>
+              <w:ind w:right="0" w:left="0" w:firstLine="0"/>
+              <w:jc w:val="center"/>
+              <w:rPr>
+                <w:rFonts w:ascii="Calibri" w:hAnsi="Calibri" w:cs="Calibri" w:eastAsia="Calibri"/>
+                <w:spacing w:val="0"/>
+                <w:position w:val="0"/>
+                <w:shd w:fill="auto" w:val="clear"/>
+              </w:rPr>
+            </w:pPr>
+            <w:r>
+              <w:rPr>
+                <w:rFonts w:ascii="Calibri" w:hAnsi="Calibri" w:cs="Calibri" w:eastAsia="Calibri"/>
+                <w:b/>
+                <w:color w:val="7030A0"/>
+                <w:spacing w:val="0"/>
+                <w:position w:val="0"/>
+                <w:sz w:val="28"/>
+                <w:shd w:fill="auto" w:val="clear"/>
+              </w:rPr>
+              <w:t xml:space="preserve">PENDING </w:t>
+            </w:r>
           </w:p>
         </w:tc>
       </w:tr>
@@ -13627,7 +13730,6 @@
                 <w:color w:val="auto"/>
                 <w:spacing w:val="0"/>
                 <w:position w:val="0"/>
-                <w:shd w:fill="auto" w:val="clear"/>
               </w:rPr>
             </w:pPr>
             <w:r>
@@ -13698,7 +13800,6 @@
                 <w:color w:val="auto"/>
                 <w:spacing w:val="0"/>
                 <w:position w:val="0"/>
-                <w:shd w:fill="auto" w:val="clear"/>
               </w:rPr>
             </w:pPr>
             <w:r>
@@ -13741,46 +13842,474 @@
                 <w:color w:val="auto"/>
                 <w:spacing w:val="0"/>
                 <w:position w:val="0"/>
-                <w:sz w:val="22"/>
-                <w:shd w:fill="auto" w:val="clear"/>
-              </w:rPr>
-            </w:pPr>
-          </w:p>
-        </w:tc>
-        <w:tc>
-          <w:tcPr>
-            <w:tcW w:w="2363" w:type="dxa"/>
-            <w:tcBorders>
-              <w:top w:val="single" w:color="000000" w:sz="4"/>
-              <w:left w:val="single" w:color="000000" w:sz="4"/>
-              <w:bottom w:val="single" w:color="000000" w:sz="4"/>
-              <w:right w:val="single" w:color="000000" w:sz="4"/>
-            </w:tcBorders>
-            <w:shd w:color="000000" w:fill="ffffff" w:val="clear"/>
-            <w:tcMar>
-              <w:left w:w="108" w:type="dxa"/>
-              <w:right w:w="108" w:type="dxa"/>
-            </w:tcMar>
-            <w:vAlign w:val="top"/>
-          </w:tcPr>
-          <w:p>
-            <w:pPr>
-              <w:spacing w:before="0" w:after="0" w:line="240"/>
-              <w:ind w:right="0" w:left="0" w:firstLine="0"/>
-              <w:jc w:val="center"/>
-              <w:rPr>
-                <w:rFonts w:ascii="Calibri" w:hAnsi="Calibri" w:cs="Calibri" w:eastAsia="Calibri"/>
-                <w:color w:val="auto"/>
-                <w:spacing w:val="0"/>
-                <w:position w:val="0"/>
-                <w:sz w:val="22"/>
-                <w:shd w:fill="auto" w:val="clear"/>
-              </w:rPr>
-            </w:pPr>
+                <w:shd w:fill="auto" w:val="clear"/>
+              </w:rPr>
+            </w:pPr>
+            <w:r>
+              <w:rPr>
+                <w:rFonts w:ascii="Calibri" w:hAnsi="Calibri" w:cs="Calibri" w:eastAsia="Calibri"/>
+                <w:b/>
+                <w:color w:val="auto"/>
+                <w:spacing w:val="0"/>
+                <w:position w:val="0"/>
+                <w:sz w:val="28"/>
+                <w:shd w:fill="auto" w:val="clear"/>
+              </w:rPr>
+              <w:t xml:space="preserve">Shristi Verma</w:t>
+            </w:r>
+          </w:p>
+        </w:tc>
+        <w:tc>
+          <w:tcPr>
+            <w:tcW w:w="2375" w:type="dxa"/>
+            <w:tcBorders>
+              <w:top w:val="single" w:color="000000" w:sz="4"/>
+              <w:left w:val="single" w:color="000000" w:sz="4"/>
+              <w:bottom w:val="single" w:color="000000" w:sz="4"/>
+              <w:right w:val="single" w:color="000000" w:sz="4"/>
+            </w:tcBorders>
+            <w:shd w:color="000000" w:fill="ffffff" w:val="clear"/>
+            <w:tcMar>
+              <w:left w:w="108" w:type="dxa"/>
+              <w:right w:w="108" w:type="dxa"/>
+            </w:tcMar>
+            <w:vAlign w:val="top"/>
+          </w:tcPr>
+          <w:p>
+            <w:pPr>
+              <w:spacing w:before="0" w:after="0" w:line="240"/>
+              <w:ind w:right="0" w:left="0" w:firstLine="0"/>
+              <w:jc w:val="center"/>
+              <w:rPr>
+                <w:rFonts w:ascii="Calibri" w:hAnsi="Calibri" w:cs="Calibri" w:eastAsia="Calibri"/>
+                <w:spacing w:val="0"/>
+                <w:position w:val="0"/>
+                <w:shd w:fill="auto" w:val="clear"/>
+              </w:rPr>
+            </w:pPr>
+            <w:r>
+              <w:rPr>
+                <w:rFonts w:ascii="Calibri" w:hAnsi="Calibri" w:cs="Calibri" w:eastAsia="Calibri"/>
+                <w:b/>
+                <w:color w:val="7030A0"/>
+                <w:spacing w:val="0"/>
+                <w:position w:val="0"/>
+                <w:sz w:val="28"/>
+                <w:shd w:fill="auto" w:val="clear"/>
+              </w:rPr>
+              <w:t xml:space="preserve">PENDING </w:t>
+            </w:r>
+          </w:p>
+        </w:tc>
+      </w:tr>
+      <w:tr>
+        <w:trPr>
+          <w:trHeight w:val="380" w:hRule="auto"/>
+          <w:jc w:val="left"/>
+        </w:trPr>
+        <w:tc>
+          <w:tcPr>
+            <w:tcW w:w="2376" w:type="dxa"/>
+            <w:tcBorders>
+              <w:top w:val="single" w:color="000000" w:sz="4"/>
+              <w:left w:val="single" w:color="000000" w:sz="4"/>
+              <w:bottom w:val="single" w:color="000000" w:sz="4"/>
+              <w:right w:val="single" w:color="000000" w:sz="4"/>
+            </w:tcBorders>
+            <w:shd w:color="000000" w:fill="ffffff" w:val="clear"/>
+            <w:tcMar>
+              <w:left w:w="108" w:type="dxa"/>
+              <w:right w:w="108" w:type="dxa"/>
+            </w:tcMar>
+            <w:vAlign w:val="top"/>
+          </w:tcPr>
+          <w:p>
+            <w:pPr>
+              <w:spacing w:before="0" w:after="0" w:line="240"/>
+              <w:ind w:right="0" w:left="0" w:firstLine="0"/>
+              <w:jc w:val="center"/>
+              <w:rPr>
+                <w:rFonts w:ascii="Calibri" w:hAnsi="Calibri" w:cs="Calibri" w:eastAsia="Calibri"/>
+                <w:b/>
+                <w:color w:val="auto"/>
+                <w:spacing w:val="0"/>
+                <w:position w:val="0"/>
+                <w:sz w:val="28"/>
+                <w:shd w:fill="auto" w:val="clear"/>
+              </w:rPr>
+            </w:pPr>
+            <w:r>
+              <w:rPr>
+                <w:rFonts w:ascii="Calibri" w:hAnsi="Calibri" w:cs="Calibri" w:eastAsia="Calibri"/>
+                <w:b/>
+                <w:color w:val="auto"/>
+                <w:spacing w:val="0"/>
+                <w:position w:val="0"/>
+                <w:sz w:val="28"/>
+                <w:shd w:fill="auto" w:val="clear"/>
+              </w:rPr>
+              <w:t xml:space="preserve">stratregy banner</w:t>
+            </w:r>
+          </w:p>
+          <w:p>
+            <w:pPr>
+              <w:spacing w:before="0" w:after="0" w:line="240"/>
+              <w:ind w:right="0" w:left="0" w:firstLine="0"/>
+              <w:jc w:val="center"/>
+              <w:rPr>
+                <w:rFonts w:ascii="Calibri" w:hAnsi="Calibri" w:cs="Calibri" w:eastAsia="Calibri"/>
+                <w:color w:val="auto"/>
+                <w:spacing w:val="0"/>
+                <w:position w:val="0"/>
+              </w:rPr>
+            </w:pPr>
+          </w:p>
+        </w:tc>
+        <w:tc>
+          <w:tcPr>
+            <w:tcW w:w="2377" w:type="dxa"/>
+            <w:tcBorders>
+              <w:top w:val="single" w:color="000000" w:sz="4"/>
+              <w:left w:val="single" w:color="000000" w:sz="4"/>
+              <w:bottom w:val="single" w:color="000000" w:sz="4"/>
+              <w:right w:val="single" w:color="000000" w:sz="4"/>
+            </w:tcBorders>
+            <w:shd w:color="000000" w:fill="ffffff" w:val="clear"/>
+            <w:tcMar>
+              <w:left w:w="108" w:type="dxa"/>
+              <w:right w:w="108" w:type="dxa"/>
+            </w:tcMar>
+            <w:vAlign w:val="top"/>
+          </w:tcPr>
+          <w:p>
+            <w:pPr>
+              <w:spacing w:before="0" w:after="0" w:line="240"/>
+              <w:ind w:right="0" w:left="0" w:firstLine="0"/>
+              <w:jc w:val="center"/>
+              <w:rPr>
+                <w:rFonts w:ascii="Calibri" w:hAnsi="Calibri" w:cs="Calibri" w:eastAsia="Calibri"/>
+                <w:color w:val="auto"/>
+                <w:spacing w:val="0"/>
+                <w:position w:val="0"/>
+                <w:shd w:fill="auto" w:val="clear"/>
+              </w:rPr>
+            </w:pPr>
+            <w:r>
+              <w:rPr>
+                <w:rFonts w:ascii="Calibri" w:hAnsi="Calibri" w:cs="Calibri" w:eastAsia="Calibri"/>
+                <w:b/>
+                <w:color w:val="auto"/>
+                <w:spacing w:val="0"/>
+                <w:position w:val="0"/>
+                <w:sz w:val="28"/>
+                <w:shd w:fill="auto" w:val="clear"/>
+              </w:rPr>
+              <w:t xml:space="preserve">( 1 image)</w:t>
+            </w:r>
+          </w:p>
+        </w:tc>
+        <w:tc>
+          <w:tcPr>
+            <w:tcW w:w="2362" w:type="dxa"/>
+            <w:tcBorders>
+              <w:top w:val="single" w:color="000000" w:sz="4"/>
+              <w:left w:val="single" w:color="000000" w:sz="4"/>
+              <w:bottom w:val="single" w:color="000000" w:sz="4"/>
+              <w:right w:val="single" w:color="000000" w:sz="4"/>
+            </w:tcBorders>
+            <w:shd w:color="000000" w:fill="ffffff" w:val="clear"/>
+            <w:tcMar>
+              <w:left w:w="108" w:type="dxa"/>
+              <w:right w:w="108" w:type="dxa"/>
+            </w:tcMar>
+            <w:vAlign w:val="top"/>
+          </w:tcPr>
+          <w:p>
+            <w:pPr>
+              <w:spacing w:before="0" w:after="0" w:line="240"/>
+              <w:ind w:right="0" w:left="0" w:firstLine="0"/>
+              <w:jc w:val="center"/>
+              <w:rPr>
+                <w:rFonts w:ascii="Calibri" w:hAnsi="Calibri" w:cs="Calibri" w:eastAsia="Calibri"/>
+                <w:color w:val="auto"/>
+                <w:spacing w:val="0"/>
+                <w:position w:val="0"/>
+                <w:shd w:fill="auto" w:val="clear"/>
+              </w:rPr>
+            </w:pPr>
+            <w:r>
+              <w:rPr>
+                <w:rFonts w:ascii="Calibri" w:hAnsi="Calibri" w:cs="Calibri" w:eastAsia="Calibri"/>
+                <w:b/>
+                <w:color w:val="auto"/>
+                <w:spacing w:val="0"/>
+                <w:position w:val="0"/>
+                <w:sz w:val="28"/>
+                <w:shd w:fill="auto" w:val="clear"/>
+              </w:rPr>
+              <w:t xml:space="preserve">Shristi Verma</w:t>
+            </w:r>
+          </w:p>
+        </w:tc>
+        <w:tc>
+          <w:tcPr>
+            <w:tcW w:w="2375" w:type="dxa"/>
+            <w:tcBorders>
+              <w:top w:val="single" w:color="000000" w:sz="4"/>
+              <w:left w:val="single" w:color="000000" w:sz="4"/>
+              <w:bottom w:val="single" w:color="000000" w:sz="4"/>
+              <w:right w:val="single" w:color="000000" w:sz="4"/>
+            </w:tcBorders>
+            <w:shd w:color="000000" w:fill="ffffff" w:val="clear"/>
+            <w:tcMar>
+              <w:left w:w="108" w:type="dxa"/>
+              <w:right w:w="108" w:type="dxa"/>
+            </w:tcMar>
+            <w:vAlign w:val="top"/>
+          </w:tcPr>
+          <w:p>
+            <w:pPr>
+              <w:spacing w:before="0" w:after="0" w:line="240"/>
+              <w:ind w:right="0" w:left="0" w:firstLine="0"/>
+              <w:jc w:val="center"/>
+              <w:rPr>
+                <w:rFonts w:ascii="Calibri" w:hAnsi="Calibri" w:cs="Calibri" w:eastAsia="Calibri"/>
+                <w:spacing w:val="0"/>
+                <w:position w:val="0"/>
+                <w:shd w:fill="auto" w:val="clear"/>
+              </w:rPr>
+            </w:pPr>
+            <w:r>
+              <w:rPr>
+                <w:rFonts w:ascii="Calibri" w:hAnsi="Calibri" w:cs="Calibri" w:eastAsia="Calibri"/>
+                <w:b/>
+                <w:color w:val="7030A0"/>
+                <w:spacing w:val="0"/>
+                <w:position w:val="0"/>
+                <w:sz w:val="28"/>
+                <w:shd w:fill="auto" w:val="clear"/>
+              </w:rPr>
+              <w:t xml:space="preserve">PENDING </w:t>
+            </w:r>
+          </w:p>
+        </w:tc>
+      </w:tr>
+      <w:tr>
+        <w:trPr>
+          <w:trHeight w:val="404" w:hRule="auto"/>
+          <w:jc w:val="left"/>
+        </w:trPr>
+        <w:tc>
+          <w:tcPr>
+            <w:tcW w:w="2376" w:type="dxa"/>
+            <w:tcBorders>
+              <w:top w:val="single" w:color="000000" w:sz="4"/>
+              <w:left w:val="single" w:color="000000" w:sz="4"/>
+              <w:bottom w:val="single" w:color="000000" w:sz="4"/>
+              <w:right w:val="single" w:color="000000" w:sz="4"/>
+            </w:tcBorders>
+            <w:shd w:color="000000" w:fill="ffffff" w:val="clear"/>
+            <w:tcMar>
+              <w:left w:w="108" w:type="dxa"/>
+              <w:right w:w="108" w:type="dxa"/>
+            </w:tcMar>
+            <w:vAlign w:val="top"/>
+          </w:tcPr>
+          <w:p>
+            <w:pPr>
+              <w:spacing w:before="0" w:after="0" w:line="240"/>
+              <w:ind w:right="0" w:left="0" w:firstLine="0"/>
+              <w:jc w:val="center"/>
+              <w:rPr>
+                <w:rFonts w:ascii="Calibri" w:hAnsi="Calibri" w:cs="Calibri" w:eastAsia="Calibri"/>
+                <w:b/>
+                <w:color w:val="auto"/>
+                <w:spacing w:val="0"/>
+                <w:position w:val="0"/>
+                <w:sz w:val="28"/>
+                <w:shd w:fill="auto" w:val="clear"/>
+              </w:rPr>
+            </w:pPr>
+            <w:r>
+              <w:rPr>
+                <w:rFonts w:ascii="Calibri" w:hAnsi="Calibri" w:cs="Calibri" w:eastAsia="Calibri"/>
+                <w:b/>
+                <w:color w:val="auto"/>
+                <w:spacing w:val="0"/>
+                <w:position w:val="0"/>
+                <w:sz w:val="28"/>
+                <w:shd w:fill="auto" w:val="clear"/>
+              </w:rPr>
+              <w:t xml:space="preserve">stratregy icons</w:t>
+            </w:r>
+          </w:p>
+          <w:p>
+            <w:pPr>
+              <w:spacing w:before="0" w:after="0" w:line="240"/>
+              <w:ind w:right="0" w:left="0" w:firstLine="0"/>
+              <w:jc w:val="center"/>
+              <w:rPr>
+                <w:rFonts w:ascii="Calibri" w:hAnsi="Calibri" w:cs="Calibri" w:eastAsia="Calibri"/>
+                <w:b/>
+                <w:color w:val="auto"/>
+                <w:spacing w:val="0"/>
+                <w:position w:val="0"/>
+                <w:sz w:val="28"/>
+                <w:shd w:fill="auto" w:val="clear"/>
+              </w:rPr>
+            </w:pPr>
+          </w:p>
+        </w:tc>
+        <w:tc>
+          <w:tcPr>
+            <w:tcW w:w="2377" w:type="dxa"/>
+            <w:tcBorders>
+              <w:top w:val="single" w:color="000000" w:sz="4"/>
+              <w:left w:val="single" w:color="000000" w:sz="4"/>
+              <w:bottom w:val="single" w:color="000000" w:sz="4"/>
+              <w:right w:val="single" w:color="000000" w:sz="4"/>
+            </w:tcBorders>
+            <w:shd w:color="000000" w:fill="ffffff" w:val="clear"/>
+            <w:tcMar>
+              <w:left w:w="108" w:type="dxa"/>
+              <w:right w:w="108" w:type="dxa"/>
+            </w:tcMar>
+            <w:vAlign w:val="top"/>
+          </w:tcPr>
+          <w:p>
+            <w:pPr>
+              <w:spacing w:before="0" w:after="0" w:line="240"/>
+              <w:ind w:right="0" w:left="0" w:firstLine="0"/>
+              <w:jc w:val="center"/>
+              <w:rPr>
+                <w:rFonts w:ascii="Calibri" w:hAnsi="Calibri" w:cs="Calibri" w:eastAsia="Calibri"/>
+                <w:b/>
+                <w:color w:val="auto"/>
+                <w:spacing w:val="0"/>
+                <w:position w:val="0"/>
+                <w:sz w:val="28"/>
+                <w:shd w:fill="auto" w:val="clear"/>
+              </w:rPr>
+            </w:pPr>
+            <w:r>
+              <w:rPr>
+                <w:rFonts w:ascii="Calibri" w:hAnsi="Calibri" w:cs="Calibri" w:eastAsia="Calibri"/>
+                <w:b/>
+                <w:color w:val="auto"/>
+                <w:spacing w:val="0"/>
+                <w:position w:val="0"/>
+                <w:sz w:val="28"/>
+                <w:shd w:fill="auto" w:val="clear"/>
+              </w:rPr>
+              <w:t xml:space="preserve">( 5 image)</w:t>
+            </w:r>
+          </w:p>
+        </w:tc>
+        <w:tc>
+          <w:tcPr>
+            <w:tcW w:w="2362" w:type="dxa"/>
+            <w:tcBorders>
+              <w:top w:val="single" w:color="000000" w:sz="4"/>
+              <w:left w:val="single" w:color="000000" w:sz="4"/>
+              <w:bottom w:val="single" w:color="000000" w:sz="4"/>
+              <w:right w:val="single" w:color="000000" w:sz="4"/>
+            </w:tcBorders>
+            <w:shd w:color="000000" w:fill="ffffff" w:val="clear"/>
+            <w:tcMar>
+              <w:left w:w="108" w:type="dxa"/>
+              <w:right w:w="108" w:type="dxa"/>
+            </w:tcMar>
+            <w:vAlign w:val="top"/>
+          </w:tcPr>
+          <w:p>
+            <w:pPr>
+              <w:spacing w:before="0" w:after="0" w:line="240"/>
+              <w:ind w:right="0" w:left="0" w:firstLine="0"/>
+              <w:jc w:val="center"/>
+              <w:rPr>
+                <w:rFonts w:ascii="Calibri" w:hAnsi="Calibri" w:cs="Calibri" w:eastAsia="Calibri"/>
+                <w:b/>
+                <w:color w:val="auto"/>
+                <w:spacing w:val="0"/>
+                <w:position w:val="0"/>
+                <w:sz w:val="28"/>
+                <w:shd w:fill="auto" w:val="clear"/>
+              </w:rPr>
+            </w:pPr>
+            <w:r>
+              <w:rPr>
+                <w:rFonts w:ascii="Calibri" w:hAnsi="Calibri" w:cs="Calibri" w:eastAsia="Calibri"/>
+                <w:b/>
+                <w:color w:val="auto"/>
+                <w:spacing w:val="0"/>
+                <w:position w:val="0"/>
+                <w:sz w:val="28"/>
+                <w:shd w:fill="auto" w:val="clear"/>
+              </w:rPr>
+              <w:t xml:space="preserve">Shristi Verma</w:t>
+            </w:r>
+          </w:p>
+        </w:tc>
+        <w:tc>
+          <w:tcPr>
+            <w:tcW w:w="2375" w:type="dxa"/>
+            <w:tcBorders>
+              <w:top w:val="single" w:color="000000" w:sz="4"/>
+              <w:left w:val="single" w:color="000000" w:sz="4"/>
+              <w:bottom w:val="single" w:color="000000" w:sz="4"/>
+              <w:right w:val="single" w:color="000000" w:sz="4"/>
+            </w:tcBorders>
+            <w:shd w:color="000000" w:fill="ffffff" w:val="clear"/>
+            <w:tcMar>
+              <w:left w:w="108" w:type="dxa"/>
+              <w:right w:w="108" w:type="dxa"/>
+            </w:tcMar>
+            <w:vAlign w:val="top"/>
+          </w:tcPr>
+          <w:p>
+            <w:pPr>
+              <w:spacing w:before="0" w:after="0" w:line="240"/>
+              <w:ind w:right="0" w:left="0" w:firstLine="0"/>
+              <w:jc w:val="center"/>
+              <w:rPr>
+                <w:rFonts w:ascii="Calibri" w:hAnsi="Calibri" w:cs="Calibri" w:eastAsia="Calibri"/>
+                <w:spacing w:val="0"/>
+                <w:position w:val="0"/>
+                <w:shd w:fill="auto" w:val="clear"/>
+              </w:rPr>
+            </w:pPr>
+            <w:r>
+              <w:rPr>
+                <w:rFonts w:ascii="Calibri" w:hAnsi="Calibri" w:cs="Calibri" w:eastAsia="Calibri"/>
+                <w:b/>
+                <w:color w:val="7030A0"/>
+                <w:spacing w:val="0"/>
+                <w:position w:val="0"/>
+                <w:sz w:val="28"/>
+                <w:shd w:fill="auto" w:val="clear"/>
+              </w:rPr>
+              <w:t xml:space="preserve">PENDING </w:t>
+            </w:r>
           </w:p>
         </w:tc>
       </w:tr>
     </w:tbl>
+    <w:p>
+      <w:pPr>
+        <w:spacing w:before="0" w:after="200" w:line="276"/>
+        <w:ind w:right="0" w:left="0" w:firstLine="0"/>
+        <w:jc w:val="left"/>
+        <w:rPr>
+          <w:rFonts w:ascii="Calibri" w:hAnsi="Calibri" w:cs="Calibri" w:eastAsia="Calibri"/>
+          <w:b/>
+          <w:color w:val="auto"/>
+          <w:spacing w:val="0"/>
+          <w:position w:val="0"/>
+          <w:sz w:val="28"/>
+          <w:shd w:fill="auto" w:val="clear"/>
+        </w:rPr>
+      </w:pPr>
+    </w:p>
     <w:p>
       <w:pPr>
         <w:spacing w:before="0" w:after="200" w:line="276"/>
@@ -14047,7 +14576,6 @@
                 <w:color w:val="auto"/>
                 <w:spacing w:val="0"/>
                 <w:position w:val="0"/>
-                <w:shd w:fill="auto" w:val="clear"/>
               </w:rPr>
             </w:pPr>
             <w:r>
@@ -14090,7 +14618,6 @@
                 <w:color w:val="auto"/>
                 <w:spacing w:val="0"/>
                 <w:position w:val="0"/>
-                <w:shd w:fill="auto" w:val="clear"/>
               </w:rPr>
             </w:pPr>
             <w:r>
@@ -14133,7 +14660,6 @@
                 <w:color w:val="auto"/>
                 <w:spacing w:val="0"/>
                 <w:position w:val="0"/>
-                <w:shd w:fill="auto" w:val="clear"/>
               </w:rPr>
             </w:pPr>
             <w:r>
@@ -14176,7 +14702,6 @@
                 <w:color w:val="auto"/>
                 <w:spacing w:val="0"/>
                 <w:position w:val="0"/>
-                <w:shd w:fill="auto" w:val="clear"/>
               </w:rPr>
             </w:pPr>
             <w:r>
@@ -14225,7 +14750,6 @@
                 <w:color w:val="auto"/>
                 <w:spacing w:val="0"/>
                 <w:position w:val="0"/>
-                <w:shd w:fill="auto" w:val="clear"/>
               </w:rPr>
             </w:pPr>
             <w:r>
@@ -14370,7 +14894,6 @@
                 <w:color w:val="auto"/>
                 <w:spacing w:val="0"/>
                 <w:position w:val="0"/>
-                <w:shd w:fill="auto" w:val="clear"/>
               </w:rPr>
             </w:pPr>
             <w:r>
@@ -14515,7 +15038,6 @@
                 <w:color w:val="auto"/>
                 <w:spacing w:val="0"/>
                 <w:position w:val="0"/>
-                <w:shd w:fill="auto" w:val="clear"/>
               </w:rPr>
             </w:pPr>
             <w:r>
@@ -14586,7 +15108,6 @@
                 <w:color w:val="auto"/>
                 <w:spacing w:val="0"/>
                 <w:position w:val="0"/>
-                <w:shd w:fill="auto" w:val="clear"/>
               </w:rPr>
             </w:pPr>
             <w:r>
@@ -14699,7 +15220,6 @@
                 <w:color w:val="auto"/>
                 <w:spacing w:val="0"/>
                 <w:position w:val="0"/>
-                <w:shd w:fill="auto" w:val="clear"/>
               </w:rPr>
             </w:pPr>
             <w:r>
@@ -14770,7 +15290,6 @@
                 <w:color w:val="auto"/>
                 <w:spacing w:val="0"/>
                 <w:position w:val="0"/>
-                <w:shd w:fill="auto" w:val="clear"/>
               </w:rPr>
             </w:pPr>
             <w:r>
@@ -14883,7 +15402,6 @@
                 <w:color w:val="auto"/>
                 <w:spacing w:val="0"/>
                 <w:position w:val="0"/>
-                <w:shd w:fill="auto" w:val="clear"/>
               </w:rPr>
             </w:pPr>
             <w:r>
@@ -14954,7 +15472,6 @@
                 <w:color w:val="auto"/>
                 <w:spacing w:val="0"/>
                 <w:position w:val="0"/>
-                <w:shd w:fill="auto" w:val="clear"/>
               </w:rPr>
             </w:pPr>
             <w:r>
@@ -15067,7 +15584,6 @@
                 <w:color w:val="auto"/>
                 <w:spacing w:val="0"/>
                 <w:position w:val="0"/>
-                <w:shd w:fill="auto" w:val="clear"/>
               </w:rPr>
             </w:pPr>
             <w:r>
@@ -15138,7 +15654,6 @@
                 <w:color w:val="auto"/>
                 <w:spacing w:val="0"/>
                 <w:position w:val="0"/>
-                <w:shd w:fill="auto" w:val="clear"/>
               </w:rPr>
             </w:pPr>
             <w:r>
@@ -15251,7 +15766,6 @@
                 <w:color w:val="auto"/>
                 <w:spacing w:val="0"/>
                 <w:position w:val="0"/>
-                <w:shd w:fill="auto" w:val="clear"/>
               </w:rPr>
             </w:pPr>
             <w:r>
@@ -15322,7 +15836,6 @@
                 <w:color w:val="auto"/>
                 <w:spacing w:val="0"/>
                 <w:position w:val="0"/>
-                <w:shd w:fill="auto" w:val="clear"/>
               </w:rPr>
             </w:pPr>
             <w:r>
@@ -15365,10 +15878,21 @@
                 <w:color w:val="auto"/>
                 <w:spacing w:val="0"/>
                 <w:position w:val="0"/>
-                <w:sz w:val="22"/>
-                <w:shd w:fill="auto" w:val="clear"/>
-              </w:rPr>
-            </w:pPr>
+                <w:shd w:fill="auto" w:val="clear"/>
+              </w:rPr>
+            </w:pPr>
+            <w:r>
+              <w:rPr>
+                <w:rFonts w:ascii="Calibri" w:hAnsi="Calibri" w:cs="Calibri" w:eastAsia="Calibri"/>
+                <w:b/>
+                <w:color w:val="auto"/>
+                <w:spacing w:val="0"/>
+                <w:position w:val="0"/>
+                <w:sz w:val="28"/>
+                <w:shd w:fill="auto" w:val="clear"/>
+              </w:rPr>
+              <w:t xml:space="preserve">Shristi Verma</w:t>
+            </w:r>
           </w:p>
         </w:tc>
         <w:tc>
@@ -15394,13 +15918,23 @@
               <w:jc w:val="center"/>
               <w:rPr>
                 <w:rFonts w:ascii="Calibri" w:hAnsi="Calibri" w:cs="Calibri" w:eastAsia="Calibri"/>
-                <w:color w:val="auto"/>
-                <w:spacing w:val="0"/>
-                <w:position w:val="0"/>
-                <w:sz w:val="22"/>
-                <w:shd w:fill="auto" w:val="clear"/>
-              </w:rPr>
-            </w:pPr>
+                <w:spacing w:val="0"/>
+                <w:position w:val="0"/>
+                <w:shd w:fill="auto" w:val="clear"/>
+              </w:rPr>
+            </w:pPr>
+            <w:r>
+              <w:rPr>
+                <w:rFonts w:ascii="Calibri" w:hAnsi="Calibri" w:cs="Calibri" w:eastAsia="Calibri"/>
+                <w:b/>
+                <w:color w:val="00B050"/>
+                <w:spacing w:val="0"/>
+                <w:position w:val="0"/>
+                <w:sz w:val="28"/>
+                <w:shd w:fill="auto" w:val="clear"/>
+              </w:rPr>
+              <w:t xml:space="preserve">DONE</w:t>
+            </w:r>
           </w:p>
         </w:tc>
       </w:tr>
@@ -15435,7 +15969,6 @@
                 <w:color w:val="auto"/>
                 <w:spacing w:val="0"/>
                 <w:position w:val="0"/>
-                <w:shd w:fill="auto" w:val="clear"/>
               </w:rPr>
             </w:pPr>
             <w:r>
@@ -15506,7 +16039,6 @@
                 <w:color w:val="auto"/>
                 <w:spacing w:val="0"/>
                 <w:position w:val="0"/>
-                <w:shd w:fill="auto" w:val="clear"/>
               </w:rPr>
             </w:pPr>
             <w:r>
@@ -15549,10 +16081,21 @@
                 <w:color w:val="auto"/>
                 <w:spacing w:val="0"/>
                 <w:position w:val="0"/>
-                <w:sz w:val="22"/>
-                <w:shd w:fill="auto" w:val="clear"/>
-              </w:rPr>
-            </w:pPr>
+                <w:shd w:fill="auto" w:val="clear"/>
+              </w:rPr>
+            </w:pPr>
+            <w:r>
+              <w:rPr>
+                <w:rFonts w:ascii="Calibri" w:hAnsi="Calibri" w:cs="Calibri" w:eastAsia="Calibri"/>
+                <w:b/>
+                <w:color w:val="auto"/>
+                <w:spacing w:val="0"/>
+                <w:position w:val="0"/>
+                <w:sz w:val="28"/>
+                <w:shd w:fill="auto" w:val="clear"/>
+              </w:rPr>
+              <w:t xml:space="preserve">Shristi Verma</w:t>
+            </w:r>
           </w:p>
         </w:tc>
         <w:tc>
@@ -15578,13 +16121,23 @@
               <w:jc w:val="center"/>
               <w:rPr>
                 <w:rFonts w:ascii="Calibri" w:hAnsi="Calibri" w:cs="Calibri" w:eastAsia="Calibri"/>
-                <w:color w:val="auto"/>
-                <w:spacing w:val="0"/>
-                <w:position w:val="0"/>
-                <w:sz w:val="22"/>
-                <w:shd w:fill="auto" w:val="clear"/>
-              </w:rPr>
-            </w:pPr>
+                <w:spacing w:val="0"/>
+                <w:position w:val="0"/>
+                <w:shd w:fill="auto" w:val="clear"/>
+              </w:rPr>
+            </w:pPr>
+            <w:r>
+              <w:rPr>
+                <w:rFonts w:ascii="Calibri" w:hAnsi="Calibri" w:cs="Calibri" w:eastAsia="Calibri"/>
+                <w:b/>
+                <w:color w:val="00B050"/>
+                <w:spacing w:val="0"/>
+                <w:position w:val="0"/>
+                <w:sz w:val="28"/>
+                <w:shd w:fill="auto" w:val="clear"/>
+              </w:rPr>
+              <w:t xml:space="preserve">DONE</w:t>
+            </w:r>
           </w:p>
         </w:tc>
       </w:tr>
@@ -15647,7 +16200,6 @@
                 <w:color w:val="auto"/>
                 <w:spacing w:val="0"/>
                 <w:position w:val="0"/>
-                <w:shd w:fill="auto" w:val="clear"/>
               </w:rPr>
             </w:pPr>
             <w:r>
@@ -15718,7 +16270,6 @@
                 <w:color w:val="auto"/>
                 <w:spacing w:val="0"/>
                 <w:position w:val="0"/>
-                <w:shd w:fill="auto" w:val="clear"/>
               </w:rPr>
             </w:pPr>
             <w:r>
@@ -15761,10 +16312,21 @@
                 <w:color w:val="auto"/>
                 <w:spacing w:val="0"/>
                 <w:position w:val="0"/>
-                <w:sz w:val="22"/>
-                <w:shd w:fill="auto" w:val="clear"/>
-              </w:rPr>
-            </w:pPr>
+                <w:shd w:fill="auto" w:val="clear"/>
+              </w:rPr>
+            </w:pPr>
+            <w:r>
+              <w:rPr>
+                <w:rFonts w:ascii="Calibri" w:hAnsi="Calibri" w:cs="Calibri" w:eastAsia="Calibri"/>
+                <w:b/>
+                <w:color w:val="auto"/>
+                <w:spacing w:val="0"/>
+                <w:position w:val="0"/>
+                <w:sz w:val="28"/>
+                <w:shd w:fill="auto" w:val="clear"/>
+              </w:rPr>
+              <w:t xml:space="preserve">Shristi Verma</w:t>
+            </w:r>
           </w:p>
         </w:tc>
         <w:tc>
@@ -15790,13 +16352,232 @@
               <w:jc w:val="center"/>
               <w:rPr>
                 <w:rFonts w:ascii="Calibri" w:hAnsi="Calibri" w:cs="Calibri" w:eastAsia="Calibri"/>
-                <w:color w:val="auto"/>
-                <w:spacing w:val="0"/>
-                <w:position w:val="0"/>
-                <w:sz w:val="22"/>
-                <w:shd w:fill="auto" w:val="clear"/>
-              </w:rPr>
-            </w:pPr>
+                <w:spacing w:val="0"/>
+                <w:position w:val="0"/>
+                <w:shd w:fill="auto" w:val="clear"/>
+              </w:rPr>
+            </w:pPr>
+            <w:r>
+              <w:rPr>
+                <w:rFonts w:ascii="Calibri" w:hAnsi="Calibri" w:cs="Calibri" w:eastAsia="Calibri"/>
+                <w:b/>
+                <w:color w:val="7030A0"/>
+                <w:spacing w:val="0"/>
+                <w:position w:val="0"/>
+                <w:sz w:val="28"/>
+                <w:shd w:fill="auto" w:val="clear"/>
+              </w:rPr>
+              <w:t xml:space="preserve">PENDING </w:t>
+            </w:r>
+          </w:p>
+        </w:tc>
+      </w:tr>
+      <w:tr>
+        <w:trPr>
+          <w:trHeight w:val="380" w:hRule="auto"/>
+          <w:jc w:val="left"/>
+        </w:trPr>
+        <w:tc>
+          <w:tcPr>
+            <w:tcW w:w="2376" w:type="dxa"/>
+            <w:tcBorders>
+              <w:top w:val="single" w:color="000000" w:sz="4"/>
+              <w:left w:val="single" w:color="000000" w:sz="4"/>
+              <w:bottom w:val="single" w:color="000000" w:sz="4"/>
+              <w:right w:val="single" w:color="000000" w:sz="4"/>
+            </w:tcBorders>
+            <w:shd w:color="000000" w:fill="ffffff" w:val="clear"/>
+            <w:tcMar>
+              <w:left w:w="108" w:type="dxa"/>
+              <w:right w:w="108" w:type="dxa"/>
+            </w:tcMar>
+            <w:vAlign w:val="top"/>
+          </w:tcPr>
+          <w:p>
+            <w:pPr>
+              <w:spacing w:before="0" w:after="0" w:line="240"/>
+              <w:ind w:right="0" w:left="0" w:firstLine="0"/>
+              <w:jc w:val="center"/>
+              <w:rPr>
+                <w:rFonts w:ascii="Calibri" w:hAnsi="Calibri" w:cs="Calibri" w:eastAsia="Calibri"/>
+                <w:b/>
+                <w:color w:val="auto"/>
+                <w:spacing w:val="0"/>
+                <w:position w:val="0"/>
+                <w:sz w:val="28"/>
+                <w:shd w:fill="auto" w:val="clear"/>
+              </w:rPr>
+            </w:pPr>
+            <w:r>
+              <w:rPr>
+                <w:rFonts w:ascii="Calibri" w:hAnsi="Calibri" w:cs="Calibri" w:eastAsia="Calibri"/>
+                <w:b/>
+                <w:color w:val="auto"/>
+                <w:spacing w:val="0"/>
+                <w:position w:val="0"/>
+                <w:sz w:val="28"/>
+                <w:shd w:fill="auto" w:val="clear"/>
+              </w:rPr>
+              <w:t xml:space="preserve">our process icons</w:t>
+            </w:r>
+          </w:p>
+        </w:tc>
+        <w:tc>
+          <w:tcPr>
+            <w:tcW w:w="2377" w:type="dxa"/>
+            <w:tcBorders>
+              <w:top w:val="single" w:color="000000" w:sz="4"/>
+              <w:left w:val="single" w:color="000000" w:sz="4"/>
+              <w:bottom w:val="single" w:color="000000" w:sz="4"/>
+              <w:right w:val="single" w:color="000000" w:sz="4"/>
+            </w:tcBorders>
+            <w:shd w:color="000000" w:fill="ffffff" w:val="clear"/>
+            <w:tcMar>
+              <w:left w:w="108" w:type="dxa"/>
+              <w:right w:w="108" w:type="dxa"/>
+            </w:tcMar>
+            <w:vAlign w:val="top"/>
+          </w:tcPr>
+          <w:p>
+            <w:pPr>
+              <w:spacing w:before="0" w:after="0" w:line="240"/>
+              <w:ind w:right="0" w:left="0" w:firstLine="0"/>
+              <w:jc w:val="center"/>
+              <w:rPr>
+                <w:rFonts w:ascii="Calibri" w:hAnsi="Calibri" w:cs="Calibri" w:eastAsia="Calibri"/>
+                <w:b/>
+                <w:color w:val="auto"/>
+                <w:spacing w:val="0"/>
+                <w:position w:val="0"/>
+                <w:sz w:val="28"/>
+                <w:shd w:fill="auto" w:val="clear"/>
+              </w:rPr>
+            </w:pPr>
+            <w:r>
+              <w:rPr>
+                <w:rFonts w:ascii="Calibri" w:hAnsi="Calibri" w:cs="Calibri" w:eastAsia="Calibri"/>
+                <w:b/>
+                <w:color w:val="auto"/>
+                <w:spacing w:val="0"/>
+                <w:position w:val="0"/>
+                <w:sz w:val="28"/>
+                <w:shd w:fill="auto" w:val="clear"/>
+              </w:rPr>
+              <w:t xml:space="preserve">our process</w:t>
+            </w:r>
+          </w:p>
+          <w:p>
+            <w:pPr>
+              <w:spacing w:before="0" w:after="0" w:line="240"/>
+              <w:ind w:right="0" w:left="0" w:firstLine="0"/>
+              <w:jc w:val="center"/>
+              <w:rPr>
+                <w:rFonts w:ascii="Calibri" w:hAnsi="Calibri" w:cs="Calibri" w:eastAsia="Calibri"/>
+                <w:b/>
+                <w:color w:val="auto"/>
+                <w:spacing w:val="0"/>
+                <w:position w:val="0"/>
+                <w:sz w:val="28"/>
+                <w:shd w:fill="auto" w:val="clear"/>
+              </w:rPr>
+            </w:pPr>
+            <w:r>
+              <w:rPr>
+                <w:rFonts w:ascii="Calibri" w:hAnsi="Calibri" w:cs="Calibri" w:eastAsia="Calibri"/>
+                <w:b/>
+                <w:color w:val="auto"/>
+                <w:spacing w:val="0"/>
+                <w:position w:val="0"/>
+                <w:sz w:val="28"/>
+                <w:shd w:fill="auto" w:val="clear"/>
+              </w:rPr>
+              <w:t xml:space="preserve">(8 icons)</w:t>
+            </w:r>
+          </w:p>
+        </w:tc>
+        <w:tc>
+          <w:tcPr>
+            <w:tcW w:w="2362" w:type="dxa"/>
+            <w:tcBorders>
+              <w:top w:val="single" w:color="000000" w:sz="4"/>
+              <w:left w:val="single" w:color="000000" w:sz="4"/>
+              <w:bottom w:val="single" w:color="000000" w:sz="4"/>
+              <w:right w:val="single" w:color="000000" w:sz="4"/>
+            </w:tcBorders>
+            <w:shd w:color="000000" w:fill="ffffff" w:val="clear"/>
+            <w:tcMar>
+              <w:left w:w="108" w:type="dxa"/>
+              <w:right w:w="108" w:type="dxa"/>
+            </w:tcMar>
+            <w:vAlign w:val="top"/>
+          </w:tcPr>
+          <w:p>
+            <w:pPr>
+              <w:spacing w:before="0" w:after="0" w:line="240"/>
+              <w:ind w:right="0" w:left="0" w:firstLine="0"/>
+              <w:jc w:val="center"/>
+              <w:rPr>
+                <w:rFonts w:ascii="Calibri" w:hAnsi="Calibri" w:cs="Calibri" w:eastAsia="Calibri"/>
+                <w:color w:val="auto"/>
+                <w:spacing w:val="0"/>
+                <w:position w:val="0"/>
+                <w:shd w:fill="auto" w:val="clear"/>
+              </w:rPr>
+            </w:pPr>
+            <w:r>
+              <w:rPr>
+                <w:rFonts w:ascii="Calibri" w:hAnsi="Calibri" w:cs="Calibri" w:eastAsia="Calibri"/>
+                <w:b/>
+                <w:color w:val="auto"/>
+                <w:spacing w:val="0"/>
+                <w:position w:val="0"/>
+                <w:sz w:val="28"/>
+                <w:shd w:fill="auto" w:val="clear"/>
+              </w:rPr>
+              <w:t xml:space="preserve">Shristi Verma</w:t>
+            </w:r>
+          </w:p>
+        </w:tc>
+        <w:tc>
+          <w:tcPr>
+            <w:tcW w:w="2363" w:type="dxa"/>
+            <w:tcBorders>
+              <w:top w:val="single" w:color="000000" w:sz="4"/>
+              <w:left w:val="single" w:color="000000" w:sz="4"/>
+              <w:bottom w:val="single" w:color="000000" w:sz="4"/>
+              <w:right w:val="single" w:color="000000" w:sz="4"/>
+            </w:tcBorders>
+            <w:shd w:color="000000" w:fill="ffffff" w:val="clear"/>
+            <w:tcMar>
+              <w:left w:w="108" w:type="dxa"/>
+              <w:right w:w="108" w:type="dxa"/>
+            </w:tcMar>
+            <w:vAlign w:val="top"/>
+          </w:tcPr>
+          <w:p>
+            <w:pPr>
+              <w:spacing w:before="0" w:after="0" w:line="240"/>
+              <w:ind w:right="0" w:left="0" w:firstLine="0"/>
+              <w:jc w:val="center"/>
+              <w:rPr>
+                <w:rFonts w:ascii="Calibri" w:hAnsi="Calibri" w:cs="Calibri" w:eastAsia="Calibri"/>
+                <w:spacing w:val="0"/>
+                <w:position w:val="0"/>
+                <w:shd w:fill="auto" w:val="clear"/>
+              </w:rPr>
+            </w:pPr>
+            <w:r>
+              <w:rPr>
+                <w:rFonts w:ascii="Calibri" w:hAnsi="Calibri" w:cs="Calibri" w:eastAsia="Calibri"/>
+                <w:b/>
+                <w:color w:val="7030A0"/>
+                <w:spacing w:val="0"/>
+                <w:position w:val="0"/>
+                <w:sz w:val="28"/>
+                <w:shd w:fill="auto" w:val="clear"/>
+              </w:rPr>
+              <w:t xml:space="preserve">PENDING </w:t>
+            </w:r>
           </w:p>
         </w:tc>
       </w:tr>
@@ -16066,7 +16847,6 @@
                 <w:color w:val="auto"/>
                 <w:spacing w:val="0"/>
                 <w:position w:val="0"/>
-                <w:shd w:fill="auto" w:val="clear"/>
               </w:rPr>
             </w:pPr>
             <w:r>
@@ -16109,7 +16889,6 @@
                 <w:color w:val="auto"/>
                 <w:spacing w:val="0"/>
                 <w:position w:val="0"/>
-                <w:shd w:fill="auto" w:val="clear"/>
               </w:rPr>
             </w:pPr>
             <w:r>
@@ -16152,7 +16931,6 @@
                 <w:color w:val="auto"/>
                 <w:spacing w:val="0"/>
                 <w:position w:val="0"/>
-                <w:shd w:fill="auto" w:val="clear"/>
               </w:rPr>
             </w:pPr>
             <w:r>
@@ -16195,7 +16973,6 @@
                 <w:color w:val="auto"/>
                 <w:spacing w:val="0"/>
                 <w:position w:val="0"/>
-                <w:shd w:fill="auto" w:val="clear"/>
               </w:rPr>
             </w:pPr>
             <w:r>
@@ -16244,7 +17021,6 @@
                 <w:color w:val="auto"/>
                 <w:spacing w:val="0"/>
                 <w:position w:val="0"/>
-                <w:shd w:fill="auto" w:val="clear"/>
               </w:rPr>
             </w:pPr>
             <w:r>
@@ -16389,7 +17165,6 @@
                 <w:color w:val="auto"/>
                 <w:spacing w:val="0"/>
                 <w:position w:val="0"/>
-                <w:shd w:fill="auto" w:val="clear"/>
               </w:rPr>
             </w:pPr>
             <w:r>
@@ -16534,7 +17309,6 @@
                 <w:color w:val="auto"/>
                 <w:spacing w:val="0"/>
                 <w:position w:val="0"/>
-                <w:shd w:fill="auto" w:val="clear"/>
               </w:rPr>
             </w:pPr>
             <w:r>
@@ -16605,7 +17379,6 @@
                 <w:color w:val="auto"/>
                 <w:spacing w:val="0"/>
                 <w:position w:val="0"/>
-                <w:shd w:fill="auto" w:val="clear"/>
               </w:rPr>
             </w:pPr>
             <w:r>
@@ -16718,7 +17491,6 @@
                 <w:color w:val="auto"/>
                 <w:spacing w:val="0"/>
                 <w:position w:val="0"/>
-                <w:shd w:fill="auto" w:val="clear"/>
               </w:rPr>
             </w:pPr>
             <w:r>
@@ -16789,7 +17561,6 @@
                 <w:color w:val="auto"/>
                 <w:spacing w:val="0"/>
                 <w:position w:val="0"/>
-                <w:shd w:fill="auto" w:val="clear"/>
               </w:rPr>
             </w:pPr>
             <w:r>
@@ -16902,7 +17673,6 @@
                 <w:color w:val="auto"/>
                 <w:spacing w:val="0"/>
                 <w:position w:val="0"/>
-                <w:shd w:fill="auto" w:val="clear"/>
               </w:rPr>
             </w:pPr>
             <w:r>
@@ -16973,7 +17743,6 @@
                 <w:color w:val="auto"/>
                 <w:spacing w:val="0"/>
                 <w:position w:val="0"/>
-                <w:shd w:fill="auto" w:val="clear"/>
               </w:rPr>
             </w:pPr>
             <w:r>
@@ -17086,7 +17855,6 @@
                 <w:color w:val="auto"/>
                 <w:spacing w:val="0"/>
                 <w:position w:val="0"/>
-                <w:shd w:fill="auto" w:val="clear"/>
               </w:rPr>
             </w:pPr>
             <w:r>
@@ -17157,7 +17925,6 @@
                 <w:color w:val="auto"/>
                 <w:spacing w:val="0"/>
                 <w:position w:val="0"/>
-                <w:shd w:fill="auto" w:val="clear"/>
               </w:rPr>
             </w:pPr>
             <w:r>
@@ -17270,7 +18037,6 @@
                 <w:color w:val="auto"/>
                 <w:spacing w:val="0"/>
                 <w:position w:val="0"/>
-                <w:shd w:fill="auto" w:val="clear"/>
               </w:rPr>
             </w:pPr>
             <w:r>
@@ -17341,7 +18107,6 @@
                 <w:color w:val="auto"/>
                 <w:spacing w:val="0"/>
                 <w:position w:val="0"/>
-                <w:shd w:fill="auto" w:val="clear"/>
               </w:rPr>
             </w:pPr>
             <w:r>
@@ -17454,7 +18219,6 @@
                 <w:color w:val="auto"/>
                 <w:spacing w:val="0"/>
                 <w:position w:val="0"/>
-                <w:shd w:fill="auto" w:val="clear"/>
               </w:rPr>
             </w:pPr>
             <w:r>
@@ -17525,7 +18289,6 @@
                 <w:color w:val="auto"/>
                 <w:spacing w:val="0"/>
                 <w:position w:val="0"/>
-                <w:shd w:fill="auto" w:val="clear"/>
               </w:rPr>
             </w:pPr>
             <w:r>
@@ -17666,7 +18429,6 @@
                 <w:color w:val="auto"/>
                 <w:spacing w:val="0"/>
                 <w:position w:val="0"/>
-                <w:shd w:fill="auto" w:val="clear"/>
               </w:rPr>
             </w:pPr>
             <w:r>
@@ -17737,7 +18499,6 @@
                 <w:color w:val="auto"/>
                 <w:spacing w:val="0"/>
                 <w:position w:val="0"/>
-                <w:shd w:fill="auto" w:val="clear"/>
               </w:rPr>
             </w:pPr>
             <w:r>
@@ -18070,7 +18831,6 @@
                 <w:color w:val="auto"/>
                 <w:spacing w:val="0"/>
                 <w:position w:val="0"/>
-                <w:shd w:fill="auto" w:val="clear"/>
               </w:rPr>
             </w:pPr>
             <w:r>
@@ -18113,7 +18873,6 @@
                 <w:color w:val="auto"/>
                 <w:spacing w:val="0"/>
                 <w:position w:val="0"/>
-                <w:shd w:fill="auto" w:val="clear"/>
               </w:rPr>
             </w:pPr>
             <w:r>
@@ -18156,7 +18915,6 @@
                 <w:color w:val="auto"/>
                 <w:spacing w:val="0"/>
                 <w:position w:val="0"/>
-                <w:shd w:fill="auto" w:val="clear"/>
               </w:rPr>
             </w:pPr>
             <w:r>
@@ -18199,7 +18957,6 @@
                 <w:color w:val="auto"/>
                 <w:spacing w:val="0"/>
                 <w:position w:val="0"/>
-                <w:shd w:fill="auto" w:val="clear"/>
               </w:rPr>
             </w:pPr>
             <w:r>
@@ -18248,7 +19005,6 @@
                 <w:color w:val="auto"/>
                 <w:spacing w:val="0"/>
                 <w:position w:val="0"/>
-                <w:shd w:fill="auto" w:val="clear"/>
               </w:rPr>
             </w:pPr>
             <w:r>
@@ -18393,7 +19149,6 @@
                 <w:color w:val="auto"/>
                 <w:spacing w:val="0"/>
                 <w:position w:val="0"/>
-                <w:shd w:fill="auto" w:val="clear"/>
               </w:rPr>
             </w:pPr>
             <w:r>
@@ -18538,7 +19293,6 @@
                 <w:color w:val="auto"/>
                 <w:spacing w:val="0"/>
                 <w:position w:val="0"/>
-                <w:shd w:fill="auto" w:val="clear"/>
               </w:rPr>
             </w:pPr>
             <w:r>
@@ -18609,7 +19363,6 @@
                 <w:color w:val="auto"/>
                 <w:spacing w:val="0"/>
                 <w:position w:val="0"/>
-                <w:shd w:fill="auto" w:val="clear"/>
               </w:rPr>
             </w:pPr>
             <w:r>
@@ -18722,7 +19475,6 @@
                 <w:color w:val="auto"/>
                 <w:spacing w:val="0"/>
                 <w:position w:val="0"/>
-                <w:shd w:fill="auto" w:val="clear"/>
               </w:rPr>
             </w:pPr>
             <w:r>
@@ -18793,7 +19545,6 @@
                 <w:color w:val="auto"/>
                 <w:spacing w:val="0"/>
                 <w:position w:val="0"/>
-                <w:shd w:fill="auto" w:val="clear"/>
               </w:rPr>
             </w:pPr>
             <w:r>
@@ -18906,7 +19657,6 @@
                 <w:color w:val="auto"/>
                 <w:spacing w:val="0"/>
                 <w:position w:val="0"/>
-                <w:shd w:fill="auto" w:val="clear"/>
               </w:rPr>
             </w:pPr>
             <w:r>
@@ -18977,7 +19727,6 @@
                 <w:color w:val="auto"/>
                 <w:spacing w:val="0"/>
                 <w:position w:val="0"/>
-                <w:shd w:fill="auto" w:val="clear"/>
               </w:rPr>
             </w:pPr>
             <w:r>
@@ -19090,7 +19839,6 @@
                 <w:color w:val="auto"/>
                 <w:spacing w:val="0"/>
                 <w:position w:val="0"/>
-                <w:shd w:fill="auto" w:val="clear"/>
               </w:rPr>
             </w:pPr>
             <w:r>
@@ -19161,7 +19909,6 @@
                 <w:color w:val="auto"/>
                 <w:spacing w:val="0"/>
                 <w:position w:val="0"/>
-                <w:shd w:fill="auto" w:val="clear"/>
               </w:rPr>
             </w:pPr>
             <w:r>
@@ -19274,7 +20021,6 @@
                 <w:color w:val="auto"/>
                 <w:spacing w:val="0"/>
                 <w:position w:val="0"/>
-                <w:shd w:fill="auto" w:val="clear"/>
               </w:rPr>
             </w:pPr>
             <w:r>
@@ -19345,7 +20091,6 @@
                 <w:color w:val="auto"/>
                 <w:spacing w:val="0"/>
                 <w:position w:val="0"/>
-                <w:shd w:fill="auto" w:val="clear"/>
               </w:rPr>
             </w:pPr>
             <w:r>
@@ -19458,7 +20203,6 @@
                 <w:color w:val="auto"/>
                 <w:spacing w:val="0"/>
                 <w:position w:val="0"/>
-                <w:shd w:fill="auto" w:val="clear"/>
               </w:rPr>
             </w:pPr>
             <w:r>
@@ -19529,7 +20273,6 @@
                 <w:color w:val="auto"/>
                 <w:spacing w:val="0"/>
                 <w:position w:val="0"/>
-                <w:shd w:fill="auto" w:val="clear"/>
               </w:rPr>
             </w:pPr>
             <w:r>
@@ -19670,7 +20413,6 @@
                 <w:color w:val="auto"/>
                 <w:spacing w:val="0"/>
                 <w:position w:val="0"/>
-                <w:shd w:fill="auto" w:val="clear"/>
               </w:rPr>
             </w:pPr>
             <w:r>
@@ -19741,7 +20483,6 @@
                 <w:color w:val="auto"/>
                 <w:spacing w:val="0"/>
                 <w:position w:val="0"/>
-                <w:shd w:fill="auto" w:val="clear"/>
               </w:rPr>
             </w:pPr>
             <w:r>

</xml_diff>

<commit_message>
image status on 18 feb 2019
</commit_message>
<xml_diff>
--- a/Images Status In enterprise serives.docx
+++ b/Images Status In enterprise serives.docx
@@ -10993,7 +10993,6 @@
                 <w:color w:val="auto"/>
                 <w:spacing w:val="0"/>
                 <w:position w:val="0"/>
-                <w:shd w:fill="auto" w:val="clear"/>
               </w:rPr>
             </w:pPr>
             <w:r>
@@ -11195,7 +11194,6 @@
                 <w:color w:val="auto"/>
                 <w:spacing w:val="0"/>
                 <w:position w:val="0"/>
-                <w:shd w:fill="auto" w:val="clear"/>
               </w:rPr>
             </w:pPr>
             <w:r>
@@ -11425,7 +11423,6 @@
                 <w:color w:val="auto"/>
                 <w:spacing w:val="0"/>
                 <w:position w:val="0"/>
-                <w:shd w:fill="auto" w:val="clear"/>
               </w:rPr>
             </w:pPr>
             <w:r>
@@ -11627,7 +11624,6 @@
                 <w:color w:val="auto"/>
                 <w:spacing w:val="0"/>
                 <w:position w:val="0"/>
-                <w:shd w:fill="auto" w:val="clear"/>
               </w:rPr>
             </w:pPr>
             <w:r>
@@ -11714,11 +11710,10 @@
               <w:jc w:val="center"/>
               <w:rPr>
                 <w:rFonts w:ascii="Calibri" w:hAnsi="Calibri" w:cs="Calibri" w:eastAsia="Calibri"/>
-                <w:b/>
-                <w:color w:val="auto"/>
-                <w:spacing w:val="0"/>
-                <w:position w:val="0"/>
-                <w:sz w:val="28"/>
+                <w:color w:val="auto"/>
+                <w:spacing w:val="0"/>
+                <w:position w:val="0"/>
+                <w:sz w:val="22"/>
                 <w:shd w:fill="auto" w:val="clear"/>
               </w:rPr>
             </w:pPr>
@@ -11747,11 +11742,10 @@
               <w:jc w:val="center"/>
               <w:rPr>
                 <w:rFonts w:ascii="Calibri" w:hAnsi="Calibri" w:cs="Calibri" w:eastAsia="Calibri"/>
-                <w:b/>
-                <w:color w:val="auto"/>
-                <w:spacing w:val="0"/>
-                <w:position w:val="0"/>
-                <w:sz w:val="28"/>
+                <w:color w:val="auto"/>
+                <w:spacing w:val="0"/>
+                <w:position w:val="0"/>
+                <w:sz w:val="22"/>
                 <w:shd w:fill="auto" w:val="clear"/>
               </w:rPr>
             </w:pPr>
@@ -11812,11 +11806,10 @@
               <w:jc w:val="center"/>
               <w:rPr>
                 <w:rFonts w:ascii="Calibri" w:hAnsi="Calibri" w:cs="Calibri" w:eastAsia="Calibri"/>
-                <w:b/>
-                <w:color w:val="7030A0"/>
-                <w:spacing w:val="0"/>
-                <w:position w:val="0"/>
-                <w:sz w:val="28"/>
+                <w:color w:val="auto"/>
+                <w:spacing w:val="0"/>
+                <w:position w:val="0"/>
+                <w:sz w:val="22"/>
                 <w:shd w:fill="auto" w:val="clear"/>
               </w:rPr>
             </w:pPr>
@@ -13205,7 +13198,6 @@
                 <w:color w:val="auto"/>
                 <w:spacing w:val="0"/>
                 <w:position w:val="0"/>
-                <w:shd w:fill="auto" w:val="clear"/>
               </w:rPr>
             </w:pPr>
             <w:r>
@@ -13247,7 +13239,6 @@
                 <w:rFonts w:ascii="Calibri" w:hAnsi="Calibri" w:cs="Calibri" w:eastAsia="Calibri"/>
                 <w:spacing w:val="0"/>
                 <w:position w:val="0"/>
-                <w:shd w:fill="auto" w:val="clear"/>
               </w:rPr>
             </w:pPr>
             <w:r>
@@ -13408,7 +13399,6 @@
                 <w:color w:val="auto"/>
                 <w:spacing w:val="0"/>
                 <w:position w:val="0"/>
-                <w:shd w:fill="auto" w:val="clear"/>
               </w:rPr>
             </w:pPr>
             <w:r>
@@ -13450,7 +13440,6 @@
                 <w:rFonts w:ascii="Calibri" w:hAnsi="Calibri" w:cs="Calibri" w:eastAsia="Calibri"/>
                 <w:spacing w:val="0"/>
                 <w:position w:val="0"/>
-                <w:shd w:fill="auto" w:val="clear"/>
               </w:rPr>
             </w:pPr>
             <w:r>
@@ -13611,7 +13600,6 @@
                 <w:color w:val="auto"/>
                 <w:spacing w:val="0"/>
                 <w:position w:val="0"/>
-                <w:shd w:fill="auto" w:val="clear"/>
               </w:rPr>
             </w:pPr>
             <w:r>
@@ -13653,7 +13641,6 @@
                 <w:rFonts w:ascii="Calibri" w:hAnsi="Calibri" w:cs="Calibri" w:eastAsia="Calibri"/>
                 <w:spacing w:val="0"/>
                 <w:position w:val="0"/>
-                <w:shd w:fill="auto" w:val="clear"/>
               </w:rPr>
             </w:pPr>
             <w:r>
@@ -13842,7 +13829,6 @@
                 <w:color w:val="auto"/>
                 <w:spacing w:val="0"/>
                 <w:position w:val="0"/>
-                <w:shd w:fill="auto" w:val="clear"/>
               </w:rPr>
             </w:pPr>
             <w:r>
@@ -13884,7 +13870,6 @@
                 <w:rFonts w:ascii="Calibri" w:hAnsi="Calibri" w:cs="Calibri" w:eastAsia="Calibri"/>
                 <w:spacing w:val="0"/>
                 <w:position w:val="0"/>
-                <w:shd w:fill="auto" w:val="clear"/>
               </w:rPr>
             </w:pPr>
             <w:r>
@@ -13991,7 +13976,6 @@
                 <w:color w:val="auto"/>
                 <w:spacing w:val="0"/>
                 <w:position w:val="0"/>
-                <w:shd w:fill="auto" w:val="clear"/>
               </w:rPr>
             </w:pPr>
             <w:r>
@@ -14034,7 +14018,6 @@
                 <w:color w:val="auto"/>
                 <w:spacing w:val="0"/>
                 <w:position w:val="0"/>
-                <w:shd w:fill="auto" w:val="clear"/>
               </w:rPr>
             </w:pPr>
             <w:r>
@@ -14076,7 +14059,6 @@
                 <w:rFonts w:ascii="Calibri" w:hAnsi="Calibri" w:cs="Calibri" w:eastAsia="Calibri"/>
                 <w:spacing w:val="0"/>
                 <w:position w:val="0"/>
-                <w:shd w:fill="auto" w:val="clear"/>
               </w:rPr>
             </w:pPr>
             <w:r>
@@ -14150,12 +14132,9 @@
               <w:jc w:val="center"/>
               <w:rPr>
                 <w:rFonts w:ascii="Calibri" w:hAnsi="Calibri" w:cs="Calibri" w:eastAsia="Calibri"/>
-                <w:b/>
-                <w:color w:val="auto"/>
-                <w:spacing w:val="0"/>
-                <w:position w:val="0"/>
-                <w:sz w:val="28"/>
-                <w:shd w:fill="auto" w:val="clear"/>
+                <w:color w:val="auto"/>
+                <w:spacing w:val="0"/>
+                <w:position w:val="0"/>
               </w:rPr>
             </w:pPr>
           </w:p>
@@ -14183,12 +14162,9 @@
               <w:jc w:val="center"/>
               <w:rPr>
                 <w:rFonts w:ascii="Calibri" w:hAnsi="Calibri" w:cs="Calibri" w:eastAsia="Calibri"/>
-                <w:b/>
-                <w:color w:val="auto"/>
-                <w:spacing w:val="0"/>
-                <w:position w:val="0"/>
-                <w:sz w:val="28"/>
-                <w:shd w:fill="auto" w:val="clear"/>
+                <w:color w:val="auto"/>
+                <w:spacing w:val="0"/>
+                <w:position w:val="0"/>
               </w:rPr>
             </w:pPr>
             <w:r>
@@ -14228,12 +14204,9 @@
               <w:jc w:val="center"/>
               <w:rPr>
                 <w:rFonts w:ascii="Calibri" w:hAnsi="Calibri" w:cs="Calibri" w:eastAsia="Calibri"/>
-                <w:b/>
-                <w:color w:val="auto"/>
-                <w:spacing w:val="0"/>
-                <w:position w:val="0"/>
-                <w:sz w:val="28"/>
-                <w:shd w:fill="auto" w:val="clear"/>
+                <w:color w:val="auto"/>
+                <w:spacing w:val="0"/>
+                <w:position w:val="0"/>
               </w:rPr>
             </w:pPr>
             <w:r>
@@ -14275,7 +14248,6 @@
                 <w:rFonts w:ascii="Calibri" w:hAnsi="Calibri" w:cs="Calibri" w:eastAsia="Calibri"/>
                 <w:spacing w:val="0"/>
                 <w:position w:val="0"/>
-                <w:shd w:fill="auto" w:val="clear"/>
               </w:rPr>
             </w:pPr>
             <w:r>
@@ -15878,7 +15850,6 @@
                 <w:color w:val="auto"/>
                 <w:spacing w:val="0"/>
                 <w:position w:val="0"/>
-                <w:shd w:fill="auto" w:val="clear"/>
               </w:rPr>
             </w:pPr>
             <w:r>
@@ -15920,7 +15891,6 @@
                 <w:rFonts w:ascii="Calibri" w:hAnsi="Calibri" w:cs="Calibri" w:eastAsia="Calibri"/>
                 <w:spacing w:val="0"/>
                 <w:position w:val="0"/>
-                <w:shd w:fill="auto" w:val="clear"/>
               </w:rPr>
             </w:pPr>
             <w:r>
@@ -16081,7 +16051,6 @@
                 <w:color w:val="auto"/>
                 <w:spacing w:val="0"/>
                 <w:position w:val="0"/>
-                <w:shd w:fill="auto" w:val="clear"/>
               </w:rPr>
             </w:pPr>
             <w:r>
@@ -16123,7 +16092,6 @@
                 <w:rFonts w:ascii="Calibri" w:hAnsi="Calibri" w:cs="Calibri" w:eastAsia="Calibri"/>
                 <w:spacing w:val="0"/>
                 <w:position w:val="0"/>
-                <w:shd w:fill="auto" w:val="clear"/>
               </w:rPr>
             </w:pPr>
             <w:r>
@@ -16312,7 +16280,6 @@
                 <w:color w:val="auto"/>
                 <w:spacing w:val="0"/>
                 <w:position w:val="0"/>
-                <w:shd w:fill="auto" w:val="clear"/>
               </w:rPr>
             </w:pPr>
             <w:r>
@@ -16354,7 +16321,6 @@
                 <w:rFonts w:ascii="Calibri" w:hAnsi="Calibri" w:cs="Calibri" w:eastAsia="Calibri"/>
                 <w:spacing w:val="0"/>
                 <w:position w:val="0"/>
-                <w:shd w:fill="auto" w:val="clear"/>
               </w:rPr>
             </w:pPr>
             <w:r>
@@ -16400,12 +16366,9 @@
               <w:jc w:val="center"/>
               <w:rPr>
                 <w:rFonts w:ascii="Calibri" w:hAnsi="Calibri" w:cs="Calibri" w:eastAsia="Calibri"/>
-                <w:b/>
-                <w:color w:val="auto"/>
-                <w:spacing w:val="0"/>
-                <w:position w:val="0"/>
-                <w:sz w:val="28"/>
-                <w:shd w:fill="auto" w:val="clear"/>
+                <w:color w:val="auto"/>
+                <w:spacing w:val="0"/>
+                <w:position w:val="0"/>
               </w:rPr>
             </w:pPr>
             <w:r>
@@ -16473,12 +16436,9 @@
               <w:jc w:val="center"/>
               <w:rPr>
                 <w:rFonts w:ascii="Calibri" w:hAnsi="Calibri" w:cs="Calibri" w:eastAsia="Calibri"/>
-                <w:b/>
-                <w:color w:val="auto"/>
-                <w:spacing w:val="0"/>
-                <w:position w:val="0"/>
-                <w:sz w:val="28"/>
-                <w:shd w:fill="auto" w:val="clear"/>
+                <w:color w:val="auto"/>
+                <w:spacing w:val="0"/>
+                <w:position w:val="0"/>
               </w:rPr>
             </w:pPr>
             <w:r>
@@ -16521,7 +16481,6 @@
                 <w:color w:val="auto"/>
                 <w:spacing w:val="0"/>
                 <w:position w:val="0"/>
-                <w:shd w:fill="auto" w:val="clear"/>
               </w:rPr>
             </w:pPr>
             <w:r>
@@ -16563,7 +16522,6 @@
                 <w:rFonts w:ascii="Calibri" w:hAnsi="Calibri" w:cs="Calibri" w:eastAsia="Calibri"/>
                 <w:spacing w:val="0"/>
                 <w:position w:val="0"/>
-                <w:shd w:fill="auto" w:val="clear"/>
               </w:rPr>
             </w:pPr>
             <w:r>
@@ -18149,10 +18107,21 @@
                 <w:color w:val="auto"/>
                 <w:spacing w:val="0"/>
                 <w:position w:val="0"/>
-                <w:sz w:val="22"/>
-                <w:shd w:fill="auto" w:val="clear"/>
-              </w:rPr>
-            </w:pPr>
+                <w:shd w:fill="auto" w:val="clear"/>
+              </w:rPr>
+            </w:pPr>
+            <w:r>
+              <w:rPr>
+                <w:rFonts w:ascii="Calibri" w:hAnsi="Calibri" w:cs="Calibri" w:eastAsia="Calibri"/>
+                <w:b/>
+                <w:color w:val="auto"/>
+                <w:spacing w:val="0"/>
+                <w:position w:val="0"/>
+                <w:sz w:val="28"/>
+                <w:shd w:fill="auto" w:val="clear"/>
+              </w:rPr>
+              <w:t xml:space="preserve">Shristi Verma</w:t>
+            </w:r>
           </w:p>
         </w:tc>
         <w:tc>
@@ -18178,13 +18147,23 @@
               <w:jc w:val="center"/>
               <w:rPr>
                 <w:rFonts w:ascii="Calibri" w:hAnsi="Calibri" w:cs="Calibri" w:eastAsia="Calibri"/>
-                <w:color w:val="auto"/>
-                <w:spacing w:val="0"/>
-                <w:position w:val="0"/>
-                <w:sz w:val="22"/>
-                <w:shd w:fill="auto" w:val="clear"/>
-              </w:rPr>
-            </w:pPr>
+                <w:spacing w:val="0"/>
+                <w:position w:val="0"/>
+                <w:shd w:fill="auto" w:val="clear"/>
+              </w:rPr>
+            </w:pPr>
+            <w:r>
+              <w:rPr>
+                <w:rFonts w:ascii="Calibri" w:hAnsi="Calibri" w:cs="Calibri" w:eastAsia="Calibri"/>
+                <w:b/>
+                <w:color w:val="00B050"/>
+                <w:spacing w:val="0"/>
+                <w:position w:val="0"/>
+                <w:sz w:val="28"/>
+                <w:shd w:fill="auto" w:val="clear"/>
+              </w:rPr>
+              <w:t xml:space="preserve">same as above</w:t>
+            </w:r>
           </w:p>
         </w:tc>
       </w:tr>
@@ -18231,7 +18210,7 @@
                 <w:sz w:val="28"/>
                 <w:shd w:fill="auto" w:val="clear"/>
               </w:rPr>
-              <w:t xml:space="preserve">Key differences banner</w:t>
+              <w:t xml:space="preserve">Key differences icons</w:t>
             </w:r>
           </w:p>
         </w:tc>
@@ -18301,7 +18280,7 @@
                 <w:sz w:val="28"/>
                 <w:shd w:fill="auto" w:val="clear"/>
               </w:rPr>
-              <w:t xml:space="preserve">( 1 image)</w:t>
+              <w:t xml:space="preserve">( 4 image)</w:t>
             </w:r>
           </w:p>
         </w:tc>
@@ -18331,10 +18310,21 @@
                 <w:color w:val="auto"/>
                 <w:spacing w:val="0"/>
                 <w:position w:val="0"/>
-                <w:sz w:val="22"/>
-                <w:shd w:fill="auto" w:val="clear"/>
-              </w:rPr>
-            </w:pPr>
+                <w:shd w:fill="auto" w:val="clear"/>
+              </w:rPr>
+            </w:pPr>
+            <w:r>
+              <w:rPr>
+                <w:rFonts w:ascii="Calibri" w:hAnsi="Calibri" w:cs="Calibri" w:eastAsia="Calibri"/>
+                <w:b/>
+                <w:color w:val="auto"/>
+                <w:spacing w:val="0"/>
+                <w:position w:val="0"/>
+                <w:sz w:val="28"/>
+                <w:shd w:fill="auto" w:val="clear"/>
+              </w:rPr>
+              <w:t xml:space="preserve">Shristi Verma</w:t>
+            </w:r>
           </w:p>
         </w:tc>
         <w:tc>
@@ -18360,13 +18350,23 @@
               <w:jc w:val="center"/>
               <w:rPr>
                 <w:rFonts w:ascii="Calibri" w:hAnsi="Calibri" w:cs="Calibri" w:eastAsia="Calibri"/>
-                <w:color w:val="auto"/>
-                <w:spacing w:val="0"/>
-                <w:position w:val="0"/>
-                <w:sz w:val="22"/>
-                <w:shd w:fill="auto" w:val="clear"/>
-              </w:rPr>
-            </w:pPr>
+                <w:spacing w:val="0"/>
+                <w:position w:val="0"/>
+                <w:shd w:fill="auto" w:val="clear"/>
+              </w:rPr>
+            </w:pPr>
+            <w:r>
+              <w:rPr>
+                <w:rFonts w:ascii="Calibri" w:hAnsi="Calibri" w:cs="Calibri" w:eastAsia="Calibri"/>
+                <w:b/>
+                <w:color w:val="7030A0"/>
+                <w:spacing w:val="0"/>
+                <w:position w:val="0"/>
+                <w:sz w:val="28"/>
+                <w:shd w:fill="auto" w:val="clear"/>
+              </w:rPr>
+              <w:t xml:space="preserve">PENDING </w:t>
+            </w:r>
           </w:p>
         </w:tc>
       </w:tr>
@@ -18416,7 +18416,7 @@
                 <w:sz w:val="28"/>
                 <w:shd w:fill="auto" w:val="clear"/>
               </w:rPr>
-              <w:t xml:space="preserve">Key differences</w:t>
+              <w:t xml:space="preserve">Key differentiators</w:t>
             </w:r>
           </w:p>
           <w:p>
@@ -18511,7 +18511,7 @@
                 <w:sz w:val="28"/>
                 <w:shd w:fill="auto" w:val="clear"/>
               </w:rPr>
-              <w:t xml:space="preserve">( 5 image)</w:t>
+              <w:t xml:space="preserve">( 10 image)</w:t>
             </w:r>
           </w:p>
         </w:tc>
@@ -18541,10 +18541,21 @@
                 <w:color w:val="auto"/>
                 <w:spacing w:val="0"/>
                 <w:position w:val="0"/>
-                <w:sz w:val="22"/>
-                <w:shd w:fill="auto" w:val="clear"/>
-              </w:rPr>
-            </w:pPr>
+                <w:shd w:fill="auto" w:val="clear"/>
+              </w:rPr>
+            </w:pPr>
+            <w:r>
+              <w:rPr>
+                <w:rFonts w:ascii="Calibri" w:hAnsi="Calibri" w:cs="Calibri" w:eastAsia="Calibri"/>
+                <w:b/>
+                <w:color w:val="auto"/>
+                <w:spacing w:val="0"/>
+                <w:position w:val="0"/>
+                <w:sz w:val="28"/>
+                <w:shd w:fill="auto" w:val="clear"/>
+              </w:rPr>
+              <w:t xml:space="preserve">Shristi Verma</w:t>
+            </w:r>
           </w:p>
         </w:tc>
         <w:tc>
@@ -18570,13 +18581,23 @@
               <w:jc w:val="center"/>
               <w:rPr>
                 <w:rFonts w:ascii="Calibri" w:hAnsi="Calibri" w:cs="Calibri" w:eastAsia="Calibri"/>
-                <w:color w:val="auto"/>
-                <w:spacing w:val="0"/>
-                <w:position w:val="0"/>
-                <w:sz w:val="22"/>
-                <w:shd w:fill="auto" w:val="clear"/>
-              </w:rPr>
-            </w:pPr>
+                <w:spacing w:val="0"/>
+                <w:position w:val="0"/>
+                <w:shd w:fill="auto" w:val="clear"/>
+              </w:rPr>
+            </w:pPr>
+            <w:r>
+              <w:rPr>
+                <w:rFonts w:ascii="Calibri" w:hAnsi="Calibri" w:cs="Calibri" w:eastAsia="Calibri"/>
+                <w:b/>
+                <w:color w:val="7030A0"/>
+                <w:spacing w:val="0"/>
+                <w:position w:val="0"/>
+                <w:sz w:val="28"/>
+                <w:shd w:fill="auto" w:val="clear"/>
+              </w:rPr>
+              <w:t xml:space="preserve">PENDING </w:t>
+            </w:r>
           </w:p>
         </w:tc>
       </w:tr>
@@ -20133,10 +20154,21 @@
                 <w:color w:val="auto"/>
                 <w:spacing w:val="0"/>
                 <w:position w:val="0"/>
-                <w:sz w:val="22"/>
-                <w:shd w:fill="auto" w:val="clear"/>
-              </w:rPr>
-            </w:pPr>
+                <w:shd w:fill="auto" w:val="clear"/>
+              </w:rPr>
+            </w:pPr>
+            <w:r>
+              <w:rPr>
+                <w:rFonts w:ascii="Calibri" w:hAnsi="Calibri" w:cs="Calibri" w:eastAsia="Calibri"/>
+                <w:b/>
+                <w:color w:val="auto"/>
+                <w:spacing w:val="0"/>
+                <w:position w:val="0"/>
+                <w:sz w:val="28"/>
+                <w:shd w:fill="auto" w:val="clear"/>
+              </w:rPr>
+              <w:t xml:space="preserve">Shristi Verma</w:t>
+            </w:r>
           </w:p>
         </w:tc>
         <w:tc>
@@ -20162,13 +20194,23 @@
               <w:jc w:val="center"/>
               <w:rPr>
                 <w:rFonts w:ascii="Calibri" w:hAnsi="Calibri" w:cs="Calibri" w:eastAsia="Calibri"/>
-                <w:color w:val="auto"/>
-                <w:spacing w:val="0"/>
-                <w:position w:val="0"/>
-                <w:sz w:val="22"/>
-                <w:shd w:fill="auto" w:val="clear"/>
-              </w:rPr>
-            </w:pPr>
+                <w:spacing w:val="0"/>
+                <w:position w:val="0"/>
+                <w:shd w:fill="auto" w:val="clear"/>
+              </w:rPr>
+            </w:pPr>
+            <w:r>
+              <w:rPr>
+                <w:rFonts w:ascii="Calibri" w:hAnsi="Calibri" w:cs="Calibri" w:eastAsia="Calibri"/>
+                <w:b/>
+                <w:color w:val="00B050"/>
+                <w:spacing w:val="0"/>
+                <w:position w:val="0"/>
+                <w:sz w:val="28"/>
+                <w:shd w:fill="auto" w:val="clear"/>
+              </w:rPr>
+              <w:t xml:space="preserve">same as above</w:t>
+            </w:r>
           </w:p>
         </w:tc>
       </w:tr>
@@ -20215,7 +20257,7 @@
                 <w:sz w:val="28"/>
                 <w:shd w:fill="auto" w:val="clear"/>
               </w:rPr>
-              <w:t xml:space="preserve">Key differences banner</w:t>
+              <w:t xml:space="preserve">Key differences icons</w:t>
             </w:r>
           </w:p>
         </w:tc>
@@ -20285,7 +20327,7 @@
                 <w:sz w:val="28"/>
                 <w:shd w:fill="auto" w:val="clear"/>
               </w:rPr>
-              <w:t xml:space="preserve">( 1 image)</w:t>
+              <w:t xml:space="preserve">( 3 image)</w:t>
             </w:r>
           </w:p>
         </w:tc>
@@ -20315,10 +20357,21 @@
                 <w:color w:val="auto"/>
                 <w:spacing w:val="0"/>
                 <w:position w:val="0"/>
-                <w:sz w:val="22"/>
-                <w:shd w:fill="auto" w:val="clear"/>
-              </w:rPr>
-            </w:pPr>
+                <w:shd w:fill="auto" w:val="clear"/>
+              </w:rPr>
+            </w:pPr>
+            <w:r>
+              <w:rPr>
+                <w:rFonts w:ascii="Calibri" w:hAnsi="Calibri" w:cs="Calibri" w:eastAsia="Calibri"/>
+                <w:b/>
+                <w:color w:val="auto"/>
+                <w:spacing w:val="0"/>
+                <w:position w:val="0"/>
+                <w:sz w:val="28"/>
+                <w:shd w:fill="auto" w:val="clear"/>
+              </w:rPr>
+              <w:t xml:space="preserve">Shristi Verma</w:t>
+            </w:r>
           </w:p>
         </w:tc>
         <w:tc>
@@ -20344,13 +20397,23 @@
               <w:jc w:val="center"/>
               <w:rPr>
                 <w:rFonts w:ascii="Calibri" w:hAnsi="Calibri" w:cs="Calibri" w:eastAsia="Calibri"/>
-                <w:color w:val="auto"/>
-                <w:spacing w:val="0"/>
-                <w:position w:val="0"/>
-                <w:sz w:val="22"/>
-                <w:shd w:fill="auto" w:val="clear"/>
-              </w:rPr>
-            </w:pPr>
+                <w:spacing w:val="0"/>
+                <w:position w:val="0"/>
+                <w:shd w:fill="auto" w:val="clear"/>
+              </w:rPr>
+            </w:pPr>
+            <w:r>
+              <w:rPr>
+                <w:rFonts w:ascii="Calibri" w:hAnsi="Calibri" w:cs="Calibri" w:eastAsia="Calibri"/>
+                <w:b/>
+                <w:color w:val="7030A0"/>
+                <w:spacing w:val="0"/>
+                <w:position w:val="0"/>
+                <w:sz w:val="28"/>
+                <w:shd w:fill="auto" w:val="clear"/>
+              </w:rPr>
+              <w:t xml:space="preserve">PENDING </w:t>
+            </w:r>
           </w:p>
         </w:tc>
       </w:tr>
@@ -20382,50 +20445,22 @@
               <w:jc w:val="center"/>
               <w:rPr>
                 <w:rFonts w:ascii="Calibri" w:hAnsi="Calibri" w:cs="Calibri" w:eastAsia="Calibri"/>
-                <w:b/>
-                <w:color w:val="auto"/>
-                <w:spacing w:val="0"/>
-                <w:position w:val="0"/>
-                <w:sz w:val="28"/>
-                <w:shd w:fill="auto" w:val="clear"/>
-              </w:rPr>
-            </w:pPr>
-            <w:r>
-              <w:rPr>
-                <w:rFonts w:ascii="Calibri" w:hAnsi="Calibri" w:cs="Calibri" w:eastAsia="Calibri"/>
-                <w:b/>
-                <w:color w:val="auto"/>
-                <w:spacing w:val="0"/>
-                <w:position w:val="0"/>
-                <w:sz w:val="28"/>
-                <w:shd w:fill="auto" w:val="clear"/>
-              </w:rPr>
-              <w:t xml:space="preserve">Key differences</w:t>
-            </w:r>
-          </w:p>
-          <w:p>
-            <w:pPr>
-              <w:spacing w:before="0" w:after="0" w:line="240"/>
-              <w:ind w:right="0" w:left="0" w:firstLine="0"/>
-              <w:jc w:val="center"/>
-              <w:rPr>
-                <w:rFonts w:ascii="Calibri" w:hAnsi="Calibri" w:cs="Calibri" w:eastAsia="Calibri"/>
-                <w:color w:val="auto"/>
-                <w:spacing w:val="0"/>
-                <w:position w:val="0"/>
-              </w:rPr>
-            </w:pPr>
-            <w:r>
-              <w:rPr>
-                <w:rFonts w:ascii="Calibri" w:hAnsi="Calibri" w:cs="Calibri" w:eastAsia="Calibri"/>
-                <w:b/>
-                <w:color w:val="auto"/>
-                <w:spacing w:val="0"/>
-                <w:position w:val="0"/>
-                <w:sz w:val="28"/>
-                <w:shd w:fill="auto" w:val="clear"/>
-              </w:rPr>
-              <w:t xml:space="preserve">icons</w:t>
+                <w:color w:val="auto"/>
+                <w:spacing w:val="0"/>
+                <w:position w:val="0"/>
+              </w:rPr>
+            </w:pPr>
+            <w:r>
+              <w:rPr>
+                <w:rFonts w:ascii="Calibri" w:hAnsi="Calibri" w:cs="Calibri" w:eastAsia="Calibri"/>
+                <w:b/>
+                <w:color w:val="auto"/>
+                <w:spacing w:val="0"/>
+                <w:position w:val="0"/>
+                <w:sz w:val="28"/>
+                <w:shd w:fill="auto" w:val="clear"/>
+              </w:rPr>
+              <w:t xml:space="preserve">solutions highlights icons</w:t>
             </w:r>
           </w:p>
         </w:tc>
@@ -20495,7 +20530,7 @@
                 <w:sz w:val="28"/>
                 <w:shd w:fill="auto" w:val="clear"/>
               </w:rPr>
-              <w:t xml:space="preserve">( 5 image)</w:t>
+              <w:t xml:space="preserve">( 8 image)</w:t>
             </w:r>
           </w:p>
         </w:tc>
@@ -20525,10 +20560,21 @@
                 <w:color w:val="auto"/>
                 <w:spacing w:val="0"/>
                 <w:position w:val="0"/>
-                <w:sz w:val="22"/>
-                <w:shd w:fill="auto" w:val="clear"/>
-              </w:rPr>
-            </w:pPr>
+                <w:shd w:fill="auto" w:val="clear"/>
+              </w:rPr>
+            </w:pPr>
+            <w:r>
+              <w:rPr>
+                <w:rFonts w:ascii="Calibri" w:hAnsi="Calibri" w:cs="Calibri" w:eastAsia="Calibri"/>
+                <w:b/>
+                <w:color w:val="auto"/>
+                <w:spacing w:val="0"/>
+                <w:position w:val="0"/>
+                <w:sz w:val="28"/>
+                <w:shd w:fill="auto" w:val="clear"/>
+              </w:rPr>
+              <w:t xml:space="preserve">Shristi Verma</w:t>
+            </w:r>
           </w:p>
         </w:tc>
         <w:tc>
@@ -20554,13 +20600,23 @@
               <w:jc w:val="center"/>
               <w:rPr>
                 <w:rFonts w:ascii="Calibri" w:hAnsi="Calibri" w:cs="Calibri" w:eastAsia="Calibri"/>
-                <w:color w:val="auto"/>
-                <w:spacing w:val="0"/>
-                <w:position w:val="0"/>
-                <w:sz w:val="22"/>
-                <w:shd w:fill="auto" w:val="clear"/>
-              </w:rPr>
-            </w:pPr>
+                <w:spacing w:val="0"/>
+                <w:position w:val="0"/>
+                <w:shd w:fill="auto" w:val="clear"/>
+              </w:rPr>
+            </w:pPr>
+            <w:r>
+              <w:rPr>
+                <w:rFonts w:ascii="Calibri" w:hAnsi="Calibri" w:cs="Calibri" w:eastAsia="Calibri"/>
+                <w:b/>
+                <w:color w:val="7030A0"/>
+                <w:spacing w:val="0"/>
+                <w:position w:val="0"/>
+                <w:sz w:val="28"/>
+                <w:shd w:fill="auto" w:val="clear"/>
+              </w:rPr>
+              <w:t xml:space="preserve">PENDING </w:t>
+            </w:r>
           </w:p>
         </w:tc>
       </w:tr>

</xml_diff>

<commit_message>
images status on 20 feb 2019
</commit_message>
<xml_diff>
--- a/Images Status In enterprise serives.docx
+++ b/Images Status In enterprise serives.docx
@@ -383,7 +383,6 @@
                 <w:color w:val="auto"/>
                 <w:spacing w:val="0"/>
                 <w:position w:val="0"/>
-                <w:shd w:fill="auto" w:val="clear"/>
               </w:rPr>
             </w:pPr>
           </w:p>
@@ -414,7 +413,6 @@
                 <w:color w:val="auto"/>
                 <w:spacing w:val="0"/>
                 <w:position w:val="0"/>
-                <w:shd w:fill="auto" w:val="clear"/>
               </w:rPr>
             </w:pPr>
             <w:r>
@@ -457,7 +455,6 @@
                 <w:color w:val="auto"/>
                 <w:spacing w:val="0"/>
                 <w:position w:val="0"/>
-                <w:shd w:fill="auto" w:val="clear"/>
               </w:rPr>
             </w:pPr>
             <w:r>
@@ -500,7 +497,6 @@
                 <w:color w:val="auto"/>
                 <w:spacing w:val="0"/>
                 <w:position w:val="0"/>
-                <w:shd w:fill="auto" w:val="clear"/>
               </w:rPr>
             </w:pPr>
             <w:r>
@@ -549,7 +545,6 @@
                 <w:color w:val="auto"/>
                 <w:spacing w:val="0"/>
                 <w:position w:val="0"/>
-                <w:shd w:fill="auto" w:val="clear"/>
               </w:rPr>
             </w:pPr>
             <w:r>
@@ -624,10 +619,21 @@
                 <w:color w:val="auto"/>
                 <w:spacing w:val="0"/>
                 <w:position w:val="0"/>
-                <w:sz w:val="22"/>
-                <w:shd w:fill="auto" w:val="clear"/>
-              </w:rPr>
-            </w:pPr>
+                <w:shd w:fill="auto" w:val="clear"/>
+              </w:rPr>
+            </w:pPr>
+            <w:r>
+              <w:rPr>
+                <w:rFonts w:ascii="Calibri" w:hAnsi="Calibri" w:cs="Calibri" w:eastAsia="Calibri"/>
+                <w:b/>
+                <w:color w:val="auto"/>
+                <w:spacing w:val="0"/>
+                <w:position w:val="0"/>
+                <w:sz w:val="28"/>
+                <w:shd w:fill="auto" w:val="clear"/>
+              </w:rPr>
+              <w:t xml:space="preserve">Shristi Verma</w:t>
+            </w:r>
           </w:p>
         </w:tc>
         <w:tc>
@@ -653,13 +659,23 @@
               <w:jc w:val="center"/>
               <w:rPr>
                 <w:rFonts w:ascii="Calibri" w:hAnsi="Calibri" w:cs="Calibri" w:eastAsia="Calibri"/>
-                <w:color w:val="auto"/>
-                <w:spacing w:val="0"/>
-                <w:position w:val="0"/>
-                <w:sz w:val="22"/>
-                <w:shd w:fill="auto" w:val="clear"/>
-              </w:rPr>
-            </w:pPr>
+                <w:spacing w:val="0"/>
+                <w:position w:val="0"/>
+                <w:shd w:fill="auto" w:val="clear"/>
+              </w:rPr>
+            </w:pPr>
+            <w:r>
+              <w:rPr>
+                <w:rFonts w:ascii="Calibri" w:hAnsi="Calibri" w:cs="Calibri" w:eastAsia="Calibri"/>
+                <w:b/>
+                <w:color w:val="7030A0"/>
+                <w:spacing w:val="0"/>
+                <w:position w:val="0"/>
+                <w:sz w:val="28"/>
+                <w:shd w:fill="auto" w:val="clear"/>
+              </w:rPr>
+              <w:t xml:space="preserve">PENDING </w:t>
+            </w:r>
           </w:p>
         </w:tc>
       </w:tr>
@@ -694,7 +710,6 @@
                 <w:color w:val="auto"/>
                 <w:spacing w:val="0"/>
                 <w:position w:val="0"/>
-                <w:shd w:fill="auto" w:val="clear"/>
               </w:rPr>
             </w:pPr>
             <w:r>
@@ -839,7 +854,6 @@
                 <w:color w:val="auto"/>
                 <w:spacing w:val="0"/>
                 <w:position w:val="0"/>
-                <w:shd w:fill="auto" w:val="clear"/>
               </w:rPr>
             </w:pPr>
             <w:r>
@@ -910,7 +924,6 @@
                 <w:color w:val="auto"/>
                 <w:spacing w:val="0"/>
                 <w:position w:val="0"/>
-                <w:shd w:fill="auto" w:val="clear"/>
               </w:rPr>
             </w:pPr>
             <w:r>
@@ -1023,7 +1036,6 @@
                 <w:color w:val="auto"/>
                 <w:spacing w:val="0"/>
                 <w:position w:val="0"/>
-                <w:shd w:fill="auto" w:val="clear"/>
               </w:rPr>
             </w:pPr>
             <w:r>
@@ -1094,7 +1106,6 @@
                 <w:color w:val="auto"/>
                 <w:spacing w:val="0"/>
                 <w:position w:val="0"/>
-                <w:shd w:fill="auto" w:val="clear"/>
               </w:rPr>
             </w:pPr>
             <w:r>
@@ -1207,7 +1218,6 @@
                 <w:color w:val="auto"/>
                 <w:spacing w:val="0"/>
                 <w:position w:val="0"/>
-                <w:shd w:fill="auto" w:val="clear"/>
               </w:rPr>
             </w:pPr>
             <w:r>
@@ -1278,7 +1288,6 @@
                 <w:color w:val="auto"/>
                 <w:spacing w:val="0"/>
                 <w:position w:val="0"/>
-                <w:shd w:fill="auto" w:val="clear"/>
               </w:rPr>
             </w:pPr>
             <w:r>
@@ -1321,7 +1330,6 @@
                 <w:color w:val="auto"/>
                 <w:spacing w:val="0"/>
                 <w:position w:val="0"/>
-                <w:shd w:fill="auto" w:val="clear"/>
               </w:rPr>
             </w:pPr>
             <w:r>
@@ -1363,7 +1371,6 @@
                 <w:rFonts w:ascii="Calibri" w:hAnsi="Calibri" w:cs="Calibri" w:eastAsia="Calibri"/>
                 <w:spacing w:val="0"/>
                 <w:position w:val="0"/>
-                <w:shd w:fill="auto" w:val="clear"/>
               </w:rPr>
             </w:pPr>
             <w:r>
@@ -1440,7 +1447,6 @@
                 <w:color w:val="auto"/>
                 <w:spacing w:val="0"/>
                 <w:position w:val="0"/>
-                <w:shd w:fill="auto" w:val="clear"/>
               </w:rPr>
             </w:pPr>
             <w:r>
@@ -1511,7 +1517,6 @@
                 <w:color w:val="auto"/>
                 <w:spacing w:val="0"/>
                 <w:position w:val="0"/>
-                <w:shd w:fill="auto" w:val="clear"/>
               </w:rPr>
             </w:pPr>
             <w:r>
@@ -1652,7 +1657,6 @@
                 <w:color w:val="auto"/>
                 <w:spacing w:val="0"/>
                 <w:position w:val="0"/>
-                <w:shd w:fill="auto" w:val="clear"/>
               </w:rPr>
             </w:pPr>
             <w:r>
@@ -1723,7 +1727,6 @@
                 <w:color w:val="auto"/>
                 <w:spacing w:val="0"/>
                 <w:position w:val="0"/>
-                <w:shd w:fill="auto" w:val="clear"/>
               </w:rPr>
             </w:pPr>
             <w:r>
@@ -1766,7 +1769,6 @@
                 <w:color w:val="auto"/>
                 <w:spacing w:val="0"/>
                 <w:position w:val="0"/>
-                <w:shd w:fill="auto" w:val="clear"/>
               </w:rPr>
             </w:pPr>
             <w:r>
@@ -1808,7 +1810,6 @@
                 <w:rFonts w:ascii="Calibri" w:hAnsi="Calibri" w:cs="Calibri" w:eastAsia="Calibri"/>
                 <w:spacing w:val="0"/>
                 <w:position w:val="0"/>
-                <w:shd w:fill="auto" w:val="clear"/>
               </w:rPr>
             </w:pPr>
             <w:r>
@@ -1857,7 +1858,6 @@
                 <w:color w:val="auto"/>
                 <w:spacing w:val="0"/>
                 <w:position w:val="0"/>
-                <w:shd w:fill="auto" w:val="clear"/>
               </w:rPr>
             </w:pPr>
             <w:r>
@@ -1928,7 +1928,6 @@
                 <w:color w:val="auto"/>
                 <w:spacing w:val="0"/>
                 <w:position w:val="0"/>
-                <w:shd w:fill="auto" w:val="clear"/>
               </w:rPr>
             </w:pPr>
             <w:r>
@@ -1971,7 +1970,6 @@
                 <w:color w:val="auto"/>
                 <w:spacing w:val="0"/>
                 <w:position w:val="0"/>
-                <w:shd w:fill="auto" w:val="clear"/>
               </w:rPr>
             </w:pPr>
             <w:r>
@@ -2013,7 +2011,6 @@
                 <w:rFonts w:ascii="Calibri" w:hAnsi="Calibri" w:cs="Calibri" w:eastAsia="Calibri"/>
                 <w:spacing w:val="0"/>
                 <w:position w:val="0"/>
-                <w:shd w:fill="auto" w:val="clear"/>
               </w:rPr>
             </w:pPr>
             <w:r>
@@ -2133,7 +2130,6 @@
                 <w:color w:val="auto"/>
                 <w:spacing w:val="0"/>
                 <w:position w:val="0"/>
-                <w:shd w:fill="auto" w:val="clear"/>
               </w:rPr>
             </w:pPr>
             <w:r>
@@ -2176,7 +2172,6 @@
                 <w:color w:val="auto"/>
                 <w:spacing w:val="0"/>
                 <w:position w:val="0"/>
-                <w:shd w:fill="auto" w:val="clear"/>
               </w:rPr>
             </w:pPr>
             <w:r>
@@ -2219,7 +2214,6 @@
                 <w:color w:val="auto"/>
                 <w:spacing w:val="0"/>
                 <w:position w:val="0"/>
-                <w:shd w:fill="auto" w:val="clear"/>
               </w:rPr>
             </w:pPr>
             <w:r>
@@ -2262,7 +2256,6 @@
                 <w:color w:val="auto"/>
                 <w:spacing w:val="0"/>
                 <w:position w:val="0"/>
-                <w:shd w:fill="auto" w:val="clear"/>
               </w:rPr>
             </w:pPr>
             <w:r>
@@ -2311,7 +2304,6 @@
                 <w:color w:val="auto"/>
                 <w:spacing w:val="0"/>
                 <w:position w:val="0"/>
-                <w:shd w:fill="auto" w:val="clear"/>
               </w:rPr>
             </w:pPr>
             <w:r>
@@ -2456,7 +2448,6 @@
                 <w:color w:val="auto"/>
                 <w:spacing w:val="0"/>
                 <w:position w:val="0"/>
-                <w:shd w:fill="auto" w:val="clear"/>
               </w:rPr>
             </w:pPr>
             <w:r>
@@ -2601,7 +2592,6 @@
                 <w:color w:val="auto"/>
                 <w:spacing w:val="0"/>
                 <w:position w:val="0"/>
-                <w:shd w:fill="auto" w:val="clear"/>
               </w:rPr>
             </w:pPr>
             <w:r>
@@ -2672,7 +2662,6 @@
                 <w:color w:val="auto"/>
                 <w:spacing w:val="0"/>
                 <w:position w:val="0"/>
-                <w:shd w:fill="auto" w:val="clear"/>
               </w:rPr>
             </w:pPr>
             <w:r>
@@ -2785,7 +2774,6 @@
                 <w:color w:val="auto"/>
                 <w:spacing w:val="0"/>
                 <w:position w:val="0"/>
-                <w:shd w:fill="auto" w:val="clear"/>
               </w:rPr>
             </w:pPr>
             <w:r>
@@ -2856,7 +2844,6 @@
                 <w:color w:val="auto"/>
                 <w:spacing w:val="0"/>
                 <w:position w:val="0"/>
-                <w:shd w:fill="auto" w:val="clear"/>
               </w:rPr>
             </w:pPr>
             <w:r>
@@ -2969,7 +2956,6 @@
                 <w:color w:val="auto"/>
                 <w:spacing w:val="0"/>
                 <w:position w:val="0"/>
-                <w:shd w:fill="auto" w:val="clear"/>
               </w:rPr>
             </w:pPr>
             <w:r>
@@ -3040,7 +3026,6 @@
                 <w:color w:val="auto"/>
                 <w:spacing w:val="0"/>
                 <w:position w:val="0"/>
-                <w:shd w:fill="auto" w:val="clear"/>
               </w:rPr>
             </w:pPr>
             <w:r>
@@ -3153,7 +3138,6 @@
                 <w:color w:val="auto"/>
                 <w:spacing w:val="0"/>
                 <w:position w:val="0"/>
-                <w:shd w:fill="auto" w:val="clear"/>
               </w:rPr>
             </w:pPr>
             <w:r>
@@ -3224,7 +3208,6 @@
                 <w:color w:val="auto"/>
                 <w:spacing w:val="0"/>
                 <w:position w:val="0"/>
-                <w:shd w:fill="auto" w:val="clear"/>
               </w:rPr>
             </w:pPr>
             <w:r>
@@ -3337,7 +3320,6 @@
                 <w:color w:val="auto"/>
                 <w:spacing w:val="0"/>
                 <w:position w:val="0"/>
-                <w:shd w:fill="auto" w:val="clear"/>
               </w:rPr>
             </w:pPr>
             <w:r>
@@ -3408,7 +3390,6 @@
                 <w:color w:val="auto"/>
                 <w:spacing w:val="0"/>
                 <w:position w:val="0"/>
-                <w:shd w:fill="auto" w:val="clear"/>
               </w:rPr>
             </w:pPr>
             <w:r>
@@ -3452,7 +3433,6 @@
                 <w:spacing w:val="0"/>
                 <w:position w:val="0"/>
                 <w:sz w:val="22"/>
-                <w:shd w:fill="auto" w:val="clear"/>
               </w:rPr>
             </w:pPr>
             <w:r>
@@ -3493,7 +3473,6 @@
                 <w:rFonts w:ascii="Calibri" w:hAnsi="Calibri" w:cs="Calibri" w:eastAsia="Calibri"/>
                 <w:spacing w:val="0"/>
                 <w:position w:val="0"/>
-                <w:shd w:fill="auto" w:val="clear"/>
               </w:rPr>
             </w:pPr>
             <w:r>
@@ -3542,7 +3521,6 @@
                 <w:color w:val="auto"/>
                 <w:spacing w:val="0"/>
                 <w:position w:val="0"/>
-                <w:shd w:fill="auto" w:val="clear"/>
               </w:rPr>
             </w:pPr>
             <w:r>
@@ -3613,7 +3591,6 @@
                 <w:color w:val="auto"/>
                 <w:spacing w:val="0"/>
                 <w:position w:val="0"/>
-                <w:shd w:fill="auto" w:val="clear"/>
               </w:rPr>
             </w:pPr>
             <w:r>
@@ -3726,7 +3703,6 @@
                 <w:color w:val="auto"/>
                 <w:spacing w:val="0"/>
                 <w:position w:val="0"/>
-                <w:shd w:fill="auto" w:val="clear"/>
               </w:rPr>
             </w:pPr>
             <w:r>
@@ -3797,7 +3773,6 @@
                 <w:color w:val="auto"/>
                 <w:spacing w:val="0"/>
                 <w:position w:val="0"/>
-                <w:shd w:fill="auto" w:val="clear"/>
               </w:rPr>
             </w:pPr>
             <w:r>
@@ -3997,7 +3972,6 @@
                 <w:color w:val="auto"/>
                 <w:spacing w:val="0"/>
                 <w:position w:val="0"/>
-                <w:shd w:fill="auto" w:val="clear"/>
               </w:rPr>
             </w:pPr>
             <w:r>
@@ -4040,7 +4014,6 @@
                 <w:color w:val="auto"/>
                 <w:spacing w:val="0"/>
                 <w:position w:val="0"/>
-                <w:shd w:fill="auto" w:val="clear"/>
               </w:rPr>
             </w:pPr>
             <w:r>
@@ -4083,7 +4056,6 @@
                 <w:color w:val="auto"/>
                 <w:spacing w:val="0"/>
                 <w:position w:val="0"/>
-                <w:shd w:fill="auto" w:val="clear"/>
               </w:rPr>
             </w:pPr>
             <w:r>
@@ -4126,7 +4098,6 @@
                 <w:color w:val="auto"/>
                 <w:spacing w:val="0"/>
                 <w:position w:val="0"/>
-                <w:shd w:fill="auto" w:val="clear"/>
               </w:rPr>
             </w:pPr>
             <w:r>
@@ -4175,7 +4146,6 @@
                 <w:color w:val="auto"/>
                 <w:spacing w:val="0"/>
                 <w:position w:val="0"/>
-                <w:shd w:fill="auto" w:val="clear"/>
               </w:rPr>
             </w:pPr>
             <w:r>
@@ -4250,10 +4220,21 @@
                 <w:color w:val="auto"/>
                 <w:spacing w:val="0"/>
                 <w:position w:val="0"/>
-                <w:sz w:val="22"/>
-                <w:shd w:fill="auto" w:val="clear"/>
-              </w:rPr>
-            </w:pPr>
+                <w:shd w:fill="auto" w:val="clear"/>
+              </w:rPr>
+            </w:pPr>
+            <w:r>
+              <w:rPr>
+                <w:rFonts w:ascii="Calibri" w:hAnsi="Calibri" w:cs="Calibri" w:eastAsia="Calibri"/>
+                <w:b/>
+                <w:color w:val="auto"/>
+                <w:spacing w:val="0"/>
+                <w:position w:val="0"/>
+                <w:sz w:val="28"/>
+                <w:shd w:fill="auto" w:val="clear"/>
+              </w:rPr>
+              <w:t xml:space="preserve">Shristi Verma</w:t>
+            </w:r>
           </w:p>
         </w:tc>
         <w:tc>
@@ -4279,13 +4260,23 @@
               <w:jc w:val="center"/>
               <w:rPr>
                 <w:rFonts w:ascii="Calibri" w:hAnsi="Calibri" w:cs="Calibri" w:eastAsia="Calibri"/>
-                <w:color w:val="auto"/>
-                <w:spacing w:val="0"/>
-                <w:position w:val="0"/>
-                <w:sz w:val="22"/>
-                <w:shd w:fill="auto" w:val="clear"/>
-              </w:rPr>
-            </w:pPr>
+                <w:spacing w:val="0"/>
+                <w:position w:val="0"/>
+                <w:shd w:fill="auto" w:val="clear"/>
+              </w:rPr>
+            </w:pPr>
+            <w:r>
+              <w:rPr>
+                <w:rFonts w:ascii="Calibri" w:hAnsi="Calibri" w:cs="Calibri" w:eastAsia="Calibri"/>
+                <w:b/>
+                <w:color w:val="7030A0"/>
+                <w:spacing w:val="0"/>
+                <w:position w:val="0"/>
+                <w:sz w:val="28"/>
+                <w:shd w:fill="auto" w:val="clear"/>
+              </w:rPr>
+              <w:t xml:space="preserve">PENDING </w:t>
+            </w:r>
           </w:p>
         </w:tc>
       </w:tr>
@@ -4320,7 +4311,6 @@
                 <w:color w:val="auto"/>
                 <w:spacing w:val="0"/>
                 <w:position w:val="0"/>
-                <w:shd w:fill="auto" w:val="clear"/>
               </w:rPr>
             </w:pPr>
             <w:r>
@@ -4465,7 +4455,6 @@
                 <w:color w:val="auto"/>
                 <w:spacing w:val="0"/>
                 <w:position w:val="0"/>
-                <w:shd w:fill="auto" w:val="clear"/>
               </w:rPr>
             </w:pPr>
             <w:r>
@@ -4536,7 +4525,6 @@
                 <w:color w:val="auto"/>
                 <w:spacing w:val="0"/>
                 <w:position w:val="0"/>
-                <w:shd w:fill="auto" w:val="clear"/>
               </w:rPr>
             </w:pPr>
             <w:r>
@@ -4649,7 +4637,6 @@
                 <w:color w:val="auto"/>
                 <w:spacing w:val="0"/>
                 <w:position w:val="0"/>
-                <w:shd w:fill="auto" w:val="clear"/>
               </w:rPr>
             </w:pPr>
             <w:r>
@@ -4720,7 +4707,6 @@
                 <w:color w:val="auto"/>
                 <w:spacing w:val="0"/>
                 <w:position w:val="0"/>
-                <w:shd w:fill="auto" w:val="clear"/>
               </w:rPr>
             </w:pPr>
             <w:r>
@@ -4833,7 +4819,6 @@
                 <w:color w:val="auto"/>
                 <w:spacing w:val="0"/>
                 <w:position w:val="0"/>
-                <w:shd w:fill="auto" w:val="clear"/>
               </w:rPr>
             </w:pPr>
             <w:r>
@@ -4904,7 +4889,6 @@
                 <w:color w:val="auto"/>
                 <w:spacing w:val="0"/>
                 <w:position w:val="0"/>
-                <w:shd w:fill="auto" w:val="clear"/>
               </w:rPr>
             </w:pPr>
             <w:r>
@@ -5017,7 +5001,6 @@
                 <w:color w:val="auto"/>
                 <w:spacing w:val="0"/>
                 <w:position w:val="0"/>
-                <w:shd w:fill="auto" w:val="clear"/>
               </w:rPr>
             </w:pPr>
             <w:r>
@@ -5088,7 +5071,6 @@
                 <w:color w:val="auto"/>
                 <w:spacing w:val="0"/>
                 <w:position w:val="0"/>
-                <w:shd w:fill="auto" w:val="clear"/>
               </w:rPr>
             </w:pPr>
             <w:r>
@@ -5131,7 +5113,6 @@
                 <w:color w:val="auto"/>
                 <w:spacing w:val="0"/>
                 <w:position w:val="0"/>
-                <w:shd w:fill="auto" w:val="clear"/>
               </w:rPr>
             </w:pPr>
             <w:r>
@@ -5173,7 +5154,6 @@
                 <w:rFonts w:ascii="Calibri" w:hAnsi="Calibri" w:cs="Calibri" w:eastAsia="Calibri"/>
                 <w:spacing w:val="0"/>
                 <w:position w:val="0"/>
-                <w:shd w:fill="auto" w:val="clear"/>
               </w:rPr>
             </w:pPr>
             <w:r>
@@ -5222,7 +5202,6 @@
                 <w:color w:val="auto"/>
                 <w:spacing w:val="0"/>
                 <w:position w:val="0"/>
-                <w:shd w:fill="auto" w:val="clear"/>
               </w:rPr>
             </w:pPr>
             <w:r>
@@ -5293,7 +5272,6 @@
                 <w:color w:val="auto"/>
                 <w:spacing w:val="0"/>
                 <w:position w:val="0"/>
-                <w:shd w:fill="auto" w:val="clear"/>
               </w:rPr>
             </w:pPr>
             <w:r>
@@ -5336,7 +5314,6 @@
                 <w:color w:val="auto"/>
                 <w:spacing w:val="0"/>
                 <w:position w:val="0"/>
-                <w:shd w:fill="auto" w:val="clear"/>
               </w:rPr>
             </w:pPr>
             <w:r>
@@ -5378,7 +5355,6 @@
                 <w:rFonts w:ascii="Calibri" w:hAnsi="Calibri" w:cs="Calibri" w:eastAsia="Calibri"/>
                 <w:spacing w:val="0"/>
                 <w:position w:val="0"/>
-                <w:shd w:fill="auto" w:val="clear"/>
               </w:rPr>
             </w:pPr>
             <w:r>
@@ -5427,7 +5403,6 @@
                 <w:color w:val="auto"/>
                 <w:spacing w:val="0"/>
                 <w:position w:val="0"/>
-                <w:shd w:fill="auto" w:val="clear"/>
               </w:rPr>
             </w:pPr>
             <w:r>
@@ -5498,7 +5473,6 @@
                 <w:color w:val="auto"/>
                 <w:spacing w:val="0"/>
                 <w:position w:val="0"/>
-                <w:shd w:fill="auto" w:val="clear"/>
               </w:rPr>
             </w:pPr>
             <w:r>
@@ -5541,7 +5515,6 @@
                 <w:color w:val="auto"/>
                 <w:spacing w:val="0"/>
                 <w:position w:val="0"/>
-                <w:shd w:fill="auto" w:val="clear"/>
               </w:rPr>
             </w:pPr>
             <w:r>
@@ -5583,7 +5556,6 @@
                 <w:rFonts w:ascii="Calibri" w:hAnsi="Calibri" w:cs="Calibri" w:eastAsia="Calibri"/>
                 <w:spacing w:val="0"/>
                 <w:position w:val="0"/>
-                <w:shd w:fill="auto" w:val="clear"/>
               </w:rPr>
             </w:pPr>
             <w:r>
@@ -5660,7 +5632,6 @@
                 <w:color w:val="auto"/>
                 <w:spacing w:val="0"/>
                 <w:position w:val="0"/>
-                <w:shd w:fill="auto" w:val="clear"/>
               </w:rPr>
             </w:pPr>
             <w:r>
@@ -5731,7 +5702,6 @@
                 <w:color w:val="auto"/>
                 <w:spacing w:val="0"/>
                 <w:position w:val="0"/>
-                <w:shd w:fill="auto" w:val="clear"/>
               </w:rPr>
             </w:pPr>
             <w:r>
@@ -5774,7 +5744,6 @@
                 <w:color w:val="auto"/>
                 <w:spacing w:val="0"/>
                 <w:position w:val="0"/>
-                <w:shd w:fill="auto" w:val="clear"/>
               </w:rPr>
             </w:pPr>
             <w:r>
@@ -5816,7 +5785,6 @@
                 <w:rFonts w:ascii="Calibri" w:hAnsi="Calibri" w:cs="Calibri" w:eastAsia="Calibri"/>
                 <w:spacing w:val="0"/>
                 <w:position w:val="0"/>
-                <w:shd w:fill="auto" w:val="clear"/>
               </w:rPr>
             </w:pPr>
             <w:r>
@@ -5936,7 +5904,6 @@
                 <w:color w:val="auto"/>
                 <w:spacing w:val="0"/>
                 <w:position w:val="0"/>
-                <w:shd w:fill="auto" w:val="clear"/>
               </w:rPr>
             </w:pPr>
             <w:r>
@@ -5979,7 +5946,6 @@
                 <w:color w:val="auto"/>
                 <w:spacing w:val="0"/>
                 <w:position w:val="0"/>
-                <w:shd w:fill="auto" w:val="clear"/>
               </w:rPr>
             </w:pPr>
             <w:r>
@@ -6022,7 +5988,6 @@
                 <w:color w:val="auto"/>
                 <w:spacing w:val="0"/>
                 <w:position w:val="0"/>
-                <w:shd w:fill="auto" w:val="clear"/>
               </w:rPr>
             </w:pPr>
             <w:r>
@@ -6065,7 +6030,6 @@
                 <w:color w:val="auto"/>
                 <w:spacing w:val="0"/>
                 <w:position w:val="0"/>
-                <w:shd w:fill="auto" w:val="clear"/>
               </w:rPr>
             </w:pPr>
             <w:r>
@@ -6114,7 +6078,6 @@
                 <w:color w:val="auto"/>
                 <w:spacing w:val="0"/>
                 <w:position w:val="0"/>
-                <w:shd w:fill="auto" w:val="clear"/>
               </w:rPr>
             </w:pPr>
             <w:r>
@@ -6189,10 +6152,21 @@
                 <w:color w:val="auto"/>
                 <w:spacing w:val="0"/>
                 <w:position w:val="0"/>
-                <w:sz w:val="22"/>
-                <w:shd w:fill="auto" w:val="clear"/>
-              </w:rPr>
-            </w:pPr>
+                <w:shd w:fill="auto" w:val="clear"/>
+              </w:rPr>
+            </w:pPr>
+            <w:r>
+              <w:rPr>
+                <w:rFonts w:ascii="Calibri" w:hAnsi="Calibri" w:cs="Calibri" w:eastAsia="Calibri"/>
+                <w:b/>
+                <w:color w:val="auto"/>
+                <w:spacing w:val="0"/>
+                <w:position w:val="0"/>
+                <w:sz w:val="28"/>
+                <w:shd w:fill="auto" w:val="clear"/>
+              </w:rPr>
+              <w:t xml:space="preserve">Shristi Verma</w:t>
+            </w:r>
           </w:p>
         </w:tc>
         <w:tc>
@@ -6218,13 +6192,23 @@
               <w:jc w:val="center"/>
               <w:rPr>
                 <w:rFonts w:ascii="Calibri" w:hAnsi="Calibri" w:cs="Calibri" w:eastAsia="Calibri"/>
-                <w:color w:val="auto"/>
-                <w:spacing w:val="0"/>
-                <w:position w:val="0"/>
-                <w:sz w:val="22"/>
-                <w:shd w:fill="auto" w:val="clear"/>
-              </w:rPr>
-            </w:pPr>
+                <w:spacing w:val="0"/>
+                <w:position w:val="0"/>
+                <w:shd w:fill="auto" w:val="clear"/>
+              </w:rPr>
+            </w:pPr>
+            <w:r>
+              <w:rPr>
+                <w:rFonts w:ascii="Calibri" w:hAnsi="Calibri" w:cs="Calibri" w:eastAsia="Calibri"/>
+                <w:b/>
+                <w:color w:val="7030A0"/>
+                <w:spacing w:val="0"/>
+                <w:position w:val="0"/>
+                <w:sz w:val="28"/>
+                <w:shd w:fill="auto" w:val="clear"/>
+              </w:rPr>
+              <w:t xml:space="preserve">PENDING </w:t>
+            </w:r>
           </w:p>
         </w:tc>
       </w:tr>
@@ -6259,7 +6243,6 @@
                 <w:color w:val="auto"/>
                 <w:spacing w:val="0"/>
                 <w:position w:val="0"/>
-                <w:shd w:fill="auto" w:val="clear"/>
               </w:rPr>
             </w:pPr>
             <w:r>
@@ -6404,7 +6387,6 @@
                 <w:color w:val="auto"/>
                 <w:spacing w:val="0"/>
                 <w:position w:val="0"/>
-                <w:shd w:fill="auto" w:val="clear"/>
               </w:rPr>
             </w:pPr>
             <w:r>
@@ -6475,7 +6457,6 @@
                 <w:color w:val="auto"/>
                 <w:spacing w:val="0"/>
                 <w:position w:val="0"/>
-                <w:shd w:fill="auto" w:val="clear"/>
               </w:rPr>
             </w:pPr>
             <w:r>
@@ -6588,7 +6569,6 @@
                 <w:color w:val="auto"/>
                 <w:spacing w:val="0"/>
                 <w:position w:val="0"/>
-                <w:shd w:fill="auto" w:val="clear"/>
               </w:rPr>
             </w:pPr>
             <w:r>
@@ -6659,7 +6639,6 @@
                 <w:color w:val="auto"/>
                 <w:spacing w:val="0"/>
                 <w:position w:val="0"/>
-                <w:shd w:fill="auto" w:val="clear"/>
               </w:rPr>
             </w:pPr>
             <w:r>
@@ -6772,7 +6751,6 @@
                 <w:color w:val="auto"/>
                 <w:spacing w:val="0"/>
                 <w:position w:val="0"/>
-                <w:shd w:fill="auto" w:val="clear"/>
               </w:rPr>
             </w:pPr>
             <w:r>
@@ -6843,7 +6821,6 @@
                 <w:color w:val="auto"/>
                 <w:spacing w:val="0"/>
                 <w:position w:val="0"/>
-                <w:shd w:fill="auto" w:val="clear"/>
               </w:rPr>
             </w:pPr>
             <w:r>
@@ -6956,7 +6933,6 @@
                 <w:color w:val="auto"/>
                 <w:spacing w:val="0"/>
                 <w:position w:val="0"/>
-                <w:shd w:fill="auto" w:val="clear"/>
               </w:rPr>
             </w:pPr>
             <w:r>
@@ -7027,7 +7003,6 @@
                 <w:color w:val="auto"/>
                 <w:spacing w:val="0"/>
                 <w:position w:val="0"/>
-                <w:shd w:fill="auto" w:val="clear"/>
               </w:rPr>
             </w:pPr>
             <w:r>
@@ -7070,7 +7045,6 @@
                 <w:color w:val="auto"/>
                 <w:spacing w:val="0"/>
                 <w:position w:val="0"/>
-                <w:shd w:fill="auto" w:val="clear"/>
               </w:rPr>
             </w:pPr>
             <w:r>
@@ -7112,7 +7086,6 @@
                 <w:rFonts w:ascii="Calibri" w:hAnsi="Calibri" w:cs="Calibri" w:eastAsia="Calibri"/>
                 <w:spacing w:val="0"/>
                 <w:position w:val="0"/>
-                <w:shd w:fill="auto" w:val="clear"/>
               </w:rPr>
             </w:pPr>
             <w:r>
@@ -7161,7 +7134,6 @@
                 <w:color w:val="auto"/>
                 <w:spacing w:val="0"/>
                 <w:position w:val="0"/>
-                <w:shd w:fill="auto" w:val="clear"/>
               </w:rPr>
             </w:pPr>
             <w:r>
@@ -7232,7 +7204,6 @@
                 <w:color w:val="auto"/>
                 <w:spacing w:val="0"/>
                 <w:position w:val="0"/>
-                <w:shd w:fill="auto" w:val="clear"/>
               </w:rPr>
             </w:pPr>
             <w:r>
@@ -7275,7 +7246,6 @@
                 <w:color w:val="auto"/>
                 <w:spacing w:val="0"/>
                 <w:position w:val="0"/>
-                <w:shd w:fill="auto" w:val="clear"/>
               </w:rPr>
             </w:pPr>
             <w:r>
@@ -7317,7 +7287,6 @@
                 <w:rFonts w:ascii="Calibri" w:hAnsi="Calibri" w:cs="Calibri" w:eastAsia="Calibri"/>
                 <w:spacing w:val="0"/>
                 <w:position w:val="0"/>
-                <w:shd w:fill="auto" w:val="clear"/>
               </w:rPr>
             </w:pPr>
             <w:r>
@@ -7366,7 +7335,6 @@
                 <w:color w:val="auto"/>
                 <w:spacing w:val="0"/>
                 <w:position w:val="0"/>
-                <w:shd w:fill="auto" w:val="clear"/>
               </w:rPr>
             </w:pPr>
             <w:r>
@@ -7437,7 +7405,6 @@
                 <w:color w:val="auto"/>
                 <w:spacing w:val="0"/>
                 <w:position w:val="0"/>
-                <w:shd w:fill="auto" w:val="clear"/>
               </w:rPr>
             </w:pPr>
             <w:r>
@@ -7480,7 +7447,6 @@
                 <w:color w:val="auto"/>
                 <w:spacing w:val="0"/>
                 <w:position w:val="0"/>
-                <w:shd w:fill="auto" w:val="clear"/>
               </w:rPr>
             </w:pPr>
             <w:r>
@@ -7522,7 +7488,6 @@
                 <w:rFonts w:ascii="Calibri" w:hAnsi="Calibri" w:cs="Calibri" w:eastAsia="Calibri"/>
                 <w:spacing w:val="0"/>
                 <w:position w:val="0"/>
-                <w:shd w:fill="auto" w:val="clear"/>
               </w:rPr>
             </w:pPr>
             <w:r>
@@ -7599,7 +7564,6 @@
                 <w:color w:val="auto"/>
                 <w:spacing w:val="0"/>
                 <w:position w:val="0"/>
-                <w:shd w:fill="auto" w:val="clear"/>
               </w:rPr>
             </w:pPr>
             <w:r>
@@ -7670,7 +7634,6 @@
                 <w:color w:val="auto"/>
                 <w:spacing w:val="0"/>
                 <w:position w:val="0"/>
-                <w:shd w:fill="auto" w:val="clear"/>
               </w:rPr>
             </w:pPr>
             <w:r>
@@ -7713,7 +7676,6 @@
                 <w:color w:val="auto"/>
                 <w:spacing w:val="0"/>
                 <w:position w:val="0"/>
-                <w:shd w:fill="auto" w:val="clear"/>
               </w:rPr>
             </w:pPr>
             <w:r>
@@ -7755,7 +7717,6 @@
                 <w:rFonts w:ascii="Calibri" w:hAnsi="Calibri" w:cs="Calibri" w:eastAsia="Calibri"/>
                 <w:spacing w:val="0"/>
                 <w:position w:val="0"/>
-                <w:shd w:fill="auto" w:val="clear"/>
               </w:rPr>
             </w:pPr>
             <w:r>
@@ -7875,7 +7836,6 @@
                 <w:color w:val="auto"/>
                 <w:spacing w:val="0"/>
                 <w:position w:val="0"/>
-                <w:shd w:fill="auto" w:val="clear"/>
               </w:rPr>
             </w:pPr>
             <w:r>
@@ -7918,7 +7878,6 @@
                 <w:color w:val="auto"/>
                 <w:spacing w:val="0"/>
                 <w:position w:val="0"/>
-                <w:shd w:fill="auto" w:val="clear"/>
               </w:rPr>
             </w:pPr>
             <w:r>
@@ -7961,7 +7920,6 @@
                 <w:color w:val="auto"/>
                 <w:spacing w:val="0"/>
                 <w:position w:val="0"/>
-                <w:shd w:fill="auto" w:val="clear"/>
               </w:rPr>
             </w:pPr>
             <w:r>
@@ -8004,7 +7962,6 @@
                 <w:color w:val="auto"/>
                 <w:spacing w:val="0"/>
                 <w:position w:val="0"/>
-                <w:shd w:fill="auto" w:val="clear"/>
               </w:rPr>
             </w:pPr>
             <w:r>
@@ -8053,7 +8010,6 @@
                 <w:color w:val="auto"/>
                 <w:spacing w:val="0"/>
                 <w:position w:val="0"/>
-                <w:shd w:fill="auto" w:val="clear"/>
               </w:rPr>
             </w:pPr>
             <w:r>
@@ -8128,10 +8084,21 @@
                 <w:color w:val="auto"/>
                 <w:spacing w:val="0"/>
                 <w:position w:val="0"/>
-                <w:sz w:val="22"/>
-                <w:shd w:fill="auto" w:val="clear"/>
-              </w:rPr>
-            </w:pPr>
+                <w:shd w:fill="auto" w:val="clear"/>
+              </w:rPr>
+            </w:pPr>
+            <w:r>
+              <w:rPr>
+                <w:rFonts w:ascii="Calibri" w:hAnsi="Calibri" w:cs="Calibri" w:eastAsia="Calibri"/>
+                <w:b/>
+                <w:color w:val="auto"/>
+                <w:spacing w:val="0"/>
+                <w:position w:val="0"/>
+                <w:sz w:val="28"/>
+                <w:shd w:fill="auto" w:val="clear"/>
+              </w:rPr>
+              <w:t xml:space="preserve">Shristi Verma</w:t>
+            </w:r>
           </w:p>
         </w:tc>
         <w:tc>
@@ -8157,13 +8124,23 @@
               <w:jc w:val="center"/>
               <w:rPr>
                 <w:rFonts w:ascii="Calibri" w:hAnsi="Calibri" w:cs="Calibri" w:eastAsia="Calibri"/>
-                <w:color w:val="auto"/>
-                <w:spacing w:val="0"/>
-                <w:position w:val="0"/>
-                <w:sz w:val="22"/>
-                <w:shd w:fill="auto" w:val="clear"/>
-              </w:rPr>
-            </w:pPr>
+                <w:spacing w:val="0"/>
+                <w:position w:val="0"/>
+                <w:shd w:fill="auto" w:val="clear"/>
+              </w:rPr>
+            </w:pPr>
+            <w:r>
+              <w:rPr>
+                <w:rFonts w:ascii="Calibri" w:hAnsi="Calibri" w:cs="Calibri" w:eastAsia="Calibri"/>
+                <w:b/>
+                <w:color w:val="7030A0"/>
+                <w:spacing w:val="0"/>
+                <w:position w:val="0"/>
+                <w:sz w:val="28"/>
+                <w:shd w:fill="auto" w:val="clear"/>
+              </w:rPr>
+              <w:t xml:space="preserve">PENDING </w:t>
+            </w:r>
           </w:p>
         </w:tc>
       </w:tr>
@@ -8198,7 +8175,6 @@
                 <w:color w:val="auto"/>
                 <w:spacing w:val="0"/>
                 <w:position w:val="0"/>
-                <w:shd w:fill="auto" w:val="clear"/>
               </w:rPr>
             </w:pPr>
             <w:r>
@@ -8343,7 +8319,6 @@
                 <w:color w:val="auto"/>
                 <w:spacing w:val="0"/>
                 <w:position w:val="0"/>
-                <w:shd w:fill="auto" w:val="clear"/>
               </w:rPr>
             </w:pPr>
             <w:r>
@@ -8414,7 +8389,6 @@
                 <w:color w:val="auto"/>
                 <w:spacing w:val="0"/>
                 <w:position w:val="0"/>
-                <w:shd w:fill="auto" w:val="clear"/>
               </w:rPr>
             </w:pPr>
             <w:r>
@@ -8527,7 +8501,6 @@
                 <w:color w:val="auto"/>
                 <w:spacing w:val="0"/>
                 <w:position w:val="0"/>
-                <w:shd w:fill="auto" w:val="clear"/>
               </w:rPr>
             </w:pPr>
             <w:r>
@@ -8598,7 +8571,6 @@
                 <w:color w:val="auto"/>
                 <w:spacing w:val="0"/>
                 <w:position w:val="0"/>
-                <w:shd w:fill="auto" w:val="clear"/>
               </w:rPr>
             </w:pPr>
             <w:r>
@@ -8711,7 +8683,6 @@
                 <w:color w:val="auto"/>
                 <w:spacing w:val="0"/>
                 <w:position w:val="0"/>
-                <w:shd w:fill="auto" w:val="clear"/>
               </w:rPr>
             </w:pPr>
             <w:r>
@@ -8782,7 +8753,6 @@
                 <w:color w:val="auto"/>
                 <w:spacing w:val="0"/>
                 <w:position w:val="0"/>
-                <w:shd w:fill="auto" w:val="clear"/>
               </w:rPr>
             </w:pPr>
             <w:r>
@@ -8895,7 +8865,6 @@
                 <w:color w:val="auto"/>
                 <w:spacing w:val="0"/>
                 <w:position w:val="0"/>
-                <w:shd w:fill="auto" w:val="clear"/>
               </w:rPr>
             </w:pPr>
             <w:r>
@@ -8966,7 +8935,6 @@
                 <w:color w:val="auto"/>
                 <w:spacing w:val="0"/>
                 <w:position w:val="0"/>
-                <w:shd w:fill="auto" w:val="clear"/>
               </w:rPr>
             </w:pPr>
             <w:r>
@@ -9009,7 +8977,6 @@
                 <w:color w:val="auto"/>
                 <w:spacing w:val="0"/>
                 <w:position w:val="0"/>
-                <w:shd w:fill="auto" w:val="clear"/>
               </w:rPr>
             </w:pPr>
             <w:r>
@@ -9051,7 +9018,6 @@
                 <w:rFonts w:ascii="Calibri" w:hAnsi="Calibri" w:cs="Calibri" w:eastAsia="Calibri"/>
                 <w:spacing w:val="0"/>
                 <w:position w:val="0"/>
-                <w:shd w:fill="auto" w:val="clear"/>
               </w:rPr>
             </w:pPr>
             <w:r>
@@ -9100,7 +9066,6 @@
                 <w:color w:val="auto"/>
                 <w:spacing w:val="0"/>
                 <w:position w:val="0"/>
-                <w:shd w:fill="auto" w:val="clear"/>
               </w:rPr>
             </w:pPr>
             <w:r>
@@ -9171,7 +9136,6 @@
                 <w:color w:val="auto"/>
                 <w:spacing w:val="0"/>
                 <w:position w:val="0"/>
-                <w:shd w:fill="auto" w:val="clear"/>
               </w:rPr>
             </w:pPr>
             <w:r>
@@ -9214,7 +9178,6 @@
                 <w:color w:val="auto"/>
                 <w:spacing w:val="0"/>
                 <w:position w:val="0"/>
-                <w:shd w:fill="auto" w:val="clear"/>
               </w:rPr>
             </w:pPr>
             <w:r>
@@ -9256,7 +9219,6 @@
                 <w:rFonts w:ascii="Calibri" w:hAnsi="Calibri" w:cs="Calibri" w:eastAsia="Calibri"/>
                 <w:spacing w:val="0"/>
                 <w:position w:val="0"/>
-                <w:shd w:fill="auto" w:val="clear"/>
               </w:rPr>
             </w:pPr>
             <w:r>
@@ -9305,7 +9267,6 @@
                 <w:color w:val="auto"/>
                 <w:spacing w:val="0"/>
                 <w:position w:val="0"/>
-                <w:shd w:fill="auto" w:val="clear"/>
               </w:rPr>
             </w:pPr>
             <w:r>
@@ -9376,7 +9337,6 @@
                 <w:color w:val="auto"/>
                 <w:spacing w:val="0"/>
                 <w:position w:val="0"/>
-                <w:shd w:fill="auto" w:val="clear"/>
               </w:rPr>
             </w:pPr>
             <w:r>
@@ -9419,7 +9379,6 @@
                 <w:color w:val="auto"/>
                 <w:spacing w:val="0"/>
                 <w:position w:val="0"/>
-                <w:shd w:fill="auto" w:val="clear"/>
               </w:rPr>
             </w:pPr>
             <w:r>
@@ -9461,7 +9420,6 @@
                 <w:rFonts w:ascii="Calibri" w:hAnsi="Calibri" w:cs="Calibri" w:eastAsia="Calibri"/>
                 <w:spacing w:val="0"/>
                 <w:position w:val="0"/>
-                <w:shd w:fill="auto" w:val="clear"/>
               </w:rPr>
             </w:pPr>
             <w:r>
@@ -9827,7 +9785,6 @@
                 <w:color w:val="auto"/>
                 <w:spacing w:val="0"/>
                 <w:position w:val="0"/>
-                <w:shd w:fill="auto" w:val="clear"/>
               </w:rPr>
             </w:pPr>
             <w:r>
@@ -9870,7 +9827,6 @@
                 <w:color w:val="auto"/>
                 <w:spacing w:val="0"/>
                 <w:position w:val="0"/>
-                <w:shd w:fill="auto" w:val="clear"/>
               </w:rPr>
             </w:pPr>
             <w:r>
@@ -9913,7 +9869,6 @@
                 <w:color w:val="auto"/>
                 <w:spacing w:val="0"/>
                 <w:position w:val="0"/>
-                <w:shd w:fill="auto" w:val="clear"/>
               </w:rPr>
             </w:pPr>
             <w:r>
@@ -9956,7 +9911,6 @@
                 <w:color w:val="auto"/>
                 <w:spacing w:val="0"/>
                 <w:position w:val="0"/>
-                <w:shd w:fill="auto" w:val="clear"/>
               </w:rPr>
             </w:pPr>
             <w:r>
@@ -10005,7 +9959,6 @@
                 <w:color w:val="auto"/>
                 <w:spacing w:val="0"/>
                 <w:position w:val="0"/>
-                <w:shd w:fill="auto" w:val="clear"/>
               </w:rPr>
             </w:pPr>
             <w:r>
@@ -10080,10 +10033,21 @@
                 <w:color w:val="auto"/>
                 <w:spacing w:val="0"/>
                 <w:position w:val="0"/>
-                <w:sz w:val="22"/>
-                <w:shd w:fill="auto" w:val="clear"/>
-              </w:rPr>
-            </w:pPr>
+                <w:shd w:fill="auto" w:val="clear"/>
+              </w:rPr>
+            </w:pPr>
+            <w:r>
+              <w:rPr>
+                <w:rFonts w:ascii="Calibri" w:hAnsi="Calibri" w:cs="Calibri" w:eastAsia="Calibri"/>
+                <w:b/>
+                <w:color w:val="auto"/>
+                <w:spacing w:val="0"/>
+                <w:position w:val="0"/>
+                <w:sz w:val="28"/>
+                <w:shd w:fill="auto" w:val="clear"/>
+              </w:rPr>
+              <w:t xml:space="preserve">Shristi Verma</w:t>
+            </w:r>
           </w:p>
         </w:tc>
         <w:tc>
@@ -10109,13 +10073,23 @@
               <w:jc w:val="center"/>
               <w:rPr>
                 <w:rFonts w:ascii="Calibri" w:hAnsi="Calibri" w:cs="Calibri" w:eastAsia="Calibri"/>
-                <w:color w:val="auto"/>
-                <w:spacing w:val="0"/>
-                <w:position w:val="0"/>
-                <w:sz w:val="22"/>
-                <w:shd w:fill="auto" w:val="clear"/>
-              </w:rPr>
-            </w:pPr>
+                <w:spacing w:val="0"/>
+                <w:position w:val="0"/>
+                <w:shd w:fill="auto" w:val="clear"/>
+              </w:rPr>
+            </w:pPr>
+            <w:r>
+              <w:rPr>
+                <w:rFonts w:ascii="Calibri" w:hAnsi="Calibri" w:cs="Calibri" w:eastAsia="Calibri"/>
+                <w:b/>
+                <w:color w:val="7030A0"/>
+                <w:spacing w:val="0"/>
+                <w:position w:val="0"/>
+                <w:sz w:val="28"/>
+                <w:shd w:fill="auto" w:val="clear"/>
+              </w:rPr>
+              <w:t xml:space="preserve">PENDING </w:t>
+            </w:r>
           </w:p>
         </w:tc>
       </w:tr>
@@ -10150,7 +10124,6 @@
                 <w:color w:val="auto"/>
                 <w:spacing w:val="0"/>
                 <w:position w:val="0"/>
-                <w:shd w:fill="auto" w:val="clear"/>
               </w:rPr>
             </w:pPr>
             <w:r>
@@ -10295,7 +10268,6 @@
                 <w:color w:val="auto"/>
                 <w:spacing w:val="0"/>
                 <w:position w:val="0"/>
-                <w:shd w:fill="auto" w:val="clear"/>
               </w:rPr>
             </w:pPr>
             <w:r>
@@ -10366,7 +10338,6 @@
                 <w:color w:val="auto"/>
                 <w:spacing w:val="0"/>
                 <w:position w:val="0"/>
-                <w:shd w:fill="auto" w:val="clear"/>
               </w:rPr>
             </w:pPr>
             <w:r>
@@ -10479,7 +10450,6 @@
                 <w:color w:val="auto"/>
                 <w:spacing w:val="0"/>
                 <w:position w:val="0"/>
-                <w:shd w:fill="auto" w:val="clear"/>
               </w:rPr>
             </w:pPr>
             <w:r>
@@ -10550,7 +10520,6 @@
                 <w:color w:val="auto"/>
                 <w:spacing w:val="0"/>
                 <w:position w:val="0"/>
-                <w:shd w:fill="auto" w:val="clear"/>
               </w:rPr>
             </w:pPr>
             <w:r>
@@ -10663,7 +10632,6 @@
                 <w:color w:val="auto"/>
                 <w:spacing w:val="0"/>
                 <w:position w:val="0"/>
-                <w:shd w:fill="auto" w:val="clear"/>
               </w:rPr>
             </w:pPr>
             <w:r>
@@ -10734,7 +10702,6 @@
                 <w:color w:val="auto"/>
                 <w:spacing w:val="0"/>
                 <w:position w:val="0"/>
-                <w:shd w:fill="auto" w:val="clear"/>
               </w:rPr>
             </w:pPr>
             <w:r>
@@ -10847,7 +10814,6 @@
                 <w:color w:val="auto"/>
                 <w:spacing w:val="0"/>
                 <w:position w:val="0"/>
-                <w:shd w:fill="auto" w:val="clear"/>
               </w:rPr>
             </w:pPr>
             <w:r>
@@ -10918,7 +10884,6 @@
                 <w:color w:val="auto"/>
                 <w:spacing w:val="0"/>
                 <w:position w:val="0"/>
-                <w:shd w:fill="auto" w:val="clear"/>
               </w:rPr>
             </w:pPr>
             <w:r>
@@ -10992,7 +10957,6 @@
                 <w:rFonts w:ascii="Calibri" w:hAnsi="Calibri" w:cs="Calibri" w:eastAsia="Calibri"/>
                 <w:spacing w:val="0"/>
                 <w:position w:val="0"/>
-                <w:shd w:fill="auto" w:val="clear"/>
               </w:rPr>
             </w:pPr>
             <w:r>
@@ -11041,7 +11005,6 @@
                 <w:color w:val="auto"/>
                 <w:spacing w:val="0"/>
                 <w:position w:val="0"/>
-                <w:shd w:fill="auto" w:val="clear"/>
               </w:rPr>
             </w:pPr>
             <w:r>
@@ -11112,7 +11075,6 @@
                 <w:color w:val="auto"/>
                 <w:spacing w:val="0"/>
                 <w:position w:val="0"/>
-                <w:shd w:fill="auto" w:val="clear"/>
               </w:rPr>
             </w:pPr>
             <w:r>
@@ -11155,7 +11117,6 @@
                 <w:color w:val="auto"/>
                 <w:spacing w:val="0"/>
                 <w:position w:val="0"/>
-                <w:shd w:fill="auto" w:val="clear"/>
               </w:rPr>
             </w:pPr>
             <w:r>
@@ -11197,7 +11158,6 @@
                 <w:rFonts w:ascii="Calibri" w:hAnsi="Calibri" w:cs="Calibri" w:eastAsia="Calibri"/>
                 <w:spacing w:val="0"/>
                 <w:position w:val="0"/>
-                <w:shd w:fill="auto" w:val="clear"/>
               </w:rPr>
             </w:pPr>
             <w:r>
@@ -11246,7 +11206,6 @@
                 <w:color w:val="auto"/>
                 <w:spacing w:val="0"/>
                 <w:position w:val="0"/>
-                <w:shd w:fill="auto" w:val="clear"/>
               </w:rPr>
             </w:pPr>
             <w:r>
@@ -11317,7 +11276,6 @@
                 <w:color w:val="auto"/>
                 <w:spacing w:val="0"/>
                 <w:position w:val="0"/>
-                <w:shd w:fill="auto" w:val="clear"/>
               </w:rPr>
             </w:pPr>
             <w:r>
@@ -11360,7 +11318,6 @@
                 <w:color w:val="auto"/>
                 <w:spacing w:val="0"/>
                 <w:position w:val="0"/>
-                <w:shd w:fill="auto" w:val="clear"/>
               </w:rPr>
             </w:pPr>
             <w:r>
@@ -11402,7 +11359,6 @@
                 <w:rFonts w:ascii="Calibri" w:hAnsi="Calibri" w:cs="Calibri" w:eastAsia="Calibri"/>
                 <w:spacing w:val="0"/>
                 <w:position w:val="0"/>
-                <w:shd w:fill="auto" w:val="clear"/>
               </w:rPr>
             </w:pPr>
             <w:r>
@@ -11479,7 +11435,6 @@
                 <w:color w:val="auto"/>
                 <w:spacing w:val="0"/>
                 <w:position w:val="0"/>
-                <w:shd w:fill="auto" w:val="clear"/>
               </w:rPr>
             </w:pPr>
             <w:r>
@@ -11550,7 +11505,6 @@
                 <w:color w:val="auto"/>
                 <w:spacing w:val="0"/>
                 <w:position w:val="0"/>
-                <w:shd w:fill="auto" w:val="clear"/>
               </w:rPr>
             </w:pPr>
             <w:r>
@@ -11593,7 +11547,6 @@
                 <w:color w:val="auto"/>
                 <w:spacing w:val="0"/>
                 <w:position w:val="0"/>
-                <w:shd w:fill="auto" w:val="clear"/>
               </w:rPr>
             </w:pPr>
             <w:r>
@@ -11635,7 +11588,6 @@
                 <w:rFonts w:ascii="Calibri" w:hAnsi="Calibri" w:cs="Calibri" w:eastAsia="Calibri"/>
                 <w:spacing w:val="0"/>
                 <w:position w:val="0"/>
-                <w:shd w:fill="auto" w:val="clear"/>
               </w:rPr>
             </w:pPr>
             <w:r>
@@ -11684,7 +11636,6 @@
                 <w:color w:val="auto"/>
                 <w:spacing w:val="0"/>
                 <w:position w:val="0"/>
-                <w:shd w:fill="auto" w:val="clear"/>
               </w:rPr>
             </w:pPr>
             <w:r>
@@ -11755,7 +11706,6 @@
                 <w:color w:val="auto"/>
                 <w:spacing w:val="0"/>
                 <w:position w:val="0"/>
-                <w:shd w:fill="auto" w:val="clear"/>
               </w:rPr>
             </w:pPr>
             <w:r>
@@ -11798,7 +11748,6 @@
                 <w:color w:val="auto"/>
                 <w:spacing w:val="0"/>
                 <w:position w:val="0"/>
-                <w:shd w:fill="auto" w:val="clear"/>
               </w:rPr>
             </w:pPr>
             <w:r>
@@ -11840,7 +11789,6 @@
                 <w:rFonts w:ascii="Calibri" w:hAnsi="Calibri" w:cs="Calibri" w:eastAsia="Calibri"/>
                 <w:spacing w:val="0"/>
                 <w:position w:val="0"/>
-                <w:shd w:fill="auto" w:val="clear"/>
               </w:rPr>
             </w:pPr>
             <w:r>
@@ -12254,7 +12202,6 @@
                 <w:color w:val="auto"/>
                 <w:spacing w:val="0"/>
                 <w:position w:val="0"/>
-                <w:shd w:fill="auto" w:val="clear"/>
               </w:rPr>
             </w:pPr>
             <w:r>
@@ -12297,7 +12244,6 @@
                 <w:color w:val="auto"/>
                 <w:spacing w:val="0"/>
                 <w:position w:val="0"/>
-                <w:shd w:fill="auto" w:val="clear"/>
               </w:rPr>
             </w:pPr>
             <w:r>
@@ -12340,7 +12286,6 @@
                 <w:color w:val="auto"/>
                 <w:spacing w:val="0"/>
                 <w:position w:val="0"/>
-                <w:shd w:fill="auto" w:val="clear"/>
               </w:rPr>
             </w:pPr>
             <w:r>
@@ -12383,7 +12328,6 @@
                 <w:color w:val="auto"/>
                 <w:spacing w:val="0"/>
                 <w:position w:val="0"/>
-                <w:shd w:fill="auto" w:val="clear"/>
               </w:rPr>
             </w:pPr>
             <w:r>
@@ -12432,7 +12376,6 @@
                 <w:color w:val="auto"/>
                 <w:spacing w:val="0"/>
                 <w:position w:val="0"/>
-                <w:shd w:fill="auto" w:val="clear"/>
               </w:rPr>
             </w:pPr>
             <w:r>
@@ -12507,10 +12450,21 @@
                 <w:color w:val="auto"/>
                 <w:spacing w:val="0"/>
                 <w:position w:val="0"/>
-                <w:sz w:val="22"/>
-                <w:shd w:fill="auto" w:val="clear"/>
-              </w:rPr>
-            </w:pPr>
+                <w:shd w:fill="auto" w:val="clear"/>
+              </w:rPr>
+            </w:pPr>
+            <w:r>
+              <w:rPr>
+                <w:rFonts w:ascii="Calibri" w:hAnsi="Calibri" w:cs="Calibri" w:eastAsia="Calibri"/>
+                <w:b/>
+                <w:color w:val="auto"/>
+                <w:spacing w:val="0"/>
+                <w:position w:val="0"/>
+                <w:sz w:val="28"/>
+                <w:shd w:fill="auto" w:val="clear"/>
+              </w:rPr>
+              <w:t xml:space="preserve">Shristi Verma</w:t>
+            </w:r>
           </w:p>
         </w:tc>
         <w:tc>
@@ -12536,13 +12490,23 @@
               <w:jc w:val="center"/>
               <w:rPr>
                 <w:rFonts w:ascii="Calibri" w:hAnsi="Calibri" w:cs="Calibri" w:eastAsia="Calibri"/>
-                <w:color w:val="auto"/>
-                <w:spacing w:val="0"/>
-                <w:position w:val="0"/>
-                <w:sz w:val="22"/>
-                <w:shd w:fill="auto" w:val="clear"/>
-              </w:rPr>
-            </w:pPr>
+                <w:spacing w:val="0"/>
+                <w:position w:val="0"/>
+                <w:shd w:fill="auto" w:val="clear"/>
+              </w:rPr>
+            </w:pPr>
+            <w:r>
+              <w:rPr>
+                <w:rFonts w:ascii="Calibri" w:hAnsi="Calibri" w:cs="Calibri" w:eastAsia="Calibri"/>
+                <w:b/>
+                <w:color w:val="7030A0"/>
+                <w:spacing w:val="0"/>
+                <w:position w:val="0"/>
+                <w:sz w:val="28"/>
+                <w:shd w:fill="auto" w:val="clear"/>
+              </w:rPr>
+              <w:t xml:space="preserve">PENDING </w:t>
+            </w:r>
           </w:p>
         </w:tc>
       </w:tr>
@@ -12577,7 +12541,6 @@
                 <w:color w:val="auto"/>
                 <w:spacing w:val="0"/>
                 <w:position w:val="0"/>
-                <w:shd w:fill="auto" w:val="clear"/>
               </w:rPr>
             </w:pPr>
             <w:r>
@@ -12722,7 +12685,6 @@
                 <w:color w:val="auto"/>
                 <w:spacing w:val="0"/>
                 <w:position w:val="0"/>
-                <w:shd w:fill="auto" w:val="clear"/>
               </w:rPr>
             </w:pPr>
             <w:r>
@@ -12793,7 +12755,6 @@
                 <w:color w:val="auto"/>
                 <w:spacing w:val="0"/>
                 <w:position w:val="0"/>
-                <w:shd w:fill="auto" w:val="clear"/>
               </w:rPr>
             </w:pPr>
             <w:r>
@@ -12906,7 +12867,6 @@
                 <w:color w:val="auto"/>
                 <w:spacing w:val="0"/>
                 <w:position w:val="0"/>
-                <w:shd w:fill="auto" w:val="clear"/>
               </w:rPr>
             </w:pPr>
             <w:r>
@@ -12977,7 +12937,6 @@
                 <w:color w:val="auto"/>
                 <w:spacing w:val="0"/>
                 <w:position w:val="0"/>
-                <w:shd w:fill="auto" w:val="clear"/>
               </w:rPr>
             </w:pPr>
             <w:r>
@@ -13090,7 +13049,6 @@
                 <w:color w:val="auto"/>
                 <w:spacing w:val="0"/>
                 <w:position w:val="0"/>
-                <w:shd w:fill="auto" w:val="clear"/>
               </w:rPr>
             </w:pPr>
             <w:r>
@@ -13161,7 +13119,6 @@
                 <w:color w:val="auto"/>
                 <w:spacing w:val="0"/>
                 <w:position w:val="0"/>
-                <w:shd w:fill="auto" w:val="clear"/>
               </w:rPr>
             </w:pPr>
             <w:r>
@@ -13274,7 +13231,6 @@
                 <w:color w:val="auto"/>
                 <w:spacing w:val="0"/>
                 <w:position w:val="0"/>
-                <w:shd w:fill="auto" w:val="clear"/>
               </w:rPr>
             </w:pPr>
             <w:r>
@@ -13345,7 +13301,6 @@
                 <w:color w:val="auto"/>
                 <w:spacing w:val="0"/>
                 <w:position w:val="0"/>
-                <w:shd w:fill="auto" w:val="clear"/>
               </w:rPr>
             </w:pPr>
             <w:r>
@@ -13388,7 +13343,6 @@
                 <w:color w:val="auto"/>
                 <w:spacing w:val="0"/>
                 <w:position w:val="0"/>
-                <w:shd w:fill="auto" w:val="clear"/>
               </w:rPr>
             </w:pPr>
             <w:r>
@@ -13430,7 +13384,6 @@
                 <w:rFonts w:ascii="Calibri" w:hAnsi="Calibri" w:cs="Calibri" w:eastAsia="Calibri"/>
                 <w:spacing w:val="0"/>
                 <w:position w:val="0"/>
-                <w:shd w:fill="auto" w:val="clear"/>
               </w:rPr>
             </w:pPr>
             <w:r>
@@ -13479,7 +13432,6 @@
                 <w:color w:val="auto"/>
                 <w:spacing w:val="0"/>
                 <w:position w:val="0"/>
-                <w:shd w:fill="auto" w:val="clear"/>
               </w:rPr>
             </w:pPr>
             <w:r>
@@ -13550,7 +13502,6 @@
                 <w:color w:val="auto"/>
                 <w:spacing w:val="0"/>
                 <w:position w:val="0"/>
-                <w:shd w:fill="auto" w:val="clear"/>
               </w:rPr>
             </w:pPr>
             <w:r>
@@ -13593,7 +13544,6 @@
                 <w:color w:val="auto"/>
                 <w:spacing w:val="0"/>
                 <w:position w:val="0"/>
-                <w:shd w:fill="auto" w:val="clear"/>
               </w:rPr>
             </w:pPr>
             <w:r>
@@ -13635,7 +13585,6 @@
                 <w:rFonts w:ascii="Calibri" w:hAnsi="Calibri" w:cs="Calibri" w:eastAsia="Calibri"/>
                 <w:spacing w:val="0"/>
                 <w:position w:val="0"/>
-                <w:shd w:fill="auto" w:val="clear"/>
               </w:rPr>
             </w:pPr>
             <w:r>
@@ -13684,7 +13633,6 @@
                 <w:color w:val="auto"/>
                 <w:spacing w:val="0"/>
                 <w:position w:val="0"/>
-                <w:shd w:fill="auto" w:val="clear"/>
               </w:rPr>
             </w:pPr>
             <w:r>
@@ -13755,7 +13703,6 @@
                 <w:color w:val="auto"/>
                 <w:spacing w:val="0"/>
                 <w:position w:val="0"/>
-                <w:shd w:fill="auto" w:val="clear"/>
               </w:rPr>
             </w:pPr>
             <w:r>
@@ -13798,7 +13745,6 @@
                 <w:color w:val="auto"/>
                 <w:spacing w:val="0"/>
                 <w:position w:val="0"/>
-                <w:shd w:fill="auto" w:val="clear"/>
               </w:rPr>
             </w:pPr>
             <w:r>
@@ -13840,7 +13786,6 @@
                 <w:rFonts w:ascii="Calibri" w:hAnsi="Calibri" w:cs="Calibri" w:eastAsia="Calibri"/>
                 <w:spacing w:val="0"/>
                 <w:position w:val="0"/>
-                <w:shd w:fill="auto" w:val="clear"/>
               </w:rPr>
             </w:pPr>
             <w:r>
@@ -13917,7 +13862,6 @@
                 <w:color w:val="auto"/>
                 <w:spacing w:val="0"/>
                 <w:position w:val="0"/>
-                <w:shd w:fill="auto" w:val="clear"/>
               </w:rPr>
             </w:pPr>
             <w:r>
@@ -13988,7 +13932,6 @@
                 <w:color w:val="auto"/>
                 <w:spacing w:val="0"/>
                 <w:position w:val="0"/>
-                <w:shd w:fill="auto" w:val="clear"/>
               </w:rPr>
             </w:pPr>
             <w:r>
@@ -14031,7 +13974,6 @@
                 <w:color w:val="auto"/>
                 <w:spacing w:val="0"/>
                 <w:position w:val="0"/>
-                <w:shd w:fill="auto" w:val="clear"/>
               </w:rPr>
             </w:pPr>
             <w:r>
@@ -14073,7 +14015,6 @@
                 <w:rFonts w:ascii="Calibri" w:hAnsi="Calibri" w:cs="Calibri" w:eastAsia="Calibri"/>
                 <w:spacing w:val="0"/>
                 <w:position w:val="0"/>
-                <w:shd w:fill="auto" w:val="clear"/>
               </w:rPr>
             </w:pPr>
             <w:r>
@@ -14150,7 +14091,6 @@
                 <w:color w:val="auto"/>
                 <w:spacing w:val="0"/>
                 <w:position w:val="0"/>
-                <w:shd w:fill="auto" w:val="clear"/>
               </w:rPr>
             </w:pPr>
           </w:p>
@@ -14181,7 +14121,6 @@
                 <w:color w:val="auto"/>
                 <w:spacing w:val="0"/>
                 <w:position w:val="0"/>
-                <w:shd w:fill="auto" w:val="clear"/>
               </w:rPr>
             </w:pPr>
             <w:r>
@@ -14224,7 +14163,6 @@
                 <w:color w:val="auto"/>
                 <w:spacing w:val="0"/>
                 <w:position w:val="0"/>
-                <w:shd w:fill="auto" w:val="clear"/>
               </w:rPr>
             </w:pPr>
             <w:r>
@@ -14266,7 +14204,6 @@
                 <w:rFonts w:ascii="Calibri" w:hAnsi="Calibri" w:cs="Calibri" w:eastAsia="Calibri"/>
                 <w:spacing w:val="0"/>
                 <w:position w:val="0"/>
-                <w:shd w:fill="auto" w:val="clear"/>
               </w:rPr>
             </w:pPr>
             <w:r>
@@ -14343,7 +14280,6 @@
                 <w:color w:val="auto"/>
                 <w:spacing w:val="0"/>
                 <w:position w:val="0"/>
-                <w:shd w:fill="auto" w:val="clear"/>
               </w:rPr>
             </w:pPr>
           </w:p>
@@ -14374,7 +14310,6 @@
                 <w:color w:val="auto"/>
                 <w:spacing w:val="0"/>
                 <w:position w:val="0"/>
-                <w:shd w:fill="auto" w:val="clear"/>
               </w:rPr>
             </w:pPr>
             <w:r>
@@ -14417,7 +14352,6 @@
                 <w:color w:val="auto"/>
                 <w:spacing w:val="0"/>
                 <w:position w:val="0"/>
-                <w:shd w:fill="auto" w:val="clear"/>
               </w:rPr>
             </w:pPr>
             <w:r>
@@ -14459,7 +14393,6 @@
                 <w:rFonts w:ascii="Calibri" w:hAnsi="Calibri" w:cs="Calibri" w:eastAsia="Calibri"/>
                 <w:spacing w:val="0"/>
                 <w:position w:val="0"/>
-                <w:shd w:fill="auto" w:val="clear"/>
               </w:rPr>
             </w:pPr>
             <w:r>
@@ -14760,7 +14693,6 @@
                 <w:color w:val="auto"/>
                 <w:spacing w:val="0"/>
                 <w:position w:val="0"/>
-                <w:shd w:fill="auto" w:val="clear"/>
               </w:rPr>
             </w:pPr>
             <w:r>
@@ -14803,7 +14735,6 @@
                 <w:color w:val="auto"/>
                 <w:spacing w:val="0"/>
                 <w:position w:val="0"/>
-                <w:shd w:fill="auto" w:val="clear"/>
               </w:rPr>
             </w:pPr>
             <w:r>
@@ -14846,7 +14777,6 @@
                 <w:color w:val="auto"/>
                 <w:spacing w:val="0"/>
                 <w:position w:val="0"/>
-                <w:shd w:fill="auto" w:val="clear"/>
               </w:rPr>
             </w:pPr>
             <w:r>
@@ -14889,7 +14819,6 @@
                 <w:color w:val="auto"/>
                 <w:spacing w:val="0"/>
                 <w:position w:val="0"/>
-                <w:shd w:fill="auto" w:val="clear"/>
               </w:rPr>
             </w:pPr>
             <w:r>
@@ -14938,7 +14867,6 @@
                 <w:color w:val="auto"/>
                 <w:spacing w:val="0"/>
                 <w:position w:val="0"/>
-                <w:shd w:fill="auto" w:val="clear"/>
               </w:rPr>
             </w:pPr>
             <w:r>
@@ -15013,10 +14941,21 @@
                 <w:color w:val="auto"/>
                 <w:spacing w:val="0"/>
                 <w:position w:val="0"/>
-                <w:sz w:val="22"/>
-                <w:shd w:fill="auto" w:val="clear"/>
-              </w:rPr>
-            </w:pPr>
+                <w:shd w:fill="auto" w:val="clear"/>
+              </w:rPr>
+            </w:pPr>
+            <w:r>
+              <w:rPr>
+                <w:rFonts w:ascii="Calibri" w:hAnsi="Calibri" w:cs="Calibri" w:eastAsia="Calibri"/>
+                <w:b/>
+                <w:color w:val="auto"/>
+                <w:spacing w:val="0"/>
+                <w:position w:val="0"/>
+                <w:sz w:val="28"/>
+                <w:shd w:fill="auto" w:val="clear"/>
+              </w:rPr>
+              <w:t xml:space="preserve">Shristi Verma</w:t>
+            </w:r>
           </w:p>
         </w:tc>
         <w:tc>
@@ -15042,13 +14981,23 @@
               <w:jc w:val="center"/>
               <w:rPr>
                 <w:rFonts w:ascii="Calibri" w:hAnsi="Calibri" w:cs="Calibri" w:eastAsia="Calibri"/>
-                <w:color w:val="auto"/>
-                <w:spacing w:val="0"/>
-                <w:position w:val="0"/>
-                <w:sz w:val="22"/>
-                <w:shd w:fill="auto" w:val="clear"/>
-              </w:rPr>
-            </w:pPr>
+                <w:spacing w:val="0"/>
+                <w:position w:val="0"/>
+                <w:shd w:fill="auto" w:val="clear"/>
+              </w:rPr>
+            </w:pPr>
+            <w:r>
+              <w:rPr>
+                <w:rFonts w:ascii="Calibri" w:hAnsi="Calibri" w:cs="Calibri" w:eastAsia="Calibri"/>
+                <w:b/>
+                <w:color w:val="7030A0"/>
+                <w:spacing w:val="0"/>
+                <w:position w:val="0"/>
+                <w:sz w:val="28"/>
+                <w:shd w:fill="auto" w:val="clear"/>
+              </w:rPr>
+              <w:t xml:space="preserve">PENDING </w:t>
+            </w:r>
           </w:p>
         </w:tc>
       </w:tr>
@@ -15083,7 +15032,6 @@
                 <w:color w:val="auto"/>
                 <w:spacing w:val="0"/>
                 <w:position w:val="0"/>
-                <w:shd w:fill="auto" w:val="clear"/>
               </w:rPr>
             </w:pPr>
             <w:r>
@@ -15228,7 +15176,6 @@
                 <w:color w:val="auto"/>
                 <w:spacing w:val="0"/>
                 <w:position w:val="0"/>
-                <w:shd w:fill="auto" w:val="clear"/>
               </w:rPr>
             </w:pPr>
             <w:r>
@@ -15299,7 +15246,6 @@
                 <w:color w:val="auto"/>
                 <w:spacing w:val="0"/>
                 <w:position w:val="0"/>
-                <w:shd w:fill="auto" w:val="clear"/>
               </w:rPr>
             </w:pPr>
             <w:r>
@@ -15412,7 +15358,6 @@
                 <w:color w:val="auto"/>
                 <w:spacing w:val="0"/>
                 <w:position w:val="0"/>
-                <w:shd w:fill="auto" w:val="clear"/>
               </w:rPr>
             </w:pPr>
             <w:r>
@@ -15483,7 +15428,6 @@
                 <w:color w:val="auto"/>
                 <w:spacing w:val="0"/>
                 <w:position w:val="0"/>
-                <w:shd w:fill="auto" w:val="clear"/>
               </w:rPr>
             </w:pPr>
             <w:r>
@@ -15596,7 +15540,6 @@
                 <w:color w:val="auto"/>
                 <w:spacing w:val="0"/>
                 <w:position w:val="0"/>
-                <w:shd w:fill="auto" w:val="clear"/>
               </w:rPr>
             </w:pPr>
             <w:r>
@@ -15667,7 +15610,6 @@
                 <w:color w:val="auto"/>
                 <w:spacing w:val="0"/>
                 <w:position w:val="0"/>
-                <w:shd w:fill="auto" w:val="clear"/>
               </w:rPr>
             </w:pPr>
             <w:r>
@@ -15780,7 +15722,6 @@
                 <w:color w:val="auto"/>
                 <w:spacing w:val="0"/>
                 <w:position w:val="0"/>
-                <w:shd w:fill="auto" w:val="clear"/>
               </w:rPr>
             </w:pPr>
             <w:r>
@@ -15851,7 +15792,6 @@
                 <w:color w:val="auto"/>
                 <w:spacing w:val="0"/>
                 <w:position w:val="0"/>
-                <w:shd w:fill="auto" w:val="clear"/>
               </w:rPr>
             </w:pPr>
             <w:r>
@@ -15964,7 +15904,6 @@
                 <w:color w:val="auto"/>
                 <w:spacing w:val="0"/>
                 <w:position w:val="0"/>
-                <w:shd w:fill="auto" w:val="clear"/>
               </w:rPr>
             </w:pPr>
             <w:r>
@@ -16035,7 +15974,6 @@
                 <w:color w:val="auto"/>
                 <w:spacing w:val="0"/>
                 <w:position w:val="0"/>
-                <w:shd w:fill="auto" w:val="clear"/>
               </w:rPr>
             </w:pPr>
             <w:r>
@@ -16078,7 +16016,6 @@
                 <w:color w:val="auto"/>
                 <w:spacing w:val="0"/>
                 <w:position w:val="0"/>
-                <w:shd w:fill="auto" w:val="clear"/>
               </w:rPr>
             </w:pPr>
             <w:r>
@@ -16120,7 +16057,6 @@
                 <w:rFonts w:ascii="Calibri" w:hAnsi="Calibri" w:cs="Calibri" w:eastAsia="Calibri"/>
                 <w:spacing w:val="0"/>
                 <w:position w:val="0"/>
-                <w:shd w:fill="auto" w:val="clear"/>
               </w:rPr>
             </w:pPr>
             <w:r>
@@ -16169,7 +16105,6 @@
                 <w:color w:val="auto"/>
                 <w:spacing w:val="0"/>
                 <w:position w:val="0"/>
-                <w:shd w:fill="auto" w:val="clear"/>
               </w:rPr>
             </w:pPr>
             <w:r>
@@ -16240,7 +16175,6 @@
                 <w:color w:val="auto"/>
                 <w:spacing w:val="0"/>
                 <w:position w:val="0"/>
-                <w:shd w:fill="auto" w:val="clear"/>
               </w:rPr>
             </w:pPr>
             <w:r>
@@ -16283,7 +16217,6 @@
                 <w:color w:val="auto"/>
                 <w:spacing w:val="0"/>
                 <w:position w:val="0"/>
-                <w:shd w:fill="auto" w:val="clear"/>
               </w:rPr>
             </w:pPr>
             <w:r>
@@ -16325,7 +16258,6 @@
                 <w:rFonts w:ascii="Calibri" w:hAnsi="Calibri" w:cs="Calibri" w:eastAsia="Calibri"/>
                 <w:spacing w:val="0"/>
                 <w:position w:val="0"/>
-                <w:shd w:fill="auto" w:val="clear"/>
               </w:rPr>
             </w:pPr>
             <w:r>
@@ -16402,7 +16334,6 @@
                 <w:color w:val="auto"/>
                 <w:spacing w:val="0"/>
                 <w:position w:val="0"/>
-                <w:shd w:fill="auto" w:val="clear"/>
               </w:rPr>
             </w:pPr>
             <w:r>
@@ -16473,7 +16404,6 @@
                 <w:color w:val="auto"/>
                 <w:spacing w:val="0"/>
                 <w:position w:val="0"/>
-                <w:shd w:fill="auto" w:val="clear"/>
               </w:rPr>
             </w:pPr>
             <w:r>
@@ -16516,7 +16446,6 @@
                 <w:color w:val="auto"/>
                 <w:spacing w:val="0"/>
                 <w:position w:val="0"/>
-                <w:shd w:fill="auto" w:val="clear"/>
               </w:rPr>
             </w:pPr>
             <w:r>
@@ -16558,7 +16487,6 @@
                 <w:rFonts w:ascii="Calibri" w:hAnsi="Calibri" w:cs="Calibri" w:eastAsia="Calibri"/>
                 <w:spacing w:val="0"/>
                 <w:position w:val="0"/>
-                <w:shd w:fill="auto" w:val="clear"/>
               </w:rPr>
             </w:pPr>
             <w:r>
@@ -16607,7 +16535,6 @@
                 <w:color w:val="auto"/>
                 <w:spacing w:val="0"/>
                 <w:position w:val="0"/>
-                <w:shd w:fill="auto" w:val="clear"/>
               </w:rPr>
             </w:pPr>
             <w:r>
@@ -16678,7 +16605,6 @@
                 <w:color w:val="auto"/>
                 <w:spacing w:val="0"/>
                 <w:position w:val="0"/>
-                <w:shd w:fill="auto" w:val="clear"/>
               </w:rPr>
             </w:pPr>
             <w:r>
@@ -16721,7 +16647,6 @@
                 <w:color w:val="auto"/>
                 <w:spacing w:val="0"/>
                 <w:position w:val="0"/>
-                <w:shd w:fill="auto" w:val="clear"/>
               </w:rPr>
             </w:pPr>
             <w:r>
@@ -16763,7 +16688,6 @@
                 <w:rFonts w:ascii="Calibri" w:hAnsi="Calibri" w:cs="Calibri" w:eastAsia="Calibri"/>
                 <w:spacing w:val="0"/>
                 <w:position w:val="0"/>
-                <w:shd w:fill="auto" w:val="clear"/>
               </w:rPr>
             </w:pPr>
             <w:r>
@@ -17047,7 +16971,6 @@
                 <w:color w:val="auto"/>
                 <w:spacing w:val="0"/>
                 <w:position w:val="0"/>
-                <w:shd w:fill="auto" w:val="clear"/>
               </w:rPr>
             </w:pPr>
             <w:r>
@@ -17090,7 +17013,6 @@
                 <w:color w:val="auto"/>
                 <w:spacing w:val="0"/>
                 <w:position w:val="0"/>
-                <w:shd w:fill="auto" w:val="clear"/>
               </w:rPr>
             </w:pPr>
             <w:r>
@@ -17133,7 +17055,6 @@
                 <w:color w:val="auto"/>
                 <w:spacing w:val="0"/>
                 <w:position w:val="0"/>
-                <w:shd w:fill="auto" w:val="clear"/>
               </w:rPr>
             </w:pPr>
             <w:r>
@@ -17176,7 +17097,6 @@
                 <w:color w:val="auto"/>
                 <w:spacing w:val="0"/>
                 <w:position w:val="0"/>
-                <w:shd w:fill="auto" w:val="clear"/>
               </w:rPr>
             </w:pPr>
             <w:r>
@@ -17225,7 +17145,6 @@
                 <w:color w:val="auto"/>
                 <w:spacing w:val="0"/>
                 <w:position w:val="0"/>
-                <w:shd w:fill="auto" w:val="clear"/>
               </w:rPr>
             </w:pPr>
             <w:r>
@@ -17300,10 +17219,21 @@
                 <w:color w:val="auto"/>
                 <w:spacing w:val="0"/>
                 <w:position w:val="0"/>
-                <w:sz w:val="22"/>
-                <w:shd w:fill="auto" w:val="clear"/>
-              </w:rPr>
-            </w:pPr>
+                <w:shd w:fill="auto" w:val="clear"/>
+              </w:rPr>
+            </w:pPr>
+            <w:r>
+              <w:rPr>
+                <w:rFonts w:ascii="Calibri" w:hAnsi="Calibri" w:cs="Calibri" w:eastAsia="Calibri"/>
+                <w:b/>
+                <w:color w:val="auto"/>
+                <w:spacing w:val="0"/>
+                <w:position w:val="0"/>
+                <w:sz w:val="28"/>
+                <w:shd w:fill="auto" w:val="clear"/>
+              </w:rPr>
+              <w:t xml:space="preserve">Shristi Verma</w:t>
+            </w:r>
           </w:p>
         </w:tc>
         <w:tc>
@@ -17329,13 +17259,23 @@
               <w:jc w:val="center"/>
               <w:rPr>
                 <w:rFonts w:ascii="Calibri" w:hAnsi="Calibri" w:cs="Calibri" w:eastAsia="Calibri"/>
-                <w:color w:val="auto"/>
-                <w:spacing w:val="0"/>
-                <w:position w:val="0"/>
-                <w:sz w:val="22"/>
-                <w:shd w:fill="auto" w:val="clear"/>
-              </w:rPr>
-            </w:pPr>
+                <w:spacing w:val="0"/>
+                <w:position w:val="0"/>
+                <w:shd w:fill="auto" w:val="clear"/>
+              </w:rPr>
+            </w:pPr>
+            <w:r>
+              <w:rPr>
+                <w:rFonts w:ascii="Calibri" w:hAnsi="Calibri" w:cs="Calibri" w:eastAsia="Calibri"/>
+                <w:b/>
+                <w:color w:val="7030A0"/>
+                <w:spacing w:val="0"/>
+                <w:position w:val="0"/>
+                <w:sz w:val="28"/>
+                <w:shd w:fill="auto" w:val="clear"/>
+              </w:rPr>
+              <w:t xml:space="preserve">PENDING </w:t>
+            </w:r>
           </w:p>
         </w:tc>
       </w:tr>
@@ -17370,7 +17310,6 @@
                 <w:color w:val="auto"/>
                 <w:spacing w:val="0"/>
                 <w:position w:val="0"/>
-                <w:shd w:fill="auto" w:val="clear"/>
               </w:rPr>
             </w:pPr>
             <w:r>
@@ -17515,7 +17454,6 @@
                 <w:color w:val="auto"/>
                 <w:spacing w:val="0"/>
                 <w:position w:val="0"/>
-                <w:shd w:fill="auto" w:val="clear"/>
               </w:rPr>
             </w:pPr>
             <w:r>
@@ -17586,7 +17524,6 @@
                 <w:color w:val="auto"/>
                 <w:spacing w:val="0"/>
                 <w:position w:val="0"/>
-                <w:shd w:fill="auto" w:val="clear"/>
               </w:rPr>
             </w:pPr>
             <w:r>
@@ -17699,7 +17636,6 @@
                 <w:color w:val="auto"/>
                 <w:spacing w:val="0"/>
                 <w:position w:val="0"/>
-                <w:shd w:fill="auto" w:val="clear"/>
               </w:rPr>
             </w:pPr>
             <w:r>
@@ -17770,7 +17706,6 @@
                 <w:color w:val="auto"/>
                 <w:spacing w:val="0"/>
                 <w:position w:val="0"/>
-                <w:shd w:fill="auto" w:val="clear"/>
               </w:rPr>
             </w:pPr>
             <w:r>
@@ -17883,7 +17818,6 @@
                 <w:color w:val="auto"/>
                 <w:spacing w:val="0"/>
                 <w:position w:val="0"/>
-                <w:shd w:fill="auto" w:val="clear"/>
               </w:rPr>
             </w:pPr>
             <w:r>
@@ -17954,7 +17888,6 @@
                 <w:color w:val="auto"/>
                 <w:spacing w:val="0"/>
                 <w:position w:val="0"/>
-                <w:shd w:fill="auto" w:val="clear"/>
               </w:rPr>
             </w:pPr>
             <w:r>
@@ -18067,7 +18000,6 @@
                 <w:color w:val="auto"/>
                 <w:spacing w:val="0"/>
                 <w:position w:val="0"/>
-                <w:shd w:fill="auto" w:val="clear"/>
               </w:rPr>
             </w:pPr>
             <w:r>
@@ -18138,7 +18070,6 @@
                 <w:color w:val="auto"/>
                 <w:spacing w:val="0"/>
                 <w:position w:val="0"/>
-                <w:shd w:fill="auto" w:val="clear"/>
               </w:rPr>
             </w:pPr>
             <w:r>
@@ -18251,7 +18182,6 @@
                 <w:color w:val="auto"/>
                 <w:spacing w:val="0"/>
                 <w:position w:val="0"/>
-                <w:shd w:fill="auto" w:val="clear"/>
               </w:rPr>
             </w:pPr>
             <w:r>
@@ -18322,7 +18252,6 @@
                 <w:color w:val="auto"/>
                 <w:spacing w:val="0"/>
                 <w:position w:val="0"/>
-                <w:shd w:fill="auto" w:val="clear"/>
               </w:rPr>
             </w:pPr>
             <w:r>
@@ -18365,7 +18294,6 @@
                 <w:color w:val="auto"/>
                 <w:spacing w:val="0"/>
                 <w:position w:val="0"/>
-                <w:shd w:fill="auto" w:val="clear"/>
               </w:rPr>
             </w:pPr>
             <w:r>
@@ -18407,7 +18335,6 @@
                 <w:rFonts w:ascii="Calibri" w:hAnsi="Calibri" w:cs="Calibri" w:eastAsia="Calibri"/>
                 <w:spacing w:val="0"/>
                 <w:position w:val="0"/>
-                <w:shd w:fill="auto" w:val="clear"/>
               </w:rPr>
             </w:pPr>
             <w:r>
@@ -18456,7 +18383,6 @@
                 <w:color w:val="auto"/>
                 <w:spacing w:val="0"/>
                 <w:position w:val="0"/>
-                <w:shd w:fill="auto" w:val="clear"/>
               </w:rPr>
             </w:pPr>
             <w:r>
@@ -18527,7 +18453,6 @@
                 <w:color w:val="auto"/>
                 <w:spacing w:val="0"/>
                 <w:position w:val="0"/>
-                <w:shd w:fill="auto" w:val="clear"/>
               </w:rPr>
             </w:pPr>
             <w:r>
@@ -18570,7 +18495,6 @@
                 <w:color w:val="auto"/>
                 <w:spacing w:val="0"/>
                 <w:position w:val="0"/>
-                <w:shd w:fill="auto" w:val="clear"/>
               </w:rPr>
             </w:pPr>
             <w:r>
@@ -18612,7 +18536,6 @@
                 <w:rFonts w:ascii="Calibri" w:hAnsi="Calibri" w:cs="Calibri" w:eastAsia="Calibri"/>
                 <w:spacing w:val="0"/>
                 <w:position w:val="0"/>
-                <w:shd w:fill="auto" w:val="clear"/>
               </w:rPr>
             </w:pPr>
             <w:r>
@@ -18689,7 +18612,6 @@
                 <w:color w:val="auto"/>
                 <w:spacing w:val="0"/>
                 <w:position w:val="0"/>
-                <w:shd w:fill="auto" w:val="clear"/>
               </w:rPr>
             </w:pPr>
             <w:r>
@@ -18760,7 +18682,6 @@
                 <w:color w:val="auto"/>
                 <w:spacing w:val="0"/>
                 <w:position w:val="0"/>
-                <w:shd w:fill="auto" w:val="clear"/>
               </w:rPr>
             </w:pPr>
             <w:r>
@@ -18803,7 +18724,6 @@
                 <w:color w:val="auto"/>
                 <w:spacing w:val="0"/>
                 <w:position w:val="0"/>
-                <w:shd w:fill="auto" w:val="clear"/>
               </w:rPr>
             </w:pPr>
             <w:r>
@@ -18845,7 +18765,6 @@
                 <w:rFonts w:ascii="Calibri" w:hAnsi="Calibri" w:cs="Calibri" w:eastAsia="Calibri"/>
                 <w:spacing w:val="0"/>
                 <w:position w:val="0"/>
-                <w:shd w:fill="auto" w:val="clear"/>
               </w:rPr>
             </w:pPr>
             <w:r>
@@ -19114,7 +19033,6 @@
                 <w:color w:val="auto"/>
                 <w:spacing w:val="0"/>
                 <w:position w:val="0"/>
-                <w:shd w:fill="auto" w:val="clear"/>
               </w:rPr>
             </w:pPr>
             <w:r>
@@ -19157,7 +19075,6 @@
                 <w:color w:val="auto"/>
                 <w:spacing w:val="0"/>
                 <w:position w:val="0"/>
-                <w:shd w:fill="auto" w:val="clear"/>
               </w:rPr>
             </w:pPr>
             <w:r>
@@ -19200,7 +19117,6 @@
                 <w:color w:val="auto"/>
                 <w:spacing w:val="0"/>
                 <w:position w:val="0"/>
-                <w:shd w:fill="auto" w:val="clear"/>
               </w:rPr>
             </w:pPr>
             <w:r>
@@ -19243,7 +19159,6 @@
                 <w:color w:val="auto"/>
                 <w:spacing w:val="0"/>
                 <w:position w:val="0"/>
-                <w:shd w:fill="auto" w:val="clear"/>
               </w:rPr>
             </w:pPr>
             <w:r>
@@ -19292,7 +19207,6 @@
                 <w:color w:val="auto"/>
                 <w:spacing w:val="0"/>
                 <w:position w:val="0"/>
-                <w:shd w:fill="auto" w:val="clear"/>
               </w:rPr>
             </w:pPr>
             <w:r>
@@ -19367,10 +19281,21 @@
                 <w:color w:val="auto"/>
                 <w:spacing w:val="0"/>
                 <w:position w:val="0"/>
-                <w:sz w:val="22"/>
-                <w:shd w:fill="auto" w:val="clear"/>
-              </w:rPr>
-            </w:pPr>
+                <w:shd w:fill="auto" w:val="clear"/>
+              </w:rPr>
+            </w:pPr>
+            <w:r>
+              <w:rPr>
+                <w:rFonts w:ascii="Calibri" w:hAnsi="Calibri" w:cs="Calibri" w:eastAsia="Calibri"/>
+                <w:b/>
+                <w:color w:val="auto"/>
+                <w:spacing w:val="0"/>
+                <w:position w:val="0"/>
+                <w:sz w:val="28"/>
+                <w:shd w:fill="auto" w:val="clear"/>
+              </w:rPr>
+              <w:t xml:space="preserve">Shristi Verma</w:t>
+            </w:r>
           </w:p>
         </w:tc>
         <w:tc>
@@ -19396,13 +19321,23 @@
               <w:jc w:val="center"/>
               <w:rPr>
                 <w:rFonts w:ascii="Calibri" w:hAnsi="Calibri" w:cs="Calibri" w:eastAsia="Calibri"/>
-                <w:color w:val="auto"/>
-                <w:spacing w:val="0"/>
-                <w:position w:val="0"/>
-                <w:sz w:val="22"/>
-                <w:shd w:fill="auto" w:val="clear"/>
-              </w:rPr>
-            </w:pPr>
+                <w:spacing w:val="0"/>
+                <w:position w:val="0"/>
+                <w:shd w:fill="auto" w:val="clear"/>
+              </w:rPr>
+            </w:pPr>
+            <w:r>
+              <w:rPr>
+                <w:rFonts w:ascii="Calibri" w:hAnsi="Calibri" w:cs="Calibri" w:eastAsia="Calibri"/>
+                <w:b/>
+                <w:color w:val="7030A0"/>
+                <w:spacing w:val="0"/>
+                <w:position w:val="0"/>
+                <w:sz w:val="28"/>
+                <w:shd w:fill="auto" w:val="clear"/>
+              </w:rPr>
+              <w:t xml:space="preserve">PENDING </w:t>
+            </w:r>
           </w:p>
         </w:tc>
       </w:tr>
@@ -19437,7 +19372,6 @@
                 <w:color w:val="auto"/>
                 <w:spacing w:val="0"/>
                 <w:position w:val="0"/>
-                <w:shd w:fill="auto" w:val="clear"/>
               </w:rPr>
             </w:pPr>
             <w:r>
@@ -19582,7 +19516,6 @@
                 <w:color w:val="auto"/>
                 <w:spacing w:val="0"/>
                 <w:position w:val="0"/>
-                <w:shd w:fill="auto" w:val="clear"/>
               </w:rPr>
             </w:pPr>
             <w:r>
@@ -19653,7 +19586,6 @@
                 <w:color w:val="auto"/>
                 <w:spacing w:val="0"/>
                 <w:position w:val="0"/>
-                <w:shd w:fill="auto" w:val="clear"/>
               </w:rPr>
             </w:pPr>
             <w:r>
@@ -19766,7 +19698,6 @@
                 <w:color w:val="auto"/>
                 <w:spacing w:val="0"/>
                 <w:position w:val="0"/>
-                <w:shd w:fill="auto" w:val="clear"/>
               </w:rPr>
             </w:pPr>
             <w:r>
@@ -19837,7 +19768,6 @@
                 <w:color w:val="auto"/>
                 <w:spacing w:val="0"/>
                 <w:position w:val="0"/>
-                <w:shd w:fill="auto" w:val="clear"/>
               </w:rPr>
             </w:pPr>
             <w:r>
@@ -19950,7 +19880,6 @@
                 <w:color w:val="auto"/>
                 <w:spacing w:val="0"/>
                 <w:position w:val="0"/>
-                <w:shd w:fill="auto" w:val="clear"/>
               </w:rPr>
             </w:pPr>
             <w:r>
@@ -20021,7 +19950,6 @@
                 <w:color w:val="auto"/>
                 <w:spacing w:val="0"/>
                 <w:position w:val="0"/>
-                <w:shd w:fill="auto" w:val="clear"/>
               </w:rPr>
             </w:pPr>
             <w:r>
@@ -20134,7 +20062,6 @@
                 <w:color w:val="auto"/>
                 <w:spacing w:val="0"/>
                 <w:position w:val="0"/>
-                <w:shd w:fill="auto" w:val="clear"/>
               </w:rPr>
             </w:pPr>
             <w:r>
@@ -20205,7 +20132,6 @@
                 <w:color w:val="auto"/>
                 <w:spacing w:val="0"/>
                 <w:position w:val="0"/>
-                <w:shd w:fill="auto" w:val="clear"/>
               </w:rPr>
             </w:pPr>
             <w:r>
@@ -20318,7 +20244,6 @@
                 <w:color w:val="auto"/>
                 <w:spacing w:val="0"/>
                 <w:position w:val="0"/>
-                <w:shd w:fill="auto" w:val="clear"/>
               </w:rPr>
             </w:pPr>
             <w:r>
@@ -20389,7 +20314,6 @@
                 <w:color w:val="auto"/>
                 <w:spacing w:val="0"/>
                 <w:position w:val="0"/>
-                <w:shd w:fill="auto" w:val="clear"/>
               </w:rPr>
             </w:pPr>
             <w:r>
@@ -20432,7 +20356,6 @@
                 <w:color w:val="auto"/>
                 <w:spacing w:val="0"/>
                 <w:position w:val="0"/>
-                <w:shd w:fill="auto" w:val="clear"/>
               </w:rPr>
             </w:pPr>
             <w:r>
@@ -20474,7 +20397,6 @@
                 <w:rFonts w:ascii="Calibri" w:hAnsi="Calibri" w:cs="Calibri" w:eastAsia="Calibri"/>
                 <w:spacing w:val="0"/>
                 <w:position w:val="0"/>
-                <w:shd w:fill="auto" w:val="clear"/>
               </w:rPr>
             </w:pPr>
             <w:r>
@@ -20523,7 +20445,6 @@
                 <w:color w:val="auto"/>
                 <w:spacing w:val="0"/>
                 <w:position w:val="0"/>
-                <w:shd w:fill="auto" w:val="clear"/>
               </w:rPr>
             </w:pPr>
             <w:r>
@@ -20594,7 +20515,6 @@
                 <w:color w:val="auto"/>
                 <w:spacing w:val="0"/>
                 <w:position w:val="0"/>
-                <w:shd w:fill="auto" w:val="clear"/>
               </w:rPr>
             </w:pPr>
             <w:r>
@@ -20637,7 +20557,6 @@
                 <w:color w:val="auto"/>
                 <w:spacing w:val="0"/>
                 <w:position w:val="0"/>
-                <w:shd w:fill="auto" w:val="clear"/>
               </w:rPr>
             </w:pPr>
             <w:r>
@@ -20679,7 +20598,6 @@
                 <w:rFonts w:ascii="Calibri" w:hAnsi="Calibri" w:cs="Calibri" w:eastAsia="Calibri"/>
                 <w:spacing w:val="0"/>
                 <w:position w:val="0"/>
-                <w:shd w:fill="auto" w:val="clear"/>
               </w:rPr>
             </w:pPr>
             <w:r>
@@ -20728,7 +20646,6 @@
                 <w:color w:val="auto"/>
                 <w:spacing w:val="0"/>
                 <w:position w:val="0"/>
-                <w:shd w:fill="auto" w:val="clear"/>
               </w:rPr>
             </w:pPr>
             <w:r>
@@ -20799,7 +20716,6 @@
                 <w:color w:val="auto"/>
                 <w:spacing w:val="0"/>
                 <w:position w:val="0"/>
-                <w:shd w:fill="auto" w:val="clear"/>
               </w:rPr>
             </w:pPr>
             <w:r>
@@ -20842,7 +20758,6 @@
                 <w:color w:val="auto"/>
                 <w:spacing w:val="0"/>
                 <w:position w:val="0"/>
-                <w:shd w:fill="auto" w:val="clear"/>
               </w:rPr>
             </w:pPr>
             <w:r>
@@ -20884,7 +20799,6 @@
                 <w:rFonts w:ascii="Calibri" w:hAnsi="Calibri" w:cs="Calibri" w:eastAsia="Calibri"/>
                 <w:spacing w:val="0"/>
                 <w:position w:val="0"/>
-                <w:shd w:fill="auto" w:val="clear"/>
               </w:rPr>
             </w:pPr>
             <w:r>

</xml_diff>

<commit_message>
image status on 21 feb 2019
</commit_message>
<xml_diff>
--- a/Images Status In enterprise serives.docx
+++ b/Images Status In enterprise serives.docx
@@ -326,7 +326,7 @@
       </w:tblGrid>
       <w:tr>
         <w:trPr>
-          <w:trHeight w:val="380" w:hRule="auto"/>
+          <w:trHeight w:val="612" w:hRule="auto"/>
           <w:jc w:val="left"/>
         </w:trPr>
         <w:tc>
@@ -619,7 +619,6 @@
                 <w:color w:val="auto"/>
                 <w:spacing w:val="0"/>
                 <w:position w:val="0"/>
-                <w:shd w:fill="auto" w:val="clear"/>
               </w:rPr>
             </w:pPr>
             <w:r>
@@ -668,13 +667,13 @@
               <w:rPr>
                 <w:rFonts w:ascii="Calibri" w:hAnsi="Calibri" w:cs="Calibri" w:eastAsia="Calibri"/>
                 <w:b/>
-                <w:color w:val="7030A0"/>
-                <w:spacing w:val="0"/>
-                <w:position w:val="0"/>
-                <w:sz w:val="28"/>
-                <w:shd w:fill="auto" w:val="clear"/>
-              </w:rPr>
-              <w:t xml:space="preserve">PENDING </w:t>
+                <w:color w:val="0070C0"/>
+                <w:spacing w:val="0"/>
+                <w:position w:val="0"/>
+                <w:sz w:val="28"/>
+                <w:shd w:fill="auto" w:val="clear"/>
+              </w:rPr>
+              <w:t xml:space="preserve">NOT-UPLOADED </w:t>
             </w:r>
           </w:p>
         </w:tc>
@@ -4220,7 +4219,6 @@
                 <w:color w:val="auto"/>
                 <w:spacing w:val="0"/>
                 <w:position w:val="0"/>
-                <w:shd w:fill="auto" w:val="clear"/>
               </w:rPr>
             </w:pPr>
             <w:r>
@@ -4269,13 +4267,13 @@
               <w:rPr>
                 <w:rFonts w:ascii="Calibri" w:hAnsi="Calibri" w:cs="Calibri" w:eastAsia="Calibri"/>
                 <w:b/>
-                <w:color w:val="7030A0"/>
-                <w:spacing w:val="0"/>
-                <w:position w:val="0"/>
-                <w:sz w:val="28"/>
-                <w:shd w:fill="auto" w:val="clear"/>
-              </w:rPr>
-              <w:t xml:space="preserve">PENDING </w:t>
+                <w:color w:val="0070C0"/>
+                <w:spacing w:val="0"/>
+                <w:position w:val="0"/>
+                <w:sz w:val="28"/>
+                <w:shd w:fill="auto" w:val="clear"/>
+              </w:rPr>
+              <w:t xml:space="preserve">NOT-UPLOADED </w:t>
             </w:r>
           </w:p>
         </w:tc>
@@ -6049,7 +6047,7 @@
       </w:tr>
       <w:tr>
         <w:trPr>
-          <w:trHeight w:val="380" w:hRule="auto"/>
+          <w:trHeight w:val="392" w:hRule="auto"/>
           <w:jc w:val="left"/>
         </w:trPr>
         <w:tc>
@@ -6152,7 +6150,6 @@
                 <w:color w:val="auto"/>
                 <w:spacing w:val="0"/>
                 <w:position w:val="0"/>
-                <w:shd w:fill="auto" w:val="clear"/>
               </w:rPr>
             </w:pPr>
             <w:r>
@@ -6201,13 +6198,13 @@
               <w:rPr>
                 <w:rFonts w:ascii="Calibri" w:hAnsi="Calibri" w:cs="Calibri" w:eastAsia="Calibri"/>
                 <w:b/>
-                <w:color w:val="7030A0"/>
-                <w:spacing w:val="0"/>
-                <w:position w:val="0"/>
-                <w:sz w:val="28"/>
-                <w:shd w:fill="auto" w:val="clear"/>
-              </w:rPr>
-              <w:t xml:space="preserve">PENDING </w:t>
+                <w:color w:val="0070C0"/>
+                <w:spacing w:val="0"/>
+                <w:position w:val="0"/>
+                <w:sz w:val="28"/>
+                <w:shd w:fill="auto" w:val="clear"/>
+              </w:rPr>
+              <w:t xml:space="preserve">NOT-UPLOADED </w:t>
             </w:r>
           </w:p>
         </w:tc>
@@ -8084,7 +8081,6 @@
                 <w:color w:val="auto"/>
                 <w:spacing w:val="0"/>
                 <w:position w:val="0"/>
-                <w:shd w:fill="auto" w:val="clear"/>
               </w:rPr>
             </w:pPr>
             <w:r>
@@ -8133,13 +8129,13 @@
               <w:rPr>
                 <w:rFonts w:ascii="Calibri" w:hAnsi="Calibri" w:cs="Calibri" w:eastAsia="Calibri"/>
                 <w:b/>
-                <w:color w:val="7030A0"/>
-                <w:spacing w:val="0"/>
-                <w:position w:val="0"/>
-                <w:sz w:val="28"/>
-                <w:shd w:fill="auto" w:val="clear"/>
-              </w:rPr>
-              <w:t xml:space="preserve">PENDING </w:t>
+                <w:color w:val="0070C0"/>
+                <w:spacing w:val="0"/>
+                <w:position w:val="0"/>
+                <w:sz w:val="28"/>
+                <w:shd w:fill="auto" w:val="clear"/>
+              </w:rPr>
+              <w:t xml:space="preserve">NOT-UPLOADED </w:t>
             </w:r>
           </w:p>
         </w:tc>
@@ -10033,7 +10029,6 @@
                 <w:color w:val="auto"/>
                 <w:spacing w:val="0"/>
                 <w:position w:val="0"/>
-                <w:shd w:fill="auto" w:val="clear"/>
               </w:rPr>
             </w:pPr>
             <w:r>
@@ -10082,13 +10077,13 @@
               <w:rPr>
                 <w:rFonts w:ascii="Calibri" w:hAnsi="Calibri" w:cs="Calibri" w:eastAsia="Calibri"/>
                 <w:b/>
-                <w:color w:val="7030A0"/>
-                <w:spacing w:val="0"/>
-                <w:position w:val="0"/>
-                <w:sz w:val="28"/>
-                <w:shd w:fill="auto" w:val="clear"/>
-              </w:rPr>
-              <w:t xml:space="preserve">PENDING </w:t>
+                <w:color w:val="0070C0"/>
+                <w:spacing w:val="0"/>
+                <w:position w:val="0"/>
+                <w:sz w:val="28"/>
+                <w:shd w:fill="auto" w:val="clear"/>
+              </w:rPr>
+              <w:t xml:space="preserve">NOT-UPLOADED </w:t>
             </w:r>
           </w:p>
         </w:tc>
@@ -12450,7 +12445,6 @@
                 <w:color w:val="auto"/>
                 <w:spacing w:val="0"/>
                 <w:position w:val="0"/>
-                <w:shd w:fill="auto" w:val="clear"/>
               </w:rPr>
             </w:pPr>
             <w:r>
@@ -12499,13 +12493,13 @@
               <w:rPr>
                 <w:rFonts w:ascii="Calibri" w:hAnsi="Calibri" w:cs="Calibri" w:eastAsia="Calibri"/>
                 <w:b/>
-                <w:color w:val="7030A0"/>
-                <w:spacing w:val="0"/>
-                <w:position w:val="0"/>
-                <w:sz w:val="28"/>
-                <w:shd w:fill="auto" w:val="clear"/>
-              </w:rPr>
-              <w:t xml:space="preserve">PENDING </w:t>
+                <w:color w:val="0070C0"/>
+                <w:spacing w:val="0"/>
+                <w:position w:val="0"/>
+                <w:sz w:val="28"/>
+                <w:shd w:fill="auto" w:val="clear"/>
+              </w:rPr>
+              <w:t xml:space="preserve">NOT-UPLOADED </w:t>
             </w:r>
           </w:p>
         </w:tc>
@@ -14941,7 +14935,6 @@
                 <w:color w:val="auto"/>
                 <w:spacing w:val="0"/>
                 <w:position w:val="0"/>
-                <w:shd w:fill="auto" w:val="clear"/>
               </w:rPr>
             </w:pPr>
             <w:r>
@@ -14990,13 +14983,13 @@
               <w:rPr>
                 <w:rFonts w:ascii="Calibri" w:hAnsi="Calibri" w:cs="Calibri" w:eastAsia="Calibri"/>
                 <w:b/>
-                <w:color w:val="7030A0"/>
-                <w:spacing w:val="0"/>
-                <w:position w:val="0"/>
-                <w:sz w:val="28"/>
-                <w:shd w:fill="auto" w:val="clear"/>
-              </w:rPr>
-              <w:t xml:space="preserve">PENDING </w:t>
+                <w:color w:val="0070C0"/>
+                <w:spacing w:val="0"/>
+                <w:position w:val="0"/>
+                <w:sz w:val="28"/>
+                <w:shd w:fill="auto" w:val="clear"/>
+              </w:rPr>
+              <w:t xml:space="preserve">NOT-UPLOADED </w:t>
             </w:r>
           </w:p>
         </w:tc>
@@ -17219,7 +17212,6 @@
                 <w:color w:val="auto"/>
                 <w:spacing w:val="0"/>
                 <w:position w:val="0"/>
-                <w:shd w:fill="auto" w:val="clear"/>
               </w:rPr>
             </w:pPr>
             <w:r>
@@ -17268,13 +17260,13 @@
               <w:rPr>
                 <w:rFonts w:ascii="Calibri" w:hAnsi="Calibri" w:cs="Calibri" w:eastAsia="Calibri"/>
                 <w:b/>
-                <w:color w:val="7030A0"/>
-                <w:spacing w:val="0"/>
-                <w:position w:val="0"/>
-                <w:sz w:val="28"/>
-                <w:shd w:fill="auto" w:val="clear"/>
-              </w:rPr>
-              <w:t xml:space="preserve">PENDING </w:t>
+                <w:color w:val="0070C0"/>
+                <w:spacing w:val="0"/>
+                <w:position w:val="0"/>
+                <w:sz w:val="28"/>
+                <w:shd w:fill="auto" w:val="clear"/>
+              </w:rPr>
+              <w:t xml:space="preserve">NOT-UPLOADED </w:t>
             </w:r>
           </w:p>
         </w:tc>
@@ -19281,7 +19273,6 @@
                 <w:color w:val="auto"/>
                 <w:spacing w:val="0"/>
                 <w:position w:val="0"/>
-                <w:shd w:fill="auto" w:val="clear"/>
               </w:rPr>
             </w:pPr>
             <w:r>
@@ -19330,13 +19321,13 @@
               <w:rPr>
                 <w:rFonts w:ascii="Calibri" w:hAnsi="Calibri" w:cs="Calibri" w:eastAsia="Calibri"/>
                 <w:b/>
-                <w:color w:val="7030A0"/>
-                <w:spacing w:val="0"/>
-                <w:position w:val="0"/>
-                <w:sz w:val="28"/>
-                <w:shd w:fill="auto" w:val="clear"/>
-              </w:rPr>
-              <w:t xml:space="preserve">PENDING </w:t>
+                <w:color w:val="0070C0"/>
+                <w:spacing w:val="0"/>
+                <w:position w:val="0"/>
+                <w:sz w:val="28"/>
+                <w:shd w:fill="auto" w:val="clear"/>
+              </w:rPr>
+              <w:t xml:space="preserve">NOT-UPLOADED  </w:t>
             </w:r>
           </w:p>
         </w:tc>

</xml_diff>